<commit_message>
obrazki + poczatek sprawka
</commit_message>
<xml_diff>
--- a/SPRAWOZDANIE/sprawko.docx
+++ b/SPRAWOZDANIE/sprawko.docx
@@ -54,8 +54,10 @@
           <w:sz w:val="56"/>
           <w:szCs w:val="56"/>
         </w:rPr>
-        <w:t>A_STAR* ORAZ THETA*</w:t>
-      </w:r>
+        <w:t>A* ORAZ THETA*</w:t>
+      </w:r>
+      <w:bookmarkStart w:id="0" w:name="_GoBack"/>
+      <w:bookmarkEnd w:id="0"/>
     </w:p>
     <w:p>
       <w:pPr>
@@ -65,15 +67,70 @@
           <w:szCs w:val="56"/>
         </w:rPr>
       </w:pPr>
-    </w:p>
-    <w:p>
-      <w:pPr>
-        <w:jc w:val="center"/>
-        <w:rPr>
+      <w:r>
+        <w:rPr>
+          <w:noProof/>
           <w:sz w:val="56"/>
           <w:szCs w:val="56"/>
         </w:rPr>
-      </w:pPr>
+        <w:drawing>
+          <wp:anchor distT="0" distB="0" distL="114300" distR="114300" simplePos="0" relativeHeight="251658240" behindDoc="1" locked="0" layoutInCell="1" allowOverlap="1" wp14:anchorId="72C60DB9">
+            <wp:simplePos x="0" y="0"/>
+            <wp:positionH relativeFrom="margin">
+              <wp:align>center</wp:align>
+            </wp:positionH>
+            <wp:positionV relativeFrom="paragraph">
+              <wp:posOffset>568325</wp:posOffset>
+            </wp:positionV>
+            <wp:extent cx="6755626" cy="3400153"/>
+            <wp:effectExtent l="0" t="0" r="7620" b="0"/>
+            <wp:wrapTight wrapText="bothSides">
+              <wp:wrapPolygon edited="0">
+                <wp:start x="0" y="0"/>
+                <wp:lineTo x="0" y="21422"/>
+                <wp:lineTo x="21563" y="21422"/>
+                <wp:lineTo x="21563" y="0"/>
+                <wp:lineTo x="0" y="0"/>
+              </wp:wrapPolygon>
+            </wp:wrapTight>
+            <wp:docPr id="1" name="Obraz 1"/>
+            <wp:cNvGraphicFramePr>
+              <a:graphicFrameLocks xmlns:a="http://schemas.openxmlformats.org/drawingml/2006/main" noChangeAspect="1"/>
+            </wp:cNvGraphicFramePr>
+            <a:graphic xmlns:a="http://schemas.openxmlformats.org/drawingml/2006/main">
+              <a:graphicData uri="http://schemas.openxmlformats.org/drawingml/2006/picture">
+                <pic:pic xmlns:pic="http://schemas.openxmlformats.org/drawingml/2006/picture">
+                  <pic:nvPicPr>
+                    <pic:cNvPr id="1" name="T_6_m.png"/>
+                    <pic:cNvPicPr/>
+                  </pic:nvPicPr>
+                  <pic:blipFill>
+                    <a:blip r:embed="rId5">
+                      <a:extLst>
+                        <a:ext uri="{28A0092B-C50C-407E-A947-70E740481C1C}">
+                          <a14:useLocalDpi xmlns:a14="http://schemas.microsoft.com/office/drawing/2010/main" val="0"/>
+                        </a:ext>
+                      </a:extLst>
+                    </a:blip>
+                    <a:stretch>
+                      <a:fillRect/>
+                    </a:stretch>
+                  </pic:blipFill>
+                  <pic:spPr>
+                    <a:xfrm>
+                      <a:off x="0" y="0"/>
+                      <a:ext cx="6755626" cy="3400153"/>
+                    </a:xfrm>
+                    <a:prstGeom prst="rect">
+                      <a:avLst/>
+                    </a:prstGeom>
+                  </pic:spPr>
+                </pic:pic>
+              </a:graphicData>
+            </a:graphic>
+          </wp:anchor>
+        </w:drawing>
+      </w:r>
     </w:p>
     <w:p>
       <w:pPr>
@@ -92,42 +149,641 @@
           <w:szCs w:val="56"/>
         </w:rPr>
       </w:pPr>
-      <w:bookmarkStart w:id="0" w:name="_GoBack"/>
-      <w:bookmarkEnd w:id="0"/>
-    </w:p>
-    <w:p>
-      <w:pPr>
-        <w:jc w:val="center"/>
+    </w:p>
+    <w:p>
+      <w:pPr>
+        <w:jc w:val="right"/>
         <w:rPr>
           <w:sz w:val="56"/>
           <w:szCs w:val="56"/>
         </w:rPr>
       </w:pPr>
-    </w:p>
-    <w:p>
-      <w:pPr>
-        <w:jc w:val="center"/>
+      <w:r>
         <w:rPr>
           <w:sz w:val="56"/>
           <w:szCs w:val="56"/>
         </w:rPr>
-      </w:pPr>
+        <w:t>Damian Wysokiński, 286699</w:t>
+      </w:r>
     </w:p>
     <w:p>
       <w:pPr>
         <w:jc w:val="right"/>
         <w:rPr>
-          <w:sz w:val="56"/>
-          <w:szCs w:val="56"/>
-        </w:rPr>
-      </w:pPr>
-      <w:r>
-        <w:rPr>
-          <w:sz w:val="56"/>
-          <w:szCs w:val="56"/>
-        </w:rPr>
-        <w:t>Damian Wysokiński, 286699</w:t>
-      </w:r>
+          <w:sz w:val="28"/>
+          <w:szCs w:val="28"/>
+        </w:rPr>
+      </w:pPr>
+      <w:r>
+        <w:rPr>
+          <w:sz w:val="28"/>
+          <w:szCs w:val="28"/>
+        </w:rPr>
+        <w:t xml:space="preserve">Prowadzący: dr inż. Andrzej </w:t>
+      </w:r>
+      <w:proofErr w:type="spellStart"/>
+      <w:r>
+        <w:rPr>
+          <w:sz w:val="28"/>
+          <w:szCs w:val="28"/>
+        </w:rPr>
+        <w:t>Chmielniak</w:t>
+      </w:r>
+      <w:proofErr w:type="spellEnd"/>
+    </w:p>
+    <w:p>
+      <w:pPr>
+        <w:rPr>
+          <w:sz w:val="28"/>
+          <w:szCs w:val="28"/>
+        </w:rPr>
+      </w:pPr>
+      <w:r>
+        <w:rPr>
+          <w:sz w:val="28"/>
+          <w:szCs w:val="28"/>
+        </w:rPr>
+        <w:br w:type="page"/>
+      </w:r>
+    </w:p>
+    <w:p>
+      <w:pPr>
+        <w:rPr>
+          <w:sz w:val="28"/>
+          <w:szCs w:val="28"/>
+        </w:rPr>
+      </w:pPr>
+      <w:r>
+        <w:rPr>
+          <w:sz w:val="28"/>
+          <w:szCs w:val="28"/>
+        </w:rPr>
+        <w:lastRenderedPageBreak/>
+        <w:t xml:space="preserve">Spis treści </w:t>
+      </w:r>
+      <w:proofErr w:type="spellStart"/>
+      <w:r>
+        <w:rPr>
+          <w:sz w:val="28"/>
+          <w:szCs w:val="28"/>
+        </w:rPr>
+        <w:t>blabla</w:t>
+      </w:r>
+      <w:proofErr w:type="spellEnd"/>
+    </w:p>
+    <w:p>
+      <w:pPr>
+        <w:rPr>
+          <w:sz w:val="28"/>
+          <w:szCs w:val="28"/>
+        </w:rPr>
+      </w:pPr>
+      <w:r>
+        <w:rPr>
+          <w:sz w:val="28"/>
+          <w:szCs w:val="28"/>
+        </w:rPr>
+        <w:br w:type="page"/>
+      </w:r>
+    </w:p>
+    <w:p>
+      <w:pPr>
+        <w:rPr>
+          <w:sz w:val="28"/>
+          <w:szCs w:val="28"/>
+        </w:rPr>
+      </w:pPr>
+      <w:r>
+        <w:rPr>
+          <w:sz w:val="28"/>
+          <w:szCs w:val="28"/>
+        </w:rPr>
+        <w:lastRenderedPageBreak/>
+        <w:t>Wprowadzenie</w:t>
+      </w:r>
+    </w:p>
+    <w:p>
+      <w:pPr>
+        <w:rPr>
+          <w:sz w:val="28"/>
+          <w:szCs w:val="28"/>
+        </w:rPr>
+      </w:pPr>
+      <w:r>
+        <w:rPr>
+          <w:sz w:val="28"/>
+          <w:szCs w:val="28"/>
+        </w:rPr>
+        <w:br w:type="page"/>
+      </w:r>
+    </w:p>
+    <w:p>
+      <w:pPr>
+        <w:rPr>
+          <w:sz w:val="28"/>
+          <w:szCs w:val="28"/>
+        </w:rPr>
+      </w:pPr>
+      <w:r>
+        <w:rPr>
+          <w:sz w:val="28"/>
+          <w:szCs w:val="28"/>
+        </w:rPr>
+        <w:lastRenderedPageBreak/>
+        <w:t>Modele UML</w:t>
+      </w:r>
+    </w:p>
+    <w:p>
+      <w:pPr>
+        <w:pStyle w:val="Akapitzlist"/>
+        <w:numPr>
+          <w:ilvl w:val="0"/>
+          <w:numId w:val="1"/>
+        </w:numPr>
+        <w:rPr>
+          <w:sz w:val="28"/>
+          <w:szCs w:val="28"/>
+        </w:rPr>
+      </w:pPr>
+      <w:r>
+        <w:rPr>
+          <w:sz w:val="28"/>
+          <w:szCs w:val="28"/>
+        </w:rPr>
+        <w:t>A*</w:t>
+      </w:r>
+    </w:p>
+    <w:p>
+      <w:pPr>
+        <w:pStyle w:val="Akapitzlist"/>
+        <w:numPr>
+          <w:ilvl w:val="0"/>
+          <w:numId w:val="1"/>
+        </w:numPr>
+        <w:rPr>
+          <w:sz w:val="28"/>
+          <w:szCs w:val="28"/>
+        </w:rPr>
+      </w:pPr>
+      <w:proofErr w:type="spellStart"/>
+      <w:r>
+        <w:rPr>
+          <w:sz w:val="28"/>
+          <w:szCs w:val="28"/>
+        </w:rPr>
+        <w:t>Theta</w:t>
+      </w:r>
+      <w:proofErr w:type="spellEnd"/>
+      <w:r>
+        <w:rPr>
+          <w:sz w:val="28"/>
+          <w:szCs w:val="28"/>
+        </w:rPr>
+        <w:t>*</w:t>
+      </w:r>
+    </w:p>
+    <w:p>
+      <w:pPr>
+        <w:rPr>
+          <w:sz w:val="28"/>
+          <w:szCs w:val="28"/>
+        </w:rPr>
+      </w:pPr>
+    </w:p>
+    <w:p>
+      <w:pPr>
+        <w:rPr>
+          <w:sz w:val="28"/>
+          <w:szCs w:val="28"/>
+        </w:rPr>
+      </w:pPr>
+      <w:r>
+        <w:rPr>
+          <w:sz w:val="28"/>
+          <w:szCs w:val="28"/>
+        </w:rPr>
+        <w:br w:type="page"/>
+      </w:r>
+    </w:p>
+    <w:p>
+      <w:pPr>
+        <w:rPr>
+          <w:sz w:val="28"/>
+          <w:szCs w:val="28"/>
+        </w:rPr>
+      </w:pPr>
+      <w:r>
+        <w:rPr>
+          <w:sz w:val="28"/>
+          <w:szCs w:val="28"/>
+        </w:rPr>
+        <w:lastRenderedPageBreak/>
+        <w:t>Porównanie długości ścieżek i czasu wykonania algorytmów</w:t>
+      </w:r>
+    </w:p>
+    <w:p>
+      <w:pPr>
+        <w:rPr>
+          <w:sz w:val="28"/>
+          <w:szCs w:val="28"/>
+        </w:rPr>
+      </w:pPr>
+      <w:r>
+        <w:rPr>
+          <w:sz w:val="28"/>
+          <w:szCs w:val="28"/>
+        </w:rPr>
+        <w:t>Konfiguracja #0</w:t>
+      </w:r>
+    </w:p>
+    <w:p>
+      <w:pPr>
+        <w:keepNext/>
+      </w:pPr>
+      <w:r>
+        <w:rPr>
+          <w:noProof/>
+        </w:rPr>
+        <w:drawing>
+          <wp:inline distT="0" distB="0" distL="0" distR="0">
+            <wp:extent cx="5760720" cy="2880360"/>
+            <wp:effectExtent l="0" t="0" r="0" b="0"/>
+            <wp:docPr id="2" name="Obraz 2"/>
+            <wp:cNvGraphicFramePr>
+              <a:graphicFrameLocks xmlns:a="http://schemas.openxmlformats.org/drawingml/2006/main" noChangeAspect="1"/>
+            </wp:cNvGraphicFramePr>
+            <a:graphic xmlns:a="http://schemas.openxmlformats.org/drawingml/2006/main">
+              <a:graphicData uri="http://schemas.openxmlformats.org/drawingml/2006/picture">
+                <pic:pic xmlns:pic="http://schemas.openxmlformats.org/drawingml/2006/picture">
+                  <pic:nvPicPr>
+                    <pic:cNvPr id="0" name="Picture 1"/>
+                    <pic:cNvPicPr>
+                      <a:picLocks noChangeAspect="1" noChangeArrowheads="1"/>
+                    </pic:cNvPicPr>
+                  </pic:nvPicPr>
+                  <pic:blipFill>
+                    <a:blip r:embed="rId6">
+                      <a:extLst>
+                        <a:ext uri="{28A0092B-C50C-407E-A947-70E740481C1C}">
+                          <a14:useLocalDpi xmlns:a14="http://schemas.microsoft.com/office/drawing/2010/main" val="0"/>
+                        </a:ext>
+                      </a:extLst>
+                    </a:blip>
+                    <a:srcRect/>
+                    <a:stretch>
+                      <a:fillRect/>
+                    </a:stretch>
+                  </pic:blipFill>
+                  <pic:spPr bwMode="auto">
+                    <a:xfrm>
+                      <a:off x="0" y="0"/>
+                      <a:ext cx="5760720" cy="2880360"/>
+                    </a:xfrm>
+                    <a:prstGeom prst="rect">
+                      <a:avLst/>
+                    </a:prstGeom>
+                    <a:noFill/>
+                    <a:ln>
+                      <a:noFill/>
+                    </a:ln>
+                  </pic:spPr>
+                </pic:pic>
+              </a:graphicData>
+            </a:graphic>
+          </wp:inline>
+        </w:drawing>
+      </w:r>
+    </w:p>
+    <w:p>
+      <w:pPr>
+        <w:pStyle w:val="Legenda"/>
+        <w:jc w:val="center"/>
+        <w:rPr>
+          <w:sz w:val="36"/>
+          <w:szCs w:val="36"/>
+        </w:rPr>
+      </w:pPr>
+      <w:r>
+        <w:rPr>
+          <w:sz w:val="36"/>
+          <w:szCs w:val="36"/>
+        </w:rPr>
+        <w:t>A*</w:t>
+      </w:r>
+      <w:r>
+        <w:rPr>
+          <w:sz w:val="36"/>
+          <w:szCs w:val="36"/>
+        </w:rPr>
+        <w:t xml:space="preserve"> h. euklidesowa</w:t>
+      </w:r>
+      <w:r>
+        <w:rPr>
+          <w:sz w:val="36"/>
+          <w:szCs w:val="36"/>
+        </w:rPr>
+        <w:t>, dł. ścieżki 58</w:t>
+      </w:r>
+      <w:r>
+        <w:rPr>
+          <w:sz w:val="36"/>
+          <w:szCs w:val="36"/>
+        </w:rPr>
+        <w:t>.</w:t>
+      </w:r>
+      <w:r>
+        <w:rPr>
+          <w:sz w:val="36"/>
+          <w:szCs w:val="36"/>
+        </w:rPr>
+        <w:t>9412, czas</w:t>
+      </w:r>
+    </w:p>
+    <w:p>
+      <w:pPr>
+        <w:keepNext/>
+      </w:pPr>
+      <w:r>
+        <w:rPr>
+          <w:noProof/>
+        </w:rPr>
+        <w:drawing>
+          <wp:inline distT="0" distB="0" distL="0" distR="0">
+            <wp:extent cx="5760720" cy="2876550"/>
+            <wp:effectExtent l="0" t="0" r="0" b="0"/>
+            <wp:docPr id="3" name="Obraz 3"/>
+            <wp:cNvGraphicFramePr>
+              <a:graphicFrameLocks xmlns:a="http://schemas.openxmlformats.org/drawingml/2006/main" noChangeAspect="1"/>
+            </wp:cNvGraphicFramePr>
+            <a:graphic xmlns:a="http://schemas.openxmlformats.org/drawingml/2006/main">
+              <a:graphicData uri="http://schemas.openxmlformats.org/drawingml/2006/picture">
+                <pic:pic xmlns:pic="http://schemas.openxmlformats.org/drawingml/2006/picture">
+                  <pic:nvPicPr>
+                    <pic:cNvPr id="0" name="Picture 3"/>
+                    <pic:cNvPicPr>
+                      <a:picLocks noChangeAspect="1" noChangeArrowheads="1"/>
+                    </pic:cNvPicPr>
+                  </pic:nvPicPr>
+                  <pic:blipFill>
+                    <a:blip r:embed="rId7">
+                      <a:extLst>
+                        <a:ext uri="{28A0092B-C50C-407E-A947-70E740481C1C}">
+                          <a14:useLocalDpi xmlns:a14="http://schemas.microsoft.com/office/drawing/2010/main" val="0"/>
+                        </a:ext>
+                      </a:extLst>
+                    </a:blip>
+                    <a:srcRect/>
+                    <a:stretch>
+                      <a:fillRect/>
+                    </a:stretch>
+                  </pic:blipFill>
+                  <pic:spPr bwMode="auto">
+                    <a:xfrm>
+                      <a:off x="0" y="0"/>
+                      <a:ext cx="5760720" cy="2876550"/>
+                    </a:xfrm>
+                    <a:prstGeom prst="rect">
+                      <a:avLst/>
+                    </a:prstGeom>
+                    <a:noFill/>
+                    <a:ln>
+                      <a:noFill/>
+                    </a:ln>
+                  </pic:spPr>
+                </pic:pic>
+              </a:graphicData>
+            </a:graphic>
+          </wp:inline>
+        </w:drawing>
+      </w:r>
+    </w:p>
+    <w:p>
+      <w:pPr>
+        <w:pStyle w:val="Legenda"/>
+        <w:jc w:val="center"/>
+        <w:rPr>
+          <w:sz w:val="36"/>
+          <w:szCs w:val="36"/>
+        </w:rPr>
+      </w:pPr>
+      <w:r>
+        <w:rPr>
+          <w:sz w:val="36"/>
+          <w:szCs w:val="36"/>
+        </w:rPr>
+        <w:t>A* h. manhattańska, dł. ścieżki 58</w:t>
+      </w:r>
+      <w:r>
+        <w:rPr>
+          <w:sz w:val="36"/>
+          <w:szCs w:val="36"/>
+        </w:rPr>
+        <w:t>.</w:t>
+      </w:r>
+      <w:r>
+        <w:rPr>
+          <w:sz w:val="36"/>
+          <w:szCs w:val="36"/>
+        </w:rPr>
+        <w:t>9412, czas</w:t>
+      </w:r>
+    </w:p>
+    <w:p>
+      <w:r>
+        <w:br w:type="page"/>
+      </w:r>
+    </w:p>
+    <w:p>
+      <w:pPr>
+        <w:keepNext/>
+      </w:pPr>
+      <w:r>
+        <w:rPr>
+          <w:noProof/>
+        </w:rPr>
+        <w:lastRenderedPageBreak/>
+        <w:drawing>
+          <wp:inline distT="0" distB="0" distL="0" distR="0">
+            <wp:extent cx="5760720" cy="2888615"/>
+            <wp:effectExtent l="0" t="0" r="0" b="6985"/>
+            <wp:docPr id="4" name="Obraz 4"/>
+            <wp:cNvGraphicFramePr>
+              <a:graphicFrameLocks xmlns:a="http://schemas.openxmlformats.org/drawingml/2006/main" noChangeAspect="1"/>
+            </wp:cNvGraphicFramePr>
+            <a:graphic xmlns:a="http://schemas.openxmlformats.org/drawingml/2006/main">
+              <a:graphicData uri="http://schemas.openxmlformats.org/drawingml/2006/picture">
+                <pic:pic xmlns:pic="http://schemas.openxmlformats.org/drawingml/2006/picture">
+                  <pic:nvPicPr>
+                    <pic:cNvPr id="0" name="Picture 5"/>
+                    <pic:cNvPicPr>
+                      <a:picLocks noChangeAspect="1" noChangeArrowheads="1"/>
+                    </pic:cNvPicPr>
+                  </pic:nvPicPr>
+                  <pic:blipFill>
+                    <a:blip r:embed="rId8">
+                      <a:extLst>
+                        <a:ext uri="{28A0092B-C50C-407E-A947-70E740481C1C}">
+                          <a14:useLocalDpi xmlns:a14="http://schemas.microsoft.com/office/drawing/2010/main" val="0"/>
+                        </a:ext>
+                      </a:extLst>
+                    </a:blip>
+                    <a:srcRect/>
+                    <a:stretch>
+                      <a:fillRect/>
+                    </a:stretch>
+                  </pic:blipFill>
+                  <pic:spPr bwMode="auto">
+                    <a:xfrm>
+                      <a:off x="0" y="0"/>
+                      <a:ext cx="5760720" cy="2888615"/>
+                    </a:xfrm>
+                    <a:prstGeom prst="rect">
+                      <a:avLst/>
+                    </a:prstGeom>
+                    <a:noFill/>
+                    <a:ln>
+                      <a:noFill/>
+                    </a:ln>
+                  </pic:spPr>
+                </pic:pic>
+              </a:graphicData>
+            </a:graphic>
+          </wp:inline>
+        </w:drawing>
+      </w:r>
+    </w:p>
+    <w:p>
+      <w:pPr>
+        <w:pStyle w:val="Legenda"/>
+        <w:jc w:val="center"/>
+        <w:rPr>
+          <w:sz w:val="36"/>
+          <w:szCs w:val="36"/>
+        </w:rPr>
+      </w:pPr>
+      <w:proofErr w:type="spellStart"/>
+      <w:r>
+        <w:rPr>
+          <w:sz w:val="36"/>
+          <w:szCs w:val="36"/>
+        </w:rPr>
+        <w:t>Theta</w:t>
+      </w:r>
+      <w:proofErr w:type="spellEnd"/>
+      <w:r>
+        <w:rPr>
+          <w:sz w:val="36"/>
+          <w:szCs w:val="36"/>
+        </w:rPr>
+        <w:t>* h. euklidesowa, dł. ścieżki 54.5619, czas</w:t>
+      </w:r>
+    </w:p>
+    <w:p>
+      <w:pPr>
+        <w:keepNext/>
+      </w:pPr>
+      <w:r>
+        <w:rPr>
+          <w:noProof/>
+        </w:rPr>
+        <w:drawing>
+          <wp:inline distT="0" distB="0" distL="0" distR="0">
+            <wp:extent cx="5760720" cy="2896870"/>
+            <wp:effectExtent l="0" t="0" r="0" b="0"/>
+            <wp:docPr id="5" name="Obraz 5"/>
+            <wp:cNvGraphicFramePr>
+              <a:graphicFrameLocks xmlns:a="http://schemas.openxmlformats.org/drawingml/2006/main" noChangeAspect="1"/>
+            </wp:cNvGraphicFramePr>
+            <a:graphic xmlns:a="http://schemas.openxmlformats.org/drawingml/2006/main">
+              <a:graphicData uri="http://schemas.openxmlformats.org/drawingml/2006/picture">
+                <pic:pic xmlns:pic="http://schemas.openxmlformats.org/drawingml/2006/picture">
+                  <pic:nvPicPr>
+                    <pic:cNvPr id="0" name="Picture 7"/>
+                    <pic:cNvPicPr>
+                      <a:picLocks noChangeAspect="1" noChangeArrowheads="1"/>
+                    </pic:cNvPicPr>
+                  </pic:nvPicPr>
+                  <pic:blipFill>
+                    <a:blip r:embed="rId9">
+                      <a:extLst>
+                        <a:ext uri="{28A0092B-C50C-407E-A947-70E740481C1C}">
+                          <a14:useLocalDpi xmlns:a14="http://schemas.microsoft.com/office/drawing/2010/main" val="0"/>
+                        </a:ext>
+                      </a:extLst>
+                    </a:blip>
+                    <a:srcRect/>
+                    <a:stretch>
+                      <a:fillRect/>
+                    </a:stretch>
+                  </pic:blipFill>
+                  <pic:spPr bwMode="auto">
+                    <a:xfrm>
+                      <a:off x="0" y="0"/>
+                      <a:ext cx="5760720" cy="2896870"/>
+                    </a:xfrm>
+                    <a:prstGeom prst="rect">
+                      <a:avLst/>
+                    </a:prstGeom>
+                    <a:noFill/>
+                    <a:ln>
+                      <a:noFill/>
+                    </a:ln>
+                  </pic:spPr>
+                </pic:pic>
+              </a:graphicData>
+            </a:graphic>
+          </wp:inline>
+        </w:drawing>
+      </w:r>
+    </w:p>
+    <w:p>
+      <w:pPr>
+        <w:pStyle w:val="Legenda"/>
+        <w:jc w:val="center"/>
+        <w:rPr>
+          <w:sz w:val="36"/>
+          <w:szCs w:val="36"/>
+        </w:rPr>
+      </w:pPr>
+      <w:proofErr w:type="spellStart"/>
+      <w:r>
+        <w:rPr>
+          <w:sz w:val="36"/>
+          <w:szCs w:val="36"/>
+        </w:rPr>
+        <w:t>Theta</w:t>
+      </w:r>
+      <w:proofErr w:type="spellEnd"/>
+      <w:r>
+        <w:rPr>
+          <w:sz w:val="36"/>
+          <w:szCs w:val="36"/>
+        </w:rPr>
+        <w:t>* h. manhattańska, dł. ścieżki 54.5619, czas</w:t>
+      </w:r>
+    </w:p>
+    <w:p>
+      <w:pPr>
+        <w:rPr>
+          <w:sz w:val="28"/>
+          <w:szCs w:val="28"/>
+        </w:rPr>
+      </w:pPr>
+      <w:r>
+        <w:rPr>
+          <w:sz w:val="28"/>
+          <w:szCs w:val="28"/>
+        </w:rPr>
+        <w:br w:type="page"/>
+      </w:r>
+    </w:p>
+    <w:p>
+      <w:pPr>
+        <w:rPr>
+          <w:sz w:val="28"/>
+          <w:szCs w:val="28"/>
+        </w:rPr>
+      </w:pPr>
     </w:p>
     <w:sectPr>
       <w:pgSz w:w="11906" w:h="16838"/>
@@ -137,6 +793,100 @@
     </w:sectPr>
   </w:body>
 </w:document>
+</file>
+
+<file path=word/numbering.xml><?xml version="1.0" encoding="utf-8"?>
+<w:numbering xmlns:wpc="http://schemas.microsoft.com/office/word/2010/wordprocessingCanvas" xmlns:cx="http://schemas.microsoft.com/office/drawing/2014/chartex" xmlns:cx1="http://schemas.microsoft.com/office/drawing/2015/9/8/chartex" xmlns:cx2="http://schemas.microsoft.com/office/drawing/2015/10/21/chartex" xmlns:cx3="http://schemas.microsoft.com/office/drawing/2016/5/9/chartex" xmlns:cx4="http://schemas.microsoft.com/office/drawing/2016/5/10/chartex" xmlns:cx5="http://schemas.microsoft.com/office/drawing/2016/5/11/chartex" xmlns:cx6="http://schemas.microsoft.com/office/drawing/2016/5/12/chartex" xmlns:cx7="http://schemas.microsoft.com/office/drawing/2016/5/13/chartex" xmlns:cx8="http://schemas.microsoft.com/office/drawing/2016/5/14/chartex" xmlns:mc="http://schemas.openxmlformats.org/markup-compatibility/2006" xmlns:aink="http://schemas.microsoft.com/office/drawing/2016/ink" xmlns:am3d="http://schemas.microsoft.com/office/drawing/2017/model3d" xmlns:o="urn:schemas-microsoft-com:office:office" xmlns:r="http://schemas.openxmlformats.org/officeDocument/2006/relationships" xmlns:m="http://schemas.openxmlformats.org/officeDocument/2006/math" xmlns:v="urn:schemas-microsoft-com:vml" xmlns:wp14="http://schemas.microsoft.com/office/word/2010/wordprocessingDrawing" xmlns:wp="http://schemas.openxmlformats.org/drawingml/2006/wordprocessingDrawing" xmlns:w10="urn:schemas-microsoft-com:office:word" xmlns:w="http://schemas.openxmlformats.org/wordprocessingml/2006/main" xmlns:w14="http://schemas.microsoft.com/office/word/2010/wordml" xmlns:w15="http://schemas.microsoft.com/office/word/2012/wordml" xmlns:w16cid="http://schemas.microsoft.com/office/word/2016/wordml/cid" xmlns:w16se="http://schemas.microsoft.com/office/word/2015/wordml/symex" xmlns:wpg="http://schemas.microsoft.com/office/word/2010/wordprocessingGroup" xmlns:wpi="http://schemas.microsoft.com/office/word/2010/wordprocessingInk" xmlns:wne="http://schemas.microsoft.com/office/word/2006/wordml" xmlns:wps="http://schemas.microsoft.com/office/word/2010/wordprocessingShape" mc:Ignorable="w14 w15 w16se w16cid wp14">
+  <w:abstractNum w:abstractNumId="0" w15:restartNumberingAfterBreak="0">
+    <w:nsid w:val="51950FB8"/>
+    <w:multiLevelType w:val="hybridMultilevel"/>
+    <w:tmpl w:val="6114C8CC"/>
+    <w:lvl w:ilvl="0" w:tplc="0415000F">
+      <w:start w:val="1"/>
+      <w:numFmt w:val="decimal"/>
+      <w:lvlText w:val="%1."/>
+      <w:lvlJc w:val="left"/>
+      <w:pPr>
+        <w:ind w:left="720" w:hanging="360"/>
+      </w:pPr>
+    </w:lvl>
+    <w:lvl w:ilvl="1" w:tplc="04150019" w:tentative="1">
+      <w:start w:val="1"/>
+      <w:numFmt w:val="lowerLetter"/>
+      <w:lvlText w:val="%2."/>
+      <w:lvlJc w:val="left"/>
+      <w:pPr>
+        <w:ind w:left="1440" w:hanging="360"/>
+      </w:pPr>
+    </w:lvl>
+    <w:lvl w:ilvl="2" w:tplc="0415001B" w:tentative="1">
+      <w:start w:val="1"/>
+      <w:numFmt w:val="lowerRoman"/>
+      <w:lvlText w:val="%3."/>
+      <w:lvlJc w:val="right"/>
+      <w:pPr>
+        <w:ind w:left="2160" w:hanging="180"/>
+      </w:pPr>
+    </w:lvl>
+    <w:lvl w:ilvl="3" w:tplc="0415000F" w:tentative="1">
+      <w:start w:val="1"/>
+      <w:numFmt w:val="decimal"/>
+      <w:lvlText w:val="%4."/>
+      <w:lvlJc w:val="left"/>
+      <w:pPr>
+        <w:ind w:left="2880" w:hanging="360"/>
+      </w:pPr>
+    </w:lvl>
+    <w:lvl w:ilvl="4" w:tplc="04150019" w:tentative="1">
+      <w:start w:val="1"/>
+      <w:numFmt w:val="lowerLetter"/>
+      <w:lvlText w:val="%5."/>
+      <w:lvlJc w:val="left"/>
+      <w:pPr>
+        <w:ind w:left="3600" w:hanging="360"/>
+      </w:pPr>
+    </w:lvl>
+    <w:lvl w:ilvl="5" w:tplc="0415001B" w:tentative="1">
+      <w:start w:val="1"/>
+      <w:numFmt w:val="lowerRoman"/>
+      <w:lvlText w:val="%6."/>
+      <w:lvlJc w:val="right"/>
+      <w:pPr>
+        <w:ind w:left="4320" w:hanging="180"/>
+      </w:pPr>
+    </w:lvl>
+    <w:lvl w:ilvl="6" w:tplc="0415000F" w:tentative="1">
+      <w:start w:val="1"/>
+      <w:numFmt w:val="decimal"/>
+      <w:lvlText w:val="%7."/>
+      <w:lvlJc w:val="left"/>
+      <w:pPr>
+        <w:ind w:left="5040" w:hanging="360"/>
+      </w:pPr>
+    </w:lvl>
+    <w:lvl w:ilvl="7" w:tplc="04150019" w:tentative="1">
+      <w:start w:val="1"/>
+      <w:numFmt w:val="lowerLetter"/>
+      <w:lvlText w:val="%8."/>
+      <w:lvlJc w:val="left"/>
+      <w:pPr>
+        <w:ind w:left="5760" w:hanging="360"/>
+      </w:pPr>
+    </w:lvl>
+    <w:lvl w:ilvl="8" w:tplc="0415001B" w:tentative="1">
+      <w:start w:val="1"/>
+      <w:numFmt w:val="lowerRoman"/>
+      <w:lvlText w:val="%9."/>
+      <w:lvlJc w:val="right"/>
+      <w:pPr>
+        <w:ind w:left="6480" w:hanging="180"/>
+      </w:pPr>
+    </w:lvl>
+  </w:abstractNum>
+  <w:num w:numId="1">
+    <w:abstractNumId w:val="0"/>
+  </w:num>
+</w:numbering>
 </file>
 
 <file path=word/styles.xml><?xml version="1.0" encoding="utf-8"?>
@@ -564,6 +1314,66 @@
     <w:semiHidden/>
     <w:unhideWhenUsed/>
   </w:style>
+  <w:style w:type="paragraph" w:styleId="Tekstdymka">
+    <w:name w:val="Balloon Text"/>
+    <w:basedOn w:val="Normalny"/>
+    <w:link w:val="TekstdymkaZnak"/>
+    <w:uiPriority w:val="99"/>
+    <w:semiHidden/>
+    <w:unhideWhenUsed/>
+    <w:rsid w:val="003C1769"/>
+    <w:pPr>
+      <w:spacing w:after="0" w:line="240" w:lineRule="auto"/>
+    </w:pPr>
+    <w:rPr>
+      <w:rFonts w:ascii="Segoe UI" w:hAnsi="Segoe UI" w:cs="Segoe UI"/>
+      <w:sz w:val="18"/>
+      <w:szCs w:val="18"/>
+    </w:rPr>
+  </w:style>
+  <w:style w:type="character" w:customStyle="1" w:styleId="TekstdymkaZnak">
+    <w:name w:val="Tekst dymka Znak"/>
+    <w:basedOn w:val="Domylnaczcionkaakapitu"/>
+    <w:link w:val="Tekstdymka"/>
+    <w:uiPriority w:val="99"/>
+    <w:semiHidden/>
+    <w:rsid w:val="003C1769"/>
+    <w:rPr>
+      <w:rFonts w:ascii="Segoe UI" w:hAnsi="Segoe UI" w:cs="Segoe UI"/>
+      <w:sz w:val="18"/>
+      <w:szCs w:val="18"/>
+    </w:rPr>
+  </w:style>
+  <w:style w:type="paragraph" w:styleId="Akapitzlist">
+    <w:name w:val="List Paragraph"/>
+    <w:basedOn w:val="Normalny"/>
+    <w:uiPriority w:val="34"/>
+    <w:qFormat/>
+    <w:rsid w:val="00073368"/>
+    <w:pPr>
+      <w:ind w:left="720"/>
+      <w:contextualSpacing/>
+    </w:pPr>
+  </w:style>
+  <w:style w:type="paragraph" w:styleId="Legenda">
+    <w:name w:val="caption"/>
+    <w:basedOn w:val="Normalny"/>
+    <w:next w:val="Normalny"/>
+    <w:uiPriority w:val="35"/>
+    <w:unhideWhenUsed/>
+    <w:qFormat/>
+    <w:rsid w:val="003C5329"/>
+    <w:pPr>
+      <w:spacing w:after="200" w:line="240" w:lineRule="auto"/>
+    </w:pPr>
+    <w:rPr>
+      <w:i/>
+      <w:iCs/>
+      <w:color w:val="44546A" w:themeColor="text2"/>
+      <w:sz w:val="18"/>
+      <w:szCs w:val="18"/>
+    </w:rPr>
+  </w:style>
 </w:styles>
 </file>
 

</xml_diff>

<commit_message>
wszystkie screeny dodane do sprawka
</commit_message>
<xml_diff>
--- a/SPRAWOZDANIE/sprawko.docx
+++ b/SPRAWOZDANIE/sprawko.docx
@@ -56,8 +56,6 @@
         </w:rPr>
         <w:t>A* ORAZ THETA*</w:t>
       </w:r>
-      <w:bookmarkStart w:id="0" w:name="_GoBack"/>
-      <w:bookmarkEnd w:id="0"/>
     </w:p>
     <w:p>
       <w:pPr>
@@ -221,46 +219,53 @@
         <w:lastRenderedPageBreak/>
         <w:t xml:space="preserve">Spis treści </w:t>
       </w:r>
-      <w:proofErr w:type="spellStart"/>
-      <w:r>
+    </w:p>
+    <w:p>
+      <w:pPr>
         <w:rPr>
           <w:sz w:val="28"/>
           <w:szCs w:val="28"/>
         </w:rPr>
-        <w:t>blabla</w:t>
-      </w:r>
-      <w:proofErr w:type="spellEnd"/>
-    </w:p>
-    <w:p>
-      <w:pPr>
+      </w:pPr>
+      <w:r>
         <w:rPr>
           <w:sz w:val="28"/>
           <w:szCs w:val="28"/>
         </w:rPr>
-      </w:pPr>
-      <w:r>
+        <w:br w:type="page"/>
+      </w:r>
+    </w:p>
+    <w:p>
+      <w:pPr>
         <w:rPr>
           <w:sz w:val="28"/>
           <w:szCs w:val="28"/>
         </w:rPr>
-        <w:br w:type="page"/>
-      </w:r>
-    </w:p>
-    <w:p>
-      <w:pPr>
+      </w:pPr>
+      <w:r>
         <w:rPr>
           <w:sz w:val="28"/>
           <w:szCs w:val="28"/>
         </w:rPr>
-      </w:pPr>
-      <w:r>
+        <w:lastRenderedPageBreak/>
+        <w:t>Wprowadzenie</w:t>
+      </w:r>
+    </w:p>
+    <w:p>
+      <w:pPr>
         <w:rPr>
           <w:sz w:val="28"/>
           <w:szCs w:val="28"/>
         </w:rPr>
-        <w:lastRenderedPageBreak/>
-        <w:t>Wprowadzenie</w:t>
-      </w:r>
+      </w:pPr>
+    </w:p>
+    <w:p>
+      <w:pPr>
+        <w:rPr>
+          <w:sz w:val="28"/>
+          <w:szCs w:val="28"/>
+        </w:rPr>
+      </w:pPr>
     </w:p>
     <w:p>
       <w:pPr>
@@ -784,7 +789,1800 @@
           <w:szCs w:val="28"/>
         </w:rPr>
       </w:pPr>
-    </w:p>
+      <w:r>
+        <w:rPr>
+          <w:sz w:val="28"/>
+          <w:szCs w:val="28"/>
+        </w:rPr>
+        <w:lastRenderedPageBreak/>
+        <w:t>Konfiguracja #1</w:t>
+      </w:r>
+    </w:p>
+    <w:p>
+      <w:pPr>
+        <w:rPr>
+          <w:sz w:val="28"/>
+          <w:szCs w:val="28"/>
+        </w:rPr>
+      </w:pPr>
+    </w:p>
+    <w:p>
+      <w:pPr>
+        <w:keepNext/>
+      </w:pPr>
+      <w:r>
+        <w:rPr>
+          <w:noProof/>
+        </w:rPr>
+        <w:drawing>
+          <wp:inline distT="0" distB="0" distL="0" distR="0">
+            <wp:extent cx="5760720" cy="2888615"/>
+            <wp:effectExtent l="0" t="0" r="0" b="6985"/>
+            <wp:docPr id="6" name="Obraz 6"/>
+            <wp:cNvGraphicFramePr>
+              <a:graphicFrameLocks xmlns:a="http://schemas.openxmlformats.org/drawingml/2006/main" noChangeAspect="1"/>
+            </wp:cNvGraphicFramePr>
+            <a:graphic xmlns:a="http://schemas.openxmlformats.org/drawingml/2006/main">
+              <a:graphicData uri="http://schemas.openxmlformats.org/drawingml/2006/picture">
+                <pic:pic xmlns:pic="http://schemas.openxmlformats.org/drawingml/2006/picture">
+                  <pic:nvPicPr>
+                    <pic:cNvPr id="0" name="Picture 1"/>
+                    <pic:cNvPicPr>
+                      <a:picLocks noChangeAspect="1" noChangeArrowheads="1"/>
+                    </pic:cNvPicPr>
+                  </pic:nvPicPr>
+                  <pic:blipFill>
+                    <a:blip r:embed="rId10">
+                      <a:extLst>
+                        <a:ext uri="{28A0092B-C50C-407E-A947-70E740481C1C}">
+                          <a14:useLocalDpi xmlns:a14="http://schemas.microsoft.com/office/drawing/2010/main" val="0"/>
+                        </a:ext>
+                      </a:extLst>
+                    </a:blip>
+                    <a:srcRect/>
+                    <a:stretch>
+                      <a:fillRect/>
+                    </a:stretch>
+                  </pic:blipFill>
+                  <pic:spPr bwMode="auto">
+                    <a:xfrm>
+                      <a:off x="0" y="0"/>
+                      <a:ext cx="5760720" cy="2888615"/>
+                    </a:xfrm>
+                    <a:prstGeom prst="rect">
+                      <a:avLst/>
+                    </a:prstGeom>
+                    <a:noFill/>
+                    <a:ln>
+                      <a:noFill/>
+                    </a:ln>
+                  </pic:spPr>
+                </pic:pic>
+              </a:graphicData>
+            </a:graphic>
+          </wp:inline>
+        </w:drawing>
+      </w:r>
+    </w:p>
+    <w:p>
+      <w:pPr>
+        <w:pStyle w:val="Legenda"/>
+        <w:jc w:val="center"/>
+        <w:rPr>
+          <w:sz w:val="36"/>
+          <w:szCs w:val="36"/>
+        </w:rPr>
+      </w:pPr>
+      <w:r>
+        <w:rPr>
+          <w:sz w:val="36"/>
+          <w:szCs w:val="36"/>
+        </w:rPr>
+        <w:t>A* h. euklidesowa, dł. ścieżki 59.7696, czas</w:t>
+      </w:r>
+    </w:p>
+    <w:p>
+      <w:pPr>
+        <w:keepNext/>
+      </w:pPr>
+      <w:r>
+        <w:rPr>
+          <w:noProof/>
+        </w:rPr>
+        <w:drawing>
+          <wp:inline distT="0" distB="0" distL="0" distR="0">
+            <wp:extent cx="5760720" cy="2872105"/>
+            <wp:effectExtent l="0" t="0" r="0" b="4445"/>
+            <wp:docPr id="7" name="Obraz 7"/>
+            <wp:cNvGraphicFramePr>
+              <a:graphicFrameLocks xmlns:a="http://schemas.openxmlformats.org/drawingml/2006/main" noChangeAspect="1"/>
+            </wp:cNvGraphicFramePr>
+            <a:graphic xmlns:a="http://schemas.openxmlformats.org/drawingml/2006/main">
+              <a:graphicData uri="http://schemas.openxmlformats.org/drawingml/2006/picture">
+                <pic:pic xmlns:pic="http://schemas.openxmlformats.org/drawingml/2006/picture">
+                  <pic:nvPicPr>
+                    <pic:cNvPr id="0" name="Picture 3"/>
+                    <pic:cNvPicPr>
+                      <a:picLocks noChangeAspect="1" noChangeArrowheads="1"/>
+                    </pic:cNvPicPr>
+                  </pic:nvPicPr>
+                  <pic:blipFill>
+                    <a:blip r:embed="rId11">
+                      <a:extLst>
+                        <a:ext uri="{28A0092B-C50C-407E-A947-70E740481C1C}">
+                          <a14:useLocalDpi xmlns:a14="http://schemas.microsoft.com/office/drawing/2010/main" val="0"/>
+                        </a:ext>
+                      </a:extLst>
+                    </a:blip>
+                    <a:srcRect/>
+                    <a:stretch>
+                      <a:fillRect/>
+                    </a:stretch>
+                  </pic:blipFill>
+                  <pic:spPr bwMode="auto">
+                    <a:xfrm>
+                      <a:off x="0" y="0"/>
+                      <a:ext cx="5760720" cy="2872105"/>
+                    </a:xfrm>
+                    <a:prstGeom prst="rect">
+                      <a:avLst/>
+                    </a:prstGeom>
+                    <a:noFill/>
+                    <a:ln>
+                      <a:noFill/>
+                    </a:ln>
+                  </pic:spPr>
+                </pic:pic>
+              </a:graphicData>
+            </a:graphic>
+          </wp:inline>
+        </w:drawing>
+      </w:r>
+    </w:p>
+    <w:p>
+      <w:pPr>
+        <w:pStyle w:val="Legenda"/>
+        <w:jc w:val="center"/>
+        <w:rPr>
+          <w:sz w:val="36"/>
+          <w:szCs w:val="36"/>
+        </w:rPr>
+      </w:pPr>
+      <w:r>
+        <w:rPr>
+          <w:sz w:val="36"/>
+          <w:szCs w:val="36"/>
+        </w:rPr>
+        <w:t>A* h. manhattańska, dł. ścieżki 59.7696, czas</w:t>
+      </w:r>
+    </w:p>
+    <w:p>
+      <w:r>
+        <w:br w:type="page"/>
+      </w:r>
+    </w:p>
+    <w:p>
+      <w:pPr>
+        <w:keepNext/>
+      </w:pPr>
+      <w:r>
+        <w:rPr>
+          <w:noProof/>
+        </w:rPr>
+        <w:lastRenderedPageBreak/>
+        <w:drawing>
+          <wp:inline distT="0" distB="0" distL="0" distR="0">
+            <wp:extent cx="5760720" cy="2884170"/>
+            <wp:effectExtent l="0" t="0" r="0" b="0"/>
+            <wp:docPr id="8" name="Obraz 8"/>
+            <wp:cNvGraphicFramePr>
+              <a:graphicFrameLocks xmlns:a="http://schemas.openxmlformats.org/drawingml/2006/main" noChangeAspect="1"/>
+            </wp:cNvGraphicFramePr>
+            <a:graphic xmlns:a="http://schemas.openxmlformats.org/drawingml/2006/main">
+              <a:graphicData uri="http://schemas.openxmlformats.org/drawingml/2006/picture">
+                <pic:pic xmlns:pic="http://schemas.openxmlformats.org/drawingml/2006/picture">
+                  <pic:nvPicPr>
+                    <pic:cNvPr id="0" name="Picture 5"/>
+                    <pic:cNvPicPr>
+                      <a:picLocks noChangeAspect="1" noChangeArrowheads="1"/>
+                    </pic:cNvPicPr>
+                  </pic:nvPicPr>
+                  <pic:blipFill>
+                    <a:blip r:embed="rId12">
+                      <a:extLst>
+                        <a:ext uri="{28A0092B-C50C-407E-A947-70E740481C1C}">
+                          <a14:useLocalDpi xmlns:a14="http://schemas.microsoft.com/office/drawing/2010/main" val="0"/>
+                        </a:ext>
+                      </a:extLst>
+                    </a:blip>
+                    <a:srcRect/>
+                    <a:stretch>
+                      <a:fillRect/>
+                    </a:stretch>
+                  </pic:blipFill>
+                  <pic:spPr bwMode="auto">
+                    <a:xfrm>
+                      <a:off x="0" y="0"/>
+                      <a:ext cx="5760720" cy="2884170"/>
+                    </a:xfrm>
+                    <a:prstGeom prst="rect">
+                      <a:avLst/>
+                    </a:prstGeom>
+                    <a:noFill/>
+                    <a:ln>
+                      <a:noFill/>
+                    </a:ln>
+                  </pic:spPr>
+                </pic:pic>
+              </a:graphicData>
+            </a:graphic>
+          </wp:inline>
+        </w:drawing>
+      </w:r>
+    </w:p>
+    <w:p>
+      <w:pPr>
+        <w:pStyle w:val="Legenda"/>
+        <w:jc w:val="center"/>
+        <w:rPr>
+          <w:sz w:val="36"/>
+          <w:szCs w:val="36"/>
+        </w:rPr>
+      </w:pPr>
+      <w:proofErr w:type="spellStart"/>
+      <w:r>
+        <w:rPr>
+          <w:sz w:val="36"/>
+          <w:szCs w:val="36"/>
+        </w:rPr>
+        <w:t>Theta</w:t>
+      </w:r>
+      <w:proofErr w:type="spellEnd"/>
+      <w:r>
+        <w:rPr>
+          <w:sz w:val="36"/>
+          <w:szCs w:val="36"/>
+        </w:rPr>
+        <w:t>* h. euklidesowa, dł. ścieżki 56.5953, czas</w:t>
+      </w:r>
+    </w:p>
+    <w:p>
+      <w:pPr>
+        <w:keepNext/>
+      </w:pPr>
+      <w:r>
+        <w:rPr>
+          <w:noProof/>
+        </w:rPr>
+        <w:drawing>
+          <wp:inline distT="0" distB="0" distL="0" distR="0">
+            <wp:extent cx="5760720" cy="2900680"/>
+            <wp:effectExtent l="0" t="0" r="0" b="0"/>
+            <wp:docPr id="9" name="Obraz 9"/>
+            <wp:cNvGraphicFramePr>
+              <a:graphicFrameLocks xmlns:a="http://schemas.openxmlformats.org/drawingml/2006/main" noChangeAspect="1"/>
+            </wp:cNvGraphicFramePr>
+            <a:graphic xmlns:a="http://schemas.openxmlformats.org/drawingml/2006/main">
+              <a:graphicData uri="http://schemas.openxmlformats.org/drawingml/2006/picture">
+                <pic:pic xmlns:pic="http://schemas.openxmlformats.org/drawingml/2006/picture">
+                  <pic:nvPicPr>
+                    <pic:cNvPr id="0" name="Picture 7"/>
+                    <pic:cNvPicPr>
+                      <a:picLocks noChangeAspect="1" noChangeArrowheads="1"/>
+                    </pic:cNvPicPr>
+                  </pic:nvPicPr>
+                  <pic:blipFill>
+                    <a:blip r:embed="rId13">
+                      <a:extLst>
+                        <a:ext uri="{28A0092B-C50C-407E-A947-70E740481C1C}">
+                          <a14:useLocalDpi xmlns:a14="http://schemas.microsoft.com/office/drawing/2010/main" val="0"/>
+                        </a:ext>
+                      </a:extLst>
+                    </a:blip>
+                    <a:srcRect/>
+                    <a:stretch>
+                      <a:fillRect/>
+                    </a:stretch>
+                  </pic:blipFill>
+                  <pic:spPr bwMode="auto">
+                    <a:xfrm>
+                      <a:off x="0" y="0"/>
+                      <a:ext cx="5760720" cy="2900680"/>
+                    </a:xfrm>
+                    <a:prstGeom prst="rect">
+                      <a:avLst/>
+                    </a:prstGeom>
+                    <a:noFill/>
+                    <a:ln>
+                      <a:noFill/>
+                    </a:ln>
+                  </pic:spPr>
+                </pic:pic>
+              </a:graphicData>
+            </a:graphic>
+          </wp:inline>
+        </w:drawing>
+      </w:r>
+    </w:p>
+    <w:p>
+      <w:pPr>
+        <w:pStyle w:val="Legenda"/>
+        <w:jc w:val="center"/>
+        <w:rPr>
+          <w:sz w:val="36"/>
+          <w:szCs w:val="36"/>
+        </w:rPr>
+      </w:pPr>
+      <w:r>
+        <w:rPr>
+          <w:sz w:val="36"/>
+          <w:szCs w:val="36"/>
+        </w:rPr>
+        <w:t>Theta* h. manhattańska, dł. ścieżki 56.843, czas</w:t>
+      </w:r>
+    </w:p>
+    <w:p>
+      <w:r>
+        <w:br w:type="page"/>
+      </w:r>
+    </w:p>
+    <w:p>
+      <w:r>
+        <w:lastRenderedPageBreak/>
+        <w:t>Konfiguracja #2</w:t>
+      </w:r>
+    </w:p>
+    <w:p>
+      <w:pPr>
+        <w:keepNext/>
+      </w:pPr>
+      <w:r>
+        <w:rPr>
+          <w:noProof/>
+        </w:rPr>
+        <w:drawing>
+          <wp:inline distT="0" distB="0" distL="0" distR="0">
+            <wp:extent cx="5760720" cy="2900680"/>
+            <wp:effectExtent l="0" t="0" r="0" b="0"/>
+            <wp:docPr id="10" name="Obraz 10"/>
+            <wp:cNvGraphicFramePr>
+              <a:graphicFrameLocks xmlns:a="http://schemas.openxmlformats.org/drawingml/2006/main" noChangeAspect="1"/>
+            </wp:cNvGraphicFramePr>
+            <a:graphic xmlns:a="http://schemas.openxmlformats.org/drawingml/2006/main">
+              <a:graphicData uri="http://schemas.openxmlformats.org/drawingml/2006/picture">
+                <pic:pic xmlns:pic="http://schemas.openxmlformats.org/drawingml/2006/picture">
+                  <pic:nvPicPr>
+                    <pic:cNvPr id="0" name="Picture 9"/>
+                    <pic:cNvPicPr>
+                      <a:picLocks noChangeAspect="1" noChangeArrowheads="1"/>
+                    </pic:cNvPicPr>
+                  </pic:nvPicPr>
+                  <pic:blipFill>
+                    <a:blip r:embed="rId14">
+                      <a:extLst>
+                        <a:ext uri="{28A0092B-C50C-407E-A947-70E740481C1C}">
+                          <a14:useLocalDpi xmlns:a14="http://schemas.microsoft.com/office/drawing/2010/main" val="0"/>
+                        </a:ext>
+                      </a:extLst>
+                    </a:blip>
+                    <a:srcRect/>
+                    <a:stretch>
+                      <a:fillRect/>
+                    </a:stretch>
+                  </pic:blipFill>
+                  <pic:spPr bwMode="auto">
+                    <a:xfrm>
+                      <a:off x="0" y="0"/>
+                      <a:ext cx="5760720" cy="2900680"/>
+                    </a:xfrm>
+                    <a:prstGeom prst="rect">
+                      <a:avLst/>
+                    </a:prstGeom>
+                    <a:noFill/>
+                    <a:ln>
+                      <a:noFill/>
+                    </a:ln>
+                  </pic:spPr>
+                </pic:pic>
+              </a:graphicData>
+            </a:graphic>
+          </wp:inline>
+        </w:drawing>
+      </w:r>
+    </w:p>
+    <w:p>
+      <w:pPr>
+        <w:pStyle w:val="Legenda"/>
+        <w:jc w:val="center"/>
+      </w:pPr>
+      <w:r>
+        <w:rPr>
+          <w:sz w:val="36"/>
+          <w:szCs w:val="36"/>
+        </w:rPr>
+        <w:t>A* h. euklidesowa, dł. ścieżki 132.841, czas</w:t>
+      </w:r>
+    </w:p>
+    <w:p>
+      <w:pPr>
+        <w:keepNext/>
+      </w:pPr>
+      <w:r>
+        <w:rPr>
+          <w:noProof/>
+        </w:rPr>
+        <w:drawing>
+          <wp:inline distT="0" distB="0" distL="0" distR="0">
+            <wp:extent cx="5760720" cy="2892425"/>
+            <wp:effectExtent l="0" t="0" r="0" b="3175"/>
+            <wp:docPr id="11" name="Obraz 11"/>
+            <wp:cNvGraphicFramePr>
+              <a:graphicFrameLocks xmlns:a="http://schemas.openxmlformats.org/drawingml/2006/main" noChangeAspect="1"/>
+            </wp:cNvGraphicFramePr>
+            <a:graphic xmlns:a="http://schemas.openxmlformats.org/drawingml/2006/main">
+              <a:graphicData uri="http://schemas.openxmlformats.org/drawingml/2006/picture">
+                <pic:pic xmlns:pic="http://schemas.openxmlformats.org/drawingml/2006/picture">
+                  <pic:nvPicPr>
+                    <pic:cNvPr id="0" name="Picture 11"/>
+                    <pic:cNvPicPr>
+                      <a:picLocks noChangeAspect="1" noChangeArrowheads="1"/>
+                    </pic:cNvPicPr>
+                  </pic:nvPicPr>
+                  <pic:blipFill>
+                    <a:blip r:embed="rId15">
+                      <a:extLst>
+                        <a:ext uri="{28A0092B-C50C-407E-A947-70E740481C1C}">
+                          <a14:useLocalDpi xmlns:a14="http://schemas.microsoft.com/office/drawing/2010/main" val="0"/>
+                        </a:ext>
+                      </a:extLst>
+                    </a:blip>
+                    <a:srcRect/>
+                    <a:stretch>
+                      <a:fillRect/>
+                    </a:stretch>
+                  </pic:blipFill>
+                  <pic:spPr bwMode="auto">
+                    <a:xfrm>
+                      <a:off x="0" y="0"/>
+                      <a:ext cx="5760720" cy="2892425"/>
+                    </a:xfrm>
+                    <a:prstGeom prst="rect">
+                      <a:avLst/>
+                    </a:prstGeom>
+                    <a:noFill/>
+                    <a:ln>
+                      <a:noFill/>
+                    </a:ln>
+                  </pic:spPr>
+                </pic:pic>
+              </a:graphicData>
+            </a:graphic>
+          </wp:inline>
+        </w:drawing>
+      </w:r>
+    </w:p>
+    <w:p>
+      <w:pPr>
+        <w:pStyle w:val="Legenda"/>
+        <w:jc w:val="center"/>
+      </w:pPr>
+      <w:r>
+        <w:rPr>
+          <w:sz w:val="36"/>
+          <w:szCs w:val="36"/>
+        </w:rPr>
+        <w:t>A* h. manhattańska, dł. ścieżki 132.255, czas</w:t>
+      </w:r>
+    </w:p>
+    <w:p>
+      <w:r>
+        <w:br w:type="page"/>
+      </w:r>
+    </w:p>
+    <w:p>
+      <w:pPr>
+        <w:keepNext/>
+      </w:pPr>
+      <w:r>
+        <w:rPr>
+          <w:noProof/>
+        </w:rPr>
+        <w:lastRenderedPageBreak/>
+        <w:drawing>
+          <wp:inline distT="0" distB="0" distL="0" distR="0">
+            <wp:extent cx="5760720" cy="2884170"/>
+            <wp:effectExtent l="0" t="0" r="0" b="0"/>
+            <wp:docPr id="12" name="Obraz 12"/>
+            <wp:cNvGraphicFramePr>
+              <a:graphicFrameLocks xmlns:a="http://schemas.openxmlformats.org/drawingml/2006/main" noChangeAspect="1"/>
+            </wp:cNvGraphicFramePr>
+            <a:graphic xmlns:a="http://schemas.openxmlformats.org/drawingml/2006/main">
+              <a:graphicData uri="http://schemas.openxmlformats.org/drawingml/2006/picture">
+                <pic:pic xmlns:pic="http://schemas.openxmlformats.org/drawingml/2006/picture">
+                  <pic:nvPicPr>
+                    <pic:cNvPr id="0" name="Picture 13"/>
+                    <pic:cNvPicPr>
+                      <a:picLocks noChangeAspect="1" noChangeArrowheads="1"/>
+                    </pic:cNvPicPr>
+                  </pic:nvPicPr>
+                  <pic:blipFill>
+                    <a:blip r:embed="rId16">
+                      <a:extLst>
+                        <a:ext uri="{28A0092B-C50C-407E-A947-70E740481C1C}">
+                          <a14:useLocalDpi xmlns:a14="http://schemas.microsoft.com/office/drawing/2010/main" val="0"/>
+                        </a:ext>
+                      </a:extLst>
+                    </a:blip>
+                    <a:srcRect/>
+                    <a:stretch>
+                      <a:fillRect/>
+                    </a:stretch>
+                  </pic:blipFill>
+                  <pic:spPr bwMode="auto">
+                    <a:xfrm>
+                      <a:off x="0" y="0"/>
+                      <a:ext cx="5760720" cy="2884170"/>
+                    </a:xfrm>
+                    <a:prstGeom prst="rect">
+                      <a:avLst/>
+                    </a:prstGeom>
+                    <a:noFill/>
+                    <a:ln>
+                      <a:noFill/>
+                    </a:ln>
+                  </pic:spPr>
+                </pic:pic>
+              </a:graphicData>
+            </a:graphic>
+          </wp:inline>
+        </w:drawing>
+      </w:r>
+    </w:p>
+    <w:p>
+      <w:pPr>
+        <w:pStyle w:val="Legenda"/>
+        <w:jc w:val="center"/>
+      </w:pPr>
+      <w:proofErr w:type="spellStart"/>
+      <w:r>
+        <w:rPr>
+          <w:sz w:val="36"/>
+          <w:szCs w:val="36"/>
+        </w:rPr>
+        <w:t>Theta</w:t>
+      </w:r>
+      <w:proofErr w:type="spellEnd"/>
+      <w:r>
+        <w:rPr>
+          <w:sz w:val="36"/>
+          <w:szCs w:val="36"/>
+        </w:rPr>
+        <w:t>* h. euklidesowa, dł. ścieżki 97.8938, czas</w:t>
+      </w:r>
+    </w:p>
+    <w:p>
+      <w:pPr>
+        <w:keepNext/>
+      </w:pPr>
+      <w:r>
+        <w:rPr>
+          <w:noProof/>
+        </w:rPr>
+        <w:drawing>
+          <wp:inline distT="0" distB="0" distL="0" distR="0">
+            <wp:extent cx="5760720" cy="2892425"/>
+            <wp:effectExtent l="0" t="0" r="0" b="3175"/>
+            <wp:docPr id="13" name="Obraz 13"/>
+            <wp:cNvGraphicFramePr>
+              <a:graphicFrameLocks xmlns:a="http://schemas.openxmlformats.org/drawingml/2006/main" noChangeAspect="1"/>
+            </wp:cNvGraphicFramePr>
+            <a:graphic xmlns:a="http://schemas.openxmlformats.org/drawingml/2006/main">
+              <a:graphicData uri="http://schemas.openxmlformats.org/drawingml/2006/picture">
+                <pic:pic xmlns:pic="http://schemas.openxmlformats.org/drawingml/2006/picture">
+                  <pic:nvPicPr>
+                    <pic:cNvPr id="0" name="Picture 15"/>
+                    <pic:cNvPicPr>
+                      <a:picLocks noChangeAspect="1" noChangeArrowheads="1"/>
+                    </pic:cNvPicPr>
+                  </pic:nvPicPr>
+                  <pic:blipFill>
+                    <a:blip r:embed="rId17">
+                      <a:extLst>
+                        <a:ext uri="{28A0092B-C50C-407E-A947-70E740481C1C}">
+                          <a14:useLocalDpi xmlns:a14="http://schemas.microsoft.com/office/drawing/2010/main" val="0"/>
+                        </a:ext>
+                      </a:extLst>
+                    </a:blip>
+                    <a:srcRect/>
+                    <a:stretch>
+                      <a:fillRect/>
+                    </a:stretch>
+                  </pic:blipFill>
+                  <pic:spPr bwMode="auto">
+                    <a:xfrm>
+                      <a:off x="0" y="0"/>
+                      <a:ext cx="5760720" cy="2892425"/>
+                    </a:xfrm>
+                    <a:prstGeom prst="rect">
+                      <a:avLst/>
+                    </a:prstGeom>
+                    <a:noFill/>
+                    <a:ln>
+                      <a:noFill/>
+                    </a:ln>
+                  </pic:spPr>
+                </pic:pic>
+              </a:graphicData>
+            </a:graphic>
+          </wp:inline>
+        </w:drawing>
+      </w:r>
+    </w:p>
+    <w:p>
+      <w:pPr>
+        <w:pStyle w:val="Legenda"/>
+        <w:jc w:val="center"/>
+      </w:pPr>
+      <w:proofErr w:type="spellStart"/>
+      <w:r>
+        <w:rPr>
+          <w:sz w:val="36"/>
+          <w:szCs w:val="36"/>
+        </w:rPr>
+        <w:t>Theta</w:t>
+      </w:r>
+      <w:proofErr w:type="spellEnd"/>
+      <w:r>
+        <w:rPr>
+          <w:sz w:val="36"/>
+          <w:szCs w:val="36"/>
+        </w:rPr>
+        <w:t>* h. manhattańska, dł. ścieżki 127.477, czas</w:t>
+      </w:r>
+    </w:p>
+    <w:p>
+      <w:r>
+        <w:br w:type="page"/>
+      </w:r>
+    </w:p>
+    <w:p>
+      <w:pPr>
+        <w:keepNext/>
+      </w:pPr>
+      <w:r>
+        <w:lastRenderedPageBreak/>
+        <w:t>Konfiguracja #3</w:t>
+      </w:r>
+    </w:p>
+    <w:p>
+      <w:pPr>
+        <w:keepNext/>
+      </w:pPr>
+      <w:r>
+        <w:rPr>
+          <w:noProof/>
+        </w:rPr>
+        <w:drawing>
+          <wp:inline distT="0" distB="0" distL="0" distR="0">
+            <wp:extent cx="5760720" cy="2884170"/>
+            <wp:effectExtent l="0" t="0" r="0" b="0"/>
+            <wp:docPr id="14" name="Obraz 14"/>
+            <wp:cNvGraphicFramePr>
+              <a:graphicFrameLocks xmlns:a="http://schemas.openxmlformats.org/drawingml/2006/main" noChangeAspect="1"/>
+            </wp:cNvGraphicFramePr>
+            <a:graphic xmlns:a="http://schemas.openxmlformats.org/drawingml/2006/main">
+              <a:graphicData uri="http://schemas.openxmlformats.org/drawingml/2006/picture">
+                <pic:pic xmlns:pic="http://schemas.openxmlformats.org/drawingml/2006/picture">
+                  <pic:nvPicPr>
+                    <pic:cNvPr id="0" name="Picture 17"/>
+                    <pic:cNvPicPr>
+                      <a:picLocks noChangeAspect="1" noChangeArrowheads="1"/>
+                    </pic:cNvPicPr>
+                  </pic:nvPicPr>
+                  <pic:blipFill>
+                    <a:blip r:embed="rId18">
+                      <a:extLst>
+                        <a:ext uri="{28A0092B-C50C-407E-A947-70E740481C1C}">
+                          <a14:useLocalDpi xmlns:a14="http://schemas.microsoft.com/office/drawing/2010/main" val="0"/>
+                        </a:ext>
+                      </a:extLst>
+                    </a:blip>
+                    <a:srcRect/>
+                    <a:stretch>
+                      <a:fillRect/>
+                    </a:stretch>
+                  </pic:blipFill>
+                  <pic:spPr bwMode="auto">
+                    <a:xfrm>
+                      <a:off x="0" y="0"/>
+                      <a:ext cx="5760720" cy="2884170"/>
+                    </a:xfrm>
+                    <a:prstGeom prst="rect">
+                      <a:avLst/>
+                    </a:prstGeom>
+                    <a:noFill/>
+                    <a:ln>
+                      <a:noFill/>
+                    </a:ln>
+                  </pic:spPr>
+                </pic:pic>
+              </a:graphicData>
+            </a:graphic>
+          </wp:inline>
+        </w:drawing>
+      </w:r>
+    </w:p>
+    <w:p>
+      <w:pPr>
+        <w:pStyle w:val="Legenda"/>
+        <w:jc w:val="center"/>
+        <w:rPr>
+          <w:sz w:val="36"/>
+          <w:szCs w:val="36"/>
+        </w:rPr>
+      </w:pPr>
+      <w:r>
+        <w:rPr>
+          <w:sz w:val="36"/>
+          <w:szCs w:val="36"/>
+        </w:rPr>
+        <w:t>A* h. euklidesowa, dł. ścieżki 101.042, czas</w:t>
+      </w:r>
+    </w:p>
+    <w:p>
+      <w:pPr>
+        <w:keepNext/>
+      </w:pPr>
+      <w:r>
+        <w:rPr>
+          <w:noProof/>
+        </w:rPr>
+        <w:drawing>
+          <wp:inline distT="0" distB="0" distL="0" distR="0">
+            <wp:extent cx="5760720" cy="2905125"/>
+            <wp:effectExtent l="0" t="0" r="0" b="9525"/>
+            <wp:docPr id="15" name="Obraz 15"/>
+            <wp:cNvGraphicFramePr>
+              <a:graphicFrameLocks xmlns:a="http://schemas.openxmlformats.org/drawingml/2006/main" noChangeAspect="1"/>
+            </wp:cNvGraphicFramePr>
+            <a:graphic xmlns:a="http://schemas.openxmlformats.org/drawingml/2006/main">
+              <a:graphicData uri="http://schemas.openxmlformats.org/drawingml/2006/picture">
+                <pic:pic xmlns:pic="http://schemas.openxmlformats.org/drawingml/2006/picture">
+                  <pic:nvPicPr>
+                    <pic:cNvPr id="0" name="Picture 19"/>
+                    <pic:cNvPicPr>
+                      <a:picLocks noChangeAspect="1" noChangeArrowheads="1"/>
+                    </pic:cNvPicPr>
+                  </pic:nvPicPr>
+                  <pic:blipFill>
+                    <a:blip r:embed="rId19">
+                      <a:extLst>
+                        <a:ext uri="{28A0092B-C50C-407E-A947-70E740481C1C}">
+                          <a14:useLocalDpi xmlns:a14="http://schemas.microsoft.com/office/drawing/2010/main" val="0"/>
+                        </a:ext>
+                      </a:extLst>
+                    </a:blip>
+                    <a:srcRect/>
+                    <a:stretch>
+                      <a:fillRect/>
+                    </a:stretch>
+                  </pic:blipFill>
+                  <pic:spPr bwMode="auto">
+                    <a:xfrm>
+                      <a:off x="0" y="0"/>
+                      <a:ext cx="5760720" cy="2905125"/>
+                    </a:xfrm>
+                    <a:prstGeom prst="rect">
+                      <a:avLst/>
+                    </a:prstGeom>
+                    <a:noFill/>
+                    <a:ln>
+                      <a:noFill/>
+                    </a:ln>
+                  </pic:spPr>
+                </pic:pic>
+              </a:graphicData>
+            </a:graphic>
+          </wp:inline>
+        </w:drawing>
+      </w:r>
+    </w:p>
+    <w:p>
+      <w:pPr>
+        <w:pStyle w:val="Legenda"/>
+        <w:jc w:val="center"/>
+      </w:pPr>
+      <w:r>
+        <w:rPr>
+          <w:sz w:val="36"/>
+          <w:szCs w:val="36"/>
+        </w:rPr>
+        <w:t>A* h. manhattańska, dł. ścieżki 100.456, czas</w:t>
+      </w:r>
+    </w:p>
+    <w:p>
+      <w:r>
+        <w:br w:type="page"/>
+      </w:r>
+    </w:p>
+    <w:p>
+      <w:pPr>
+        <w:keepNext/>
+      </w:pPr>
+      <w:r>
+        <w:rPr>
+          <w:noProof/>
+        </w:rPr>
+        <w:lastRenderedPageBreak/>
+        <w:drawing>
+          <wp:inline distT="0" distB="0" distL="0" distR="0">
+            <wp:extent cx="5760720" cy="2900680"/>
+            <wp:effectExtent l="0" t="0" r="0" b="0"/>
+            <wp:docPr id="16" name="Obraz 16"/>
+            <wp:cNvGraphicFramePr>
+              <a:graphicFrameLocks xmlns:a="http://schemas.openxmlformats.org/drawingml/2006/main" noChangeAspect="1"/>
+            </wp:cNvGraphicFramePr>
+            <a:graphic xmlns:a="http://schemas.openxmlformats.org/drawingml/2006/main">
+              <a:graphicData uri="http://schemas.openxmlformats.org/drawingml/2006/picture">
+                <pic:pic xmlns:pic="http://schemas.openxmlformats.org/drawingml/2006/picture">
+                  <pic:nvPicPr>
+                    <pic:cNvPr id="0" name="Picture 21"/>
+                    <pic:cNvPicPr>
+                      <a:picLocks noChangeAspect="1" noChangeArrowheads="1"/>
+                    </pic:cNvPicPr>
+                  </pic:nvPicPr>
+                  <pic:blipFill>
+                    <a:blip r:embed="rId20">
+                      <a:extLst>
+                        <a:ext uri="{28A0092B-C50C-407E-A947-70E740481C1C}">
+                          <a14:useLocalDpi xmlns:a14="http://schemas.microsoft.com/office/drawing/2010/main" val="0"/>
+                        </a:ext>
+                      </a:extLst>
+                    </a:blip>
+                    <a:srcRect/>
+                    <a:stretch>
+                      <a:fillRect/>
+                    </a:stretch>
+                  </pic:blipFill>
+                  <pic:spPr bwMode="auto">
+                    <a:xfrm>
+                      <a:off x="0" y="0"/>
+                      <a:ext cx="5760720" cy="2900680"/>
+                    </a:xfrm>
+                    <a:prstGeom prst="rect">
+                      <a:avLst/>
+                    </a:prstGeom>
+                    <a:noFill/>
+                    <a:ln>
+                      <a:noFill/>
+                    </a:ln>
+                  </pic:spPr>
+                </pic:pic>
+              </a:graphicData>
+            </a:graphic>
+          </wp:inline>
+        </w:drawing>
+      </w:r>
+    </w:p>
+    <w:p>
+      <w:pPr>
+        <w:pStyle w:val="Legenda"/>
+        <w:jc w:val="center"/>
+      </w:pPr>
+      <w:r>
+        <w:rPr>
+          <w:sz w:val="36"/>
+          <w:szCs w:val="36"/>
+        </w:rPr>
+        <w:t>Theta* h. euklidesowa, dł. ścieżki 97.8938, czas</w:t>
+      </w:r>
+    </w:p>
+    <w:p>
+      <w:pPr>
+        <w:keepNext/>
+      </w:pPr>
+      <w:r>
+        <w:rPr>
+          <w:noProof/>
+        </w:rPr>
+        <w:drawing>
+          <wp:inline distT="0" distB="0" distL="0" distR="0">
+            <wp:extent cx="5760720" cy="2884170"/>
+            <wp:effectExtent l="0" t="0" r="0" b="0"/>
+            <wp:docPr id="17" name="Obraz 17"/>
+            <wp:cNvGraphicFramePr>
+              <a:graphicFrameLocks xmlns:a="http://schemas.openxmlformats.org/drawingml/2006/main" noChangeAspect="1"/>
+            </wp:cNvGraphicFramePr>
+            <a:graphic xmlns:a="http://schemas.openxmlformats.org/drawingml/2006/main">
+              <a:graphicData uri="http://schemas.openxmlformats.org/drawingml/2006/picture">
+                <pic:pic xmlns:pic="http://schemas.openxmlformats.org/drawingml/2006/picture">
+                  <pic:nvPicPr>
+                    <pic:cNvPr id="0" name="Picture 23"/>
+                    <pic:cNvPicPr>
+                      <a:picLocks noChangeAspect="1" noChangeArrowheads="1"/>
+                    </pic:cNvPicPr>
+                  </pic:nvPicPr>
+                  <pic:blipFill>
+                    <a:blip r:embed="rId21">
+                      <a:extLst>
+                        <a:ext uri="{28A0092B-C50C-407E-A947-70E740481C1C}">
+                          <a14:useLocalDpi xmlns:a14="http://schemas.microsoft.com/office/drawing/2010/main" val="0"/>
+                        </a:ext>
+                      </a:extLst>
+                    </a:blip>
+                    <a:srcRect/>
+                    <a:stretch>
+                      <a:fillRect/>
+                    </a:stretch>
+                  </pic:blipFill>
+                  <pic:spPr bwMode="auto">
+                    <a:xfrm>
+                      <a:off x="0" y="0"/>
+                      <a:ext cx="5760720" cy="2884170"/>
+                    </a:xfrm>
+                    <a:prstGeom prst="rect">
+                      <a:avLst/>
+                    </a:prstGeom>
+                    <a:noFill/>
+                    <a:ln>
+                      <a:noFill/>
+                    </a:ln>
+                  </pic:spPr>
+                </pic:pic>
+              </a:graphicData>
+            </a:graphic>
+          </wp:inline>
+        </w:drawing>
+      </w:r>
+    </w:p>
+    <w:p>
+      <w:pPr>
+        <w:pStyle w:val="Legenda"/>
+        <w:jc w:val="center"/>
+      </w:pPr>
+      <w:proofErr w:type="spellStart"/>
+      <w:r>
+        <w:rPr>
+          <w:sz w:val="36"/>
+          <w:szCs w:val="36"/>
+        </w:rPr>
+        <w:t>Theta</w:t>
+      </w:r>
+      <w:proofErr w:type="spellEnd"/>
+      <w:r>
+        <w:rPr>
+          <w:sz w:val="36"/>
+          <w:szCs w:val="36"/>
+        </w:rPr>
+        <w:t>* h. manhattańska, dł. ścieżki 97.474, czas</w:t>
+      </w:r>
+    </w:p>
+    <w:p>
+      <w:r>
+        <w:br w:type="page"/>
+      </w:r>
+    </w:p>
+    <w:p>
+      <w:r>
+        <w:lastRenderedPageBreak/>
+        <w:t>Konfiguracja #5</w:t>
+      </w:r>
+    </w:p>
+    <w:p>
+      <w:pPr>
+        <w:keepNext/>
+      </w:pPr>
+      <w:r>
+        <w:rPr>
+          <w:noProof/>
+        </w:rPr>
+        <w:drawing>
+          <wp:inline distT="0" distB="0" distL="0" distR="0">
+            <wp:extent cx="5760720" cy="2876550"/>
+            <wp:effectExtent l="0" t="0" r="0" b="0"/>
+            <wp:docPr id="18" name="Obraz 18"/>
+            <wp:cNvGraphicFramePr>
+              <a:graphicFrameLocks xmlns:a="http://schemas.openxmlformats.org/drawingml/2006/main" noChangeAspect="1"/>
+            </wp:cNvGraphicFramePr>
+            <a:graphic xmlns:a="http://schemas.openxmlformats.org/drawingml/2006/main">
+              <a:graphicData uri="http://schemas.openxmlformats.org/drawingml/2006/picture">
+                <pic:pic xmlns:pic="http://schemas.openxmlformats.org/drawingml/2006/picture">
+                  <pic:nvPicPr>
+                    <pic:cNvPr id="0" name="Picture 25"/>
+                    <pic:cNvPicPr>
+                      <a:picLocks noChangeAspect="1" noChangeArrowheads="1"/>
+                    </pic:cNvPicPr>
+                  </pic:nvPicPr>
+                  <pic:blipFill>
+                    <a:blip r:embed="rId22">
+                      <a:extLst>
+                        <a:ext uri="{28A0092B-C50C-407E-A947-70E740481C1C}">
+                          <a14:useLocalDpi xmlns:a14="http://schemas.microsoft.com/office/drawing/2010/main" val="0"/>
+                        </a:ext>
+                      </a:extLst>
+                    </a:blip>
+                    <a:srcRect/>
+                    <a:stretch>
+                      <a:fillRect/>
+                    </a:stretch>
+                  </pic:blipFill>
+                  <pic:spPr bwMode="auto">
+                    <a:xfrm>
+                      <a:off x="0" y="0"/>
+                      <a:ext cx="5760720" cy="2876550"/>
+                    </a:xfrm>
+                    <a:prstGeom prst="rect">
+                      <a:avLst/>
+                    </a:prstGeom>
+                    <a:noFill/>
+                    <a:ln>
+                      <a:noFill/>
+                    </a:ln>
+                  </pic:spPr>
+                </pic:pic>
+              </a:graphicData>
+            </a:graphic>
+          </wp:inline>
+        </w:drawing>
+      </w:r>
+    </w:p>
+    <w:p>
+      <w:pPr>
+        <w:pStyle w:val="Legenda"/>
+        <w:jc w:val="center"/>
+      </w:pPr>
+      <w:r>
+        <w:t xml:space="preserve"> </w:t>
+      </w:r>
+      <w:r>
+        <w:rPr>
+          <w:sz w:val="36"/>
+          <w:szCs w:val="36"/>
+        </w:rPr>
+        <w:t>A* h. euklidesowa, dł. ścieżki 134.498, czas</w:t>
+      </w:r>
+    </w:p>
+    <w:p>
+      <w:pPr>
+        <w:keepNext/>
+      </w:pPr>
+      <w:r>
+        <w:rPr>
+          <w:noProof/>
+        </w:rPr>
+        <w:drawing>
+          <wp:inline distT="0" distB="0" distL="0" distR="0">
+            <wp:extent cx="5760720" cy="2892425"/>
+            <wp:effectExtent l="0" t="0" r="0" b="3175"/>
+            <wp:docPr id="19" name="Obraz 19"/>
+            <wp:cNvGraphicFramePr>
+              <a:graphicFrameLocks xmlns:a="http://schemas.openxmlformats.org/drawingml/2006/main" noChangeAspect="1"/>
+            </wp:cNvGraphicFramePr>
+            <a:graphic xmlns:a="http://schemas.openxmlformats.org/drawingml/2006/main">
+              <a:graphicData uri="http://schemas.openxmlformats.org/drawingml/2006/picture">
+                <pic:pic xmlns:pic="http://schemas.openxmlformats.org/drawingml/2006/picture">
+                  <pic:nvPicPr>
+                    <pic:cNvPr id="0" name="Picture 27"/>
+                    <pic:cNvPicPr>
+                      <a:picLocks noChangeAspect="1" noChangeArrowheads="1"/>
+                    </pic:cNvPicPr>
+                  </pic:nvPicPr>
+                  <pic:blipFill>
+                    <a:blip r:embed="rId23">
+                      <a:extLst>
+                        <a:ext uri="{28A0092B-C50C-407E-A947-70E740481C1C}">
+                          <a14:useLocalDpi xmlns:a14="http://schemas.microsoft.com/office/drawing/2010/main" val="0"/>
+                        </a:ext>
+                      </a:extLst>
+                    </a:blip>
+                    <a:srcRect/>
+                    <a:stretch>
+                      <a:fillRect/>
+                    </a:stretch>
+                  </pic:blipFill>
+                  <pic:spPr bwMode="auto">
+                    <a:xfrm>
+                      <a:off x="0" y="0"/>
+                      <a:ext cx="5760720" cy="2892425"/>
+                    </a:xfrm>
+                    <a:prstGeom prst="rect">
+                      <a:avLst/>
+                    </a:prstGeom>
+                    <a:noFill/>
+                    <a:ln>
+                      <a:noFill/>
+                    </a:ln>
+                  </pic:spPr>
+                </pic:pic>
+              </a:graphicData>
+            </a:graphic>
+          </wp:inline>
+        </w:drawing>
+      </w:r>
+    </w:p>
+    <w:p>
+      <w:pPr>
+        <w:pStyle w:val="Legenda"/>
+        <w:jc w:val="center"/>
+      </w:pPr>
+      <w:r>
+        <w:rPr>
+          <w:sz w:val="36"/>
+          <w:szCs w:val="36"/>
+        </w:rPr>
+        <w:t>A* h. manhattańska, dł. ścieżki 134.498, czas</w:t>
+      </w:r>
+    </w:p>
+    <w:p>
+      <w:r>
+        <w:br w:type="page"/>
+      </w:r>
+    </w:p>
+    <w:p>
+      <w:pPr>
+        <w:keepNext/>
+      </w:pPr>
+      <w:r>
+        <w:rPr>
+          <w:noProof/>
+        </w:rPr>
+        <w:lastRenderedPageBreak/>
+        <w:drawing>
+          <wp:inline distT="0" distB="0" distL="0" distR="0">
+            <wp:extent cx="5760720" cy="2892425"/>
+            <wp:effectExtent l="0" t="0" r="0" b="3175"/>
+            <wp:docPr id="20" name="Obraz 20"/>
+            <wp:cNvGraphicFramePr>
+              <a:graphicFrameLocks xmlns:a="http://schemas.openxmlformats.org/drawingml/2006/main" noChangeAspect="1"/>
+            </wp:cNvGraphicFramePr>
+            <a:graphic xmlns:a="http://schemas.openxmlformats.org/drawingml/2006/main">
+              <a:graphicData uri="http://schemas.openxmlformats.org/drawingml/2006/picture">
+                <pic:pic xmlns:pic="http://schemas.openxmlformats.org/drawingml/2006/picture">
+                  <pic:nvPicPr>
+                    <pic:cNvPr id="0" name="Picture 29"/>
+                    <pic:cNvPicPr>
+                      <a:picLocks noChangeAspect="1" noChangeArrowheads="1"/>
+                    </pic:cNvPicPr>
+                  </pic:nvPicPr>
+                  <pic:blipFill>
+                    <a:blip r:embed="rId24">
+                      <a:extLst>
+                        <a:ext uri="{28A0092B-C50C-407E-A947-70E740481C1C}">
+                          <a14:useLocalDpi xmlns:a14="http://schemas.microsoft.com/office/drawing/2010/main" val="0"/>
+                        </a:ext>
+                      </a:extLst>
+                    </a:blip>
+                    <a:srcRect/>
+                    <a:stretch>
+                      <a:fillRect/>
+                    </a:stretch>
+                  </pic:blipFill>
+                  <pic:spPr bwMode="auto">
+                    <a:xfrm>
+                      <a:off x="0" y="0"/>
+                      <a:ext cx="5760720" cy="2892425"/>
+                    </a:xfrm>
+                    <a:prstGeom prst="rect">
+                      <a:avLst/>
+                    </a:prstGeom>
+                    <a:noFill/>
+                    <a:ln>
+                      <a:noFill/>
+                    </a:ln>
+                  </pic:spPr>
+                </pic:pic>
+              </a:graphicData>
+            </a:graphic>
+          </wp:inline>
+        </w:drawing>
+      </w:r>
+    </w:p>
+    <w:p>
+      <w:pPr>
+        <w:pStyle w:val="Legenda"/>
+        <w:jc w:val="center"/>
+      </w:pPr>
+      <w:r>
+        <w:rPr>
+          <w:sz w:val="36"/>
+          <w:szCs w:val="36"/>
+        </w:rPr>
+        <w:t>Theta* h. euklidesowa, dł. ścieżki 129.067, czas</w:t>
+      </w:r>
+    </w:p>
+    <w:p>
+      <w:pPr>
+        <w:keepNext/>
+      </w:pPr>
+      <w:r>
+        <w:rPr>
+          <w:noProof/>
+        </w:rPr>
+        <w:drawing>
+          <wp:inline distT="0" distB="0" distL="0" distR="0">
+            <wp:extent cx="5760720" cy="2884170"/>
+            <wp:effectExtent l="0" t="0" r="0" b="0"/>
+            <wp:docPr id="21" name="Obraz 21"/>
+            <wp:cNvGraphicFramePr>
+              <a:graphicFrameLocks xmlns:a="http://schemas.openxmlformats.org/drawingml/2006/main" noChangeAspect="1"/>
+            </wp:cNvGraphicFramePr>
+            <a:graphic xmlns:a="http://schemas.openxmlformats.org/drawingml/2006/main">
+              <a:graphicData uri="http://schemas.openxmlformats.org/drawingml/2006/picture">
+                <pic:pic xmlns:pic="http://schemas.openxmlformats.org/drawingml/2006/picture">
+                  <pic:nvPicPr>
+                    <pic:cNvPr id="0" name="Picture 31"/>
+                    <pic:cNvPicPr>
+                      <a:picLocks noChangeAspect="1" noChangeArrowheads="1"/>
+                    </pic:cNvPicPr>
+                  </pic:nvPicPr>
+                  <pic:blipFill>
+                    <a:blip r:embed="rId25">
+                      <a:extLst>
+                        <a:ext uri="{28A0092B-C50C-407E-A947-70E740481C1C}">
+                          <a14:useLocalDpi xmlns:a14="http://schemas.microsoft.com/office/drawing/2010/main" val="0"/>
+                        </a:ext>
+                      </a:extLst>
+                    </a:blip>
+                    <a:srcRect/>
+                    <a:stretch>
+                      <a:fillRect/>
+                    </a:stretch>
+                  </pic:blipFill>
+                  <pic:spPr bwMode="auto">
+                    <a:xfrm>
+                      <a:off x="0" y="0"/>
+                      <a:ext cx="5760720" cy="2884170"/>
+                    </a:xfrm>
+                    <a:prstGeom prst="rect">
+                      <a:avLst/>
+                    </a:prstGeom>
+                    <a:noFill/>
+                    <a:ln>
+                      <a:noFill/>
+                    </a:ln>
+                  </pic:spPr>
+                </pic:pic>
+              </a:graphicData>
+            </a:graphic>
+          </wp:inline>
+        </w:drawing>
+      </w:r>
+    </w:p>
+    <w:p>
+      <w:pPr>
+        <w:pStyle w:val="Legenda"/>
+        <w:jc w:val="center"/>
+        <w:rPr>
+          <w:sz w:val="36"/>
+          <w:szCs w:val="36"/>
+        </w:rPr>
+      </w:pPr>
+      <w:r>
+        <w:rPr>
+          <w:sz w:val="36"/>
+          <w:szCs w:val="36"/>
+        </w:rPr>
+        <w:t>Theta* h. manhattańska, dł. ścieżki 129.389, czas</w:t>
+      </w:r>
+    </w:p>
+    <w:p>
+      <w:r>
+        <w:br w:type="page"/>
+      </w:r>
+    </w:p>
+    <w:p>
+      <w:r>
+        <w:lastRenderedPageBreak/>
+        <w:t>Konfiguracja #6</w:t>
+      </w:r>
+    </w:p>
+    <w:p>
+      <w:pPr>
+        <w:keepNext/>
+      </w:pPr>
+      <w:r>
+        <w:rPr>
+          <w:noProof/>
+        </w:rPr>
+        <w:drawing>
+          <wp:inline distT="0" distB="0" distL="0" distR="0">
+            <wp:extent cx="5760720" cy="2892425"/>
+            <wp:effectExtent l="0" t="0" r="0" b="3175"/>
+            <wp:docPr id="22" name="Obraz 22"/>
+            <wp:cNvGraphicFramePr>
+              <a:graphicFrameLocks xmlns:a="http://schemas.openxmlformats.org/drawingml/2006/main" noChangeAspect="1"/>
+            </wp:cNvGraphicFramePr>
+            <a:graphic xmlns:a="http://schemas.openxmlformats.org/drawingml/2006/main">
+              <a:graphicData uri="http://schemas.openxmlformats.org/drawingml/2006/picture">
+                <pic:pic xmlns:pic="http://schemas.openxmlformats.org/drawingml/2006/picture">
+                  <pic:nvPicPr>
+                    <pic:cNvPr id="0" name="Picture 33"/>
+                    <pic:cNvPicPr>
+                      <a:picLocks noChangeAspect="1" noChangeArrowheads="1"/>
+                    </pic:cNvPicPr>
+                  </pic:nvPicPr>
+                  <pic:blipFill>
+                    <a:blip r:embed="rId26">
+                      <a:extLst>
+                        <a:ext uri="{28A0092B-C50C-407E-A947-70E740481C1C}">
+                          <a14:useLocalDpi xmlns:a14="http://schemas.microsoft.com/office/drawing/2010/main" val="0"/>
+                        </a:ext>
+                      </a:extLst>
+                    </a:blip>
+                    <a:srcRect/>
+                    <a:stretch>
+                      <a:fillRect/>
+                    </a:stretch>
+                  </pic:blipFill>
+                  <pic:spPr bwMode="auto">
+                    <a:xfrm>
+                      <a:off x="0" y="0"/>
+                      <a:ext cx="5760720" cy="2892425"/>
+                    </a:xfrm>
+                    <a:prstGeom prst="rect">
+                      <a:avLst/>
+                    </a:prstGeom>
+                    <a:noFill/>
+                    <a:ln>
+                      <a:noFill/>
+                    </a:ln>
+                  </pic:spPr>
+                </pic:pic>
+              </a:graphicData>
+            </a:graphic>
+          </wp:inline>
+        </w:drawing>
+      </w:r>
+    </w:p>
+    <w:p>
+      <w:pPr>
+        <w:pStyle w:val="Legenda"/>
+        <w:jc w:val="center"/>
+        <w:rPr>
+          <w:sz w:val="36"/>
+          <w:szCs w:val="36"/>
+        </w:rPr>
+      </w:pPr>
+      <w:r>
+        <w:rPr>
+          <w:sz w:val="36"/>
+          <w:szCs w:val="36"/>
+        </w:rPr>
+        <w:t>A* h. euklidesowa, dł. ścieżki 92.2549, czas</w:t>
+      </w:r>
+    </w:p>
+    <w:p>
+      <w:pPr>
+        <w:keepNext/>
+      </w:pPr>
+      <w:r>
+        <w:rPr>
+          <w:noProof/>
+        </w:rPr>
+        <w:drawing>
+          <wp:inline distT="0" distB="0" distL="0" distR="0">
+            <wp:extent cx="5760720" cy="2892425"/>
+            <wp:effectExtent l="0" t="0" r="0" b="3175"/>
+            <wp:docPr id="23" name="Obraz 23"/>
+            <wp:cNvGraphicFramePr>
+              <a:graphicFrameLocks xmlns:a="http://schemas.openxmlformats.org/drawingml/2006/main" noChangeAspect="1"/>
+            </wp:cNvGraphicFramePr>
+            <a:graphic xmlns:a="http://schemas.openxmlformats.org/drawingml/2006/main">
+              <a:graphicData uri="http://schemas.openxmlformats.org/drawingml/2006/picture">
+                <pic:pic xmlns:pic="http://schemas.openxmlformats.org/drawingml/2006/picture">
+                  <pic:nvPicPr>
+                    <pic:cNvPr id="0" name="Picture 35"/>
+                    <pic:cNvPicPr>
+                      <a:picLocks noChangeAspect="1" noChangeArrowheads="1"/>
+                    </pic:cNvPicPr>
+                  </pic:nvPicPr>
+                  <pic:blipFill>
+                    <a:blip r:embed="rId27">
+                      <a:extLst>
+                        <a:ext uri="{28A0092B-C50C-407E-A947-70E740481C1C}">
+                          <a14:useLocalDpi xmlns:a14="http://schemas.microsoft.com/office/drawing/2010/main" val="0"/>
+                        </a:ext>
+                      </a:extLst>
+                    </a:blip>
+                    <a:srcRect/>
+                    <a:stretch>
+                      <a:fillRect/>
+                    </a:stretch>
+                  </pic:blipFill>
+                  <pic:spPr bwMode="auto">
+                    <a:xfrm>
+                      <a:off x="0" y="0"/>
+                      <a:ext cx="5760720" cy="2892425"/>
+                    </a:xfrm>
+                    <a:prstGeom prst="rect">
+                      <a:avLst/>
+                    </a:prstGeom>
+                    <a:noFill/>
+                    <a:ln>
+                      <a:noFill/>
+                    </a:ln>
+                  </pic:spPr>
+                </pic:pic>
+              </a:graphicData>
+            </a:graphic>
+          </wp:inline>
+        </w:drawing>
+      </w:r>
+    </w:p>
+    <w:p>
+      <w:pPr>
+        <w:pStyle w:val="Legenda"/>
+        <w:jc w:val="center"/>
+        <w:rPr>
+          <w:sz w:val="36"/>
+          <w:szCs w:val="36"/>
+        </w:rPr>
+      </w:pPr>
+      <w:r>
+        <w:rPr>
+          <w:sz w:val="36"/>
+          <w:szCs w:val="36"/>
+        </w:rPr>
+        <w:t>A* h. manhattańska, dł. ścieżki 88.8406, czas</w:t>
+      </w:r>
+    </w:p>
+    <w:p>
+      <w:r>
+        <w:br w:type="page"/>
+      </w:r>
+    </w:p>
+    <w:p>
+      <w:pPr>
+        <w:keepNext/>
+      </w:pPr>
+      <w:r>
+        <w:rPr>
+          <w:noProof/>
+        </w:rPr>
+        <w:lastRenderedPageBreak/>
+        <w:drawing>
+          <wp:inline distT="0" distB="0" distL="0" distR="0">
+            <wp:extent cx="5760720" cy="2880360"/>
+            <wp:effectExtent l="0" t="0" r="0" b="0"/>
+            <wp:docPr id="24" name="Obraz 24"/>
+            <wp:cNvGraphicFramePr>
+              <a:graphicFrameLocks xmlns:a="http://schemas.openxmlformats.org/drawingml/2006/main" noChangeAspect="1"/>
+            </wp:cNvGraphicFramePr>
+            <a:graphic xmlns:a="http://schemas.openxmlformats.org/drawingml/2006/main">
+              <a:graphicData uri="http://schemas.openxmlformats.org/drawingml/2006/picture">
+                <pic:pic xmlns:pic="http://schemas.openxmlformats.org/drawingml/2006/picture">
+                  <pic:nvPicPr>
+                    <pic:cNvPr id="0" name="Picture 37"/>
+                    <pic:cNvPicPr>
+                      <a:picLocks noChangeAspect="1" noChangeArrowheads="1"/>
+                    </pic:cNvPicPr>
+                  </pic:nvPicPr>
+                  <pic:blipFill>
+                    <a:blip r:embed="rId28">
+                      <a:extLst>
+                        <a:ext uri="{28A0092B-C50C-407E-A947-70E740481C1C}">
+                          <a14:useLocalDpi xmlns:a14="http://schemas.microsoft.com/office/drawing/2010/main" val="0"/>
+                        </a:ext>
+                      </a:extLst>
+                    </a:blip>
+                    <a:srcRect/>
+                    <a:stretch>
+                      <a:fillRect/>
+                    </a:stretch>
+                  </pic:blipFill>
+                  <pic:spPr bwMode="auto">
+                    <a:xfrm>
+                      <a:off x="0" y="0"/>
+                      <a:ext cx="5760720" cy="2880360"/>
+                    </a:xfrm>
+                    <a:prstGeom prst="rect">
+                      <a:avLst/>
+                    </a:prstGeom>
+                    <a:noFill/>
+                    <a:ln>
+                      <a:noFill/>
+                    </a:ln>
+                  </pic:spPr>
+                </pic:pic>
+              </a:graphicData>
+            </a:graphic>
+          </wp:inline>
+        </w:drawing>
+      </w:r>
+    </w:p>
+    <w:p>
+      <w:pPr>
+        <w:pStyle w:val="Legenda"/>
+        <w:jc w:val="center"/>
+      </w:pPr>
+      <w:proofErr w:type="spellStart"/>
+      <w:r>
+        <w:rPr>
+          <w:sz w:val="36"/>
+          <w:szCs w:val="36"/>
+        </w:rPr>
+        <w:t>Theta</w:t>
+      </w:r>
+      <w:proofErr w:type="spellEnd"/>
+      <w:r>
+        <w:rPr>
+          <w:sz w:val="36"/>
+          <w:szCs w:val="36"/>
+        </w:rPr>
+        <w:t>* h. euklidesowa, dł. ścieżki 86.5466, czas</w:t>
+      </w:r>
+    </w:p>
+    <w:p>
+      <w:pPr>
+        <w:keepNext/>
+      </w:pPr>
+      <w:r>
+        <w:rPr>
+          <w:noProof/>
+        </w:rPr>
+        <w:drawing>
+          <wp:inline distT="0" distB="0" distL="0" distR="0">
+            <wp:extent cx="5760720" cy="2900680"/>
+            <wp:effectExtent l="0" t="0" r="0" b="0"/>
+            <wp:docPr id="25" name="Obraz 25"/>
+            <wp:cNvGraphicFramePr>
+              <a:graphicFrameLocks xmlns:a="http://schemas.openxmlformats.org/drawingml/2006/main" noChangeAspect="1"/>
+            </wp:cNvGraphicFramePr>
+            <a:graphic xmlns:a="http://schemas.openxmlformats.org/drawingml/2006/main">
+              <a:graphicData uri="http://schemas.openxmlformats.org/drawingml/2006/picture">
+                <pic:pic xmlns:pic="http://schemas.openxmlformats.org/drawingml/2006/picture">
+                  <pic:nvPicPr>
+                    <pic:cNvPr id="0" name="Picture 39"/>
+                    <pic:cNvPicPr>
+                      <a:picLocks noChangeAspect="1" noChangeArrowheads="1"/>
+                    </pic:cNvPicPr>
+                  </pic:nvPicPr>
+                  <pic:blipFill>
+                    <a:blip r:embed="rId5">
+                      <a:extLst>
+                        <a:ext uri="{28A0092B-C50C-407E-A947-70E740481C1C}">
+                          <a14:useLocalDpi xmlns:a14="http://schemas.microsoft.com/office/drawing/2010/main" val="0"/>
+                        </a:ext>
+                      </a:extLst>
+                    </a:blip>
+                    <a:srcRect/>
+                    <a:stretch>
+                      <a:fillRect/>
+                    </a:stretch>
+                  </pic:blipFill>
+                  <pic:spPr bwMode="auto">
+                    <a:xfrm>
+                      <a:off x="0" y="0"/>
+                      <a:ext cx="5760720" cy="2900680"/>
+                    </a:xfrm>
+                    <a:prstGeom prst="rect">
+                      <a:avLst/>
+                    </a:prstGeom>
+                    <a:noFill/>
+                    <a:ln>
+                      <a:noFill/>
+                    </a:ln>
+                  </pic:spPr>
+                </pic:pic>
+              </a:graphicData>
+            </a:graphic>
+          </wp:inline>
+        </w:drawing>
+      </w:r>
+    </w:p>
+    <w:p>
+      <w:pPr>
+        <w:pStyle w:val="Legenda"/>
+        <w:jc w:val="center"/>
+        <w:rPr>
+          <w:sz w:val="36"/>
+          <w:szCs w:val="36"/>
+        </w:rPr>
+      </w:pPr>
+      <w:r>
+        <w:rPr>
+          <w:sz w:val="36"/>
+          <w:szCs w:val="36"/>
+        </w:rPr>
+        <w:t>Theta* h. manhattańska, dł. ścieżki 86.1354, czas</w:t>
+      </w:r>
+    </w:p>
+    <w:p/>
+    <w:p>
+      <w:r>
+        <w:br w:type="page"/>
+      </w:r>
+    </w:p>
+    <w:p>
+      <w:r>
+        <w:lastRenderedPageBreak/>
+        <w:t>Zestawienie wyników</w:t>
+      </w:r>
+    </w:p>
+    <w:p/>
+    <w:p>
+      <w:r>
+        <w:t>//tutaj wyrzeźbić tabelkę</w:t>
+      </w:r>
+      <w:r>
+        <w:br w:type="page"/>
+      </w:r>
+    </w:p>
+    <w:p>
+      <w:r>
+        <w:lastRenderedPageBreak/>
+        <w:t>Wnioski</w:t>
+      </w:r>
+    </w:p>
+    <w:p>
+      <w:pPr>
+        <w:pStyle w:val="Akapitzlist"/>
+        <w:numPr>
+          <w:ilvl w:val="0"/>
+          <w:numId w:val="2"/>
+        </w:numPr>
+      </w:pPr>
+      <w:proofErr w:type="spellStart"/>
+      <w:r>
+        <w:t>Theta</w:t>
+      </w:r>
+      <w:proofErr w:type="spellEnd"/>
+      <w:r>
+        <w:t>* wyznacza wyraźnie krótsze ścieżki</w:t>
+      </w:r>
+      <w:r>
+        <w:t xml:space="preserve"> w </w:t>
+      </w:r>
+      <w:proofErr w:type="spellStart"/>
+      <w:r>
+        <w:t>porówaniu</w:t>
+      </w:r>
+      <w:proofErr w:type="spellEnd"/>
+      <w:r>
+        <w:t xml:space="preserve"> do A*</w:t>
+      </w:r>
+    </w:p>
+    <w:p>
+      <w:pPr>
+        <w:pStyle w:val="Akapitzlist"/>
+        <w:numPr>
+          <w:ilvl w:val="0"/>
+          <w:numId w:val="2"/>
+        </w:numPr>
+      </w:pPr>
+      <w:r>
+        <w:t>Dla A*</w:t>
+      </w:r>
+      <w:r>
+        <w:t xml:space="preserve"> </w:t>
+      </w:r>
+      <w:r>
+        <w:t>krótsze ścieżki daje wykorzystywanie heurystyki manhattańskiej</w:t>
+      </w:r>
+    </w:p>
+    <w:p>
+      <w:pPr>
+        <w:pStyle w:val="Akapitzlist"/>
+        <w:numPr>
+          <w:ilvl w:val="0"/>
+          <w:numId w:val="2"/>
+        </w:numPr>
+      </w:pPr>
+      <w:r>
+        <w:t xml:space="preserve">Dla </w:t>
+      </w:r>
+      <w:proofErr w:type="spellStart"/>
+      <w:r>
+        <w:t>Theta</w:t>
+      </w:r>
+      <w:proofErr w:type="spellEnd"/>
+      <w:r>
+        <w:t>* wybór heurystyki nie ma większego wpływu na długość ścieżki</w:t>
+      </w:r>
+    </w:p>
+    <w:p/>
+    <w:p/>
+    <w:p>
+      <w:r>
+        <w:t>Kod źródłowy:</w:t>
+      </w:r>
+    </w:p>
+    <w:p>
+      <w:pPr>
+        <w:pStyle w:val="Akapitzlist"/>
+        <w:numPr>
+          <w:ilvl w:val="0"/>
+          <w:numId w:val="3"/>
+        </w:numPr>
+      </w:pPr>
+      <w:hyperlink r:id="rId29" w:history="1">
+        <w:r>
+          <w:rPr>
+            <w:rStyle w:val="Hipercze"/>
+          </w:rPr>
+          <w:t>https://github.com/damianski794/Przejsciowka_A_Star</w:t>
+        </w:r>
+      </w:hyperlink>
+    </w:p>
+    <w:p/>
+    <w:p/>
+    <w:p>
+      <w:r>
+        <w:t>Bibliografia:</w:t>
+      </w:r>
+    </w:p>
+    <w:p>
+      <w:pPr>
+        <w:pStyle w:val="Akapitzlist"/>
+        <w:numPr>
+          <w:ilvl w:val="0"/>
+          <w:numId w:val="3"/>
+        </w:numPr>
+      </w:pPr>
+      <w:hyperlink r:id="rId30" w:history="1">
+        <w:r>
+          <w:rPr>
+            <w:rStyle w:val="Hipercze"/>
+          </w:rPr>
+          <w:t>https://arxiv.org/ftp/arxiv/papers/1401/1401.3843.pdf</w:t>
+        </w:r>
+      </w:hyperlink>
+    </w:p>
+    <w:p>
+      <w:pPr>
+        <w:pStyle w:val="Akapitzlist"/>
+        <w:numPr>
+          <w:ilvl w:val="0"/>
+          <w:numId w:val="3"/>
+        </w:numPr>
+      </w:pPr>
+      <w:hyperlink r:id="rId31" w:history="1">
+        <w:r>
+          <w:rPr>
+            <w:rStyle w:val="Hipercze"/>
+          </w:rPr>
+          <w:t>https://pl.wikipedia.org/wiki/Algorytm_A*</w:t>
+        </w:r>
+      </w:hyperlink>
+    </w:p>
+    <w:p>
+      <w:pPr>
+        <w:pStyle w:val="Akapitzlist"/>
+        <w:numPr>
+          <w:ilvl w:val="0"/>
+          <w:numId w:val="3"/>
+        </w:numPr>
+      </w:pPr>
+      <w:hyperlink r:id="rId32" w:history="1">
+        <w:r>
+          <w:rPr>
+            <w:rStyle w:val="Hipercze"/>
+          </w:rPr>
+          <w:t>https://en.wikipedia.org/wiki/Theta*</w:t>
+        </w:r>
+      </w:hyperlink>
+      <w:bookmarkStart w:id="0" w:name="_GoBack"/>
+      <w:bookmarkEnd w:id="0"/>
+    </w:p>
+    <w:p>
+      <w:pPr>
+        <w:pStyle w:val="Akapitzlist"/>
+        <w:numPr>
+          <w:ilvl w:val="0"/>
+          <w:numId w:val="3"/>
+        </w:numPr>
+      </w:pPr>
+      <w:hyperlink r:id="rId33" w:history="1">
+        <w:r>
+          <w:rPr>
+            <w:rStyle w:val="Hipercze"/>
+          </w:rPr>
+          <w:t>https://gamedev.stackexchange.com/questions/75158/line-of-sight-on-a-2d-grid</w:t>
+        </w:r>
+      </w:hyperlink>
+    </w:p>
+    <w:p/>
+    <w:p/>
     <w:sectPr>
       <w:pgSz w:w="11906" w:h="16838"/>
       <w:pgMar w:top="1417" w:right="1417" w:bottom="1417" w:left="1417" w:header="708" w:footer="708" w:gutter="0"/>
@@ -883,8 +2681,213 @@
       </w:pPr>
     </w:lvl>
   </w:abstractNum>
+  <w:abstractNum w:abstractNumId="1" w15:restartNumberingAfterBreak="0">
+    <w:nsid w:val="65A407C4"/>
+    <w:multiLevelType w:val="hybridMultilevel"/>
+    <w:tmpl w:val="19E48C2A"/>
+    <w:lvl w:ilvl="0" w:tplc="0415000F">
+      <w:start w:val="1"/>
+      <w:numFmt w:val="decimal"/>
+      <w:lvlText w:val="%1."/>
+      <w:lvlJc w:val="left"/>
+      <w:pPr>
+        <w:ind w:left="720" w:hanging="360"/>
+      </w:pPr>
+    </w:lvl>
+    <w:lvl w:ilvl="1" w:tplc="04150019" w:tentative="1">
+      <w:start w:val="1"/>
+      <w:numFmt w:val="lowerLetter"/>
+      <w:lvlText w:val="%2."/>
+      <w:lvlJc w:val="left"/>
+      <w:pPr>
+        <w:ind w:left="1440" w:hanging="360"/>
+      </w:pPr>
+    </w:lvl>
+    <w:lvl w:ilvl="2" w:tplc="0415001B" w:tentative="1">
+      <w:start w:val="1"/>
+      <w:numFmt w:val="lowerRoman"/>
+      <w:lvlText w:val="%3."/>
+      <w:lvlJc w:val="right"/>
+      <w:pPr>
+        <w:ind w:left="2160" w:hanging="180"/>
+      </w:pPr>
+    </w:lvl>
+    <w:lvl w:ilvl="3" w:tplc="0415000F" w:tentative="1">
+      <w:start w:val="1"/>
+      <w:numFmt w:val="decimal"/>
+      <w:lvlText w:val="%4."/>
+      <w:lvlJc w:val="left"/>
+      <w:pPr>
+        <w:ind w:left="2880" w:hanging="360"/>
+      </w:pPr>
+    </w:lvl>
+    <w:lvl w:ilvl="4" w:tplc="04150019" w:tentative="1">
+      <w:start w:val="1"/>
+      <w:numFmt w:val="lowerLetter"/>
+      <w:lvlText w:val="%5."/>
+      <w:lvlJc w:val="left"/>
+      <w:pPr>
+        <w:ind w:left="3600" w:hanging="360"/>
+      </w:pPr>
+    </w:lvl>
+    <w:lvl w:ilvl="5" w:tplc="0415001B" w:tentative="1">
+      <w:start w:val="1"/>
+      <w:numFmt w:val="lowerRoman"/>
+      <w:lvlText w:val="%6."/>
+      <w:lvlJc w:val="right"/>
+      <w:pPr>
+        <w:ind w:left="4320" w:hanging="180"/>
+      </w:pPr>
+    </w:lvl>
+    <w:lvl w:ilvl="6" w:tplc="0415000F" w:tentative="1">
+      <w:start w:val="1"/>
+      <w:numFmt w:val="decimal"/>
+      <w:lvlText w:val="%7."/>
+      <w:lvlJc w:val="left"/>
+      <w:pPr>
+        <w:ind w:left="5040" w:hanging="360"/>
+      </w:pPr>
+    </w:lvl>
+    <w:lvl w:ilvl="7" w:tplc="04150019" w:tentative="1">
+      <w:start w:val="1"/>
+      <w:numFmt w:val="lowerLetter"/>
+      <w:lvlText w:val="%8."/>
+      <w:lvlJc w:val="left"/>
+      <w:pPr>
+        <w:ind w:left="5760" w:hanging="360"/>
+      </w:pPr>
+    </w:lvl>
+    <w:lvl w:ilvl="8" w:tplc="0415001B" w:tentative="1">
+      <w:start w:val="1"/>
+      <w:numFmt w:val="lowerRoman"/>
+      <w:lvlText w:val="%9."/>
+      <w:lvlJc w:val="right"/>
+      <w:pPr>
+        <w:ind w:left="6480" w:hanging="180"/>
+      </w:pPr>
+    </w:lvl>
+  </w:abstractNum>
+  <w:abstractNum w:abstractNumId="2" w15:restartNumberingAfterBreak="0">
+    <w:nsid w:val="780C26A3"/>
+    <w:multiLevelType w:val="hybridMultilevel"/>
+    <w:tmpl w:val="1584B88A"/>
+    <w:lvl w:ilvl="0" w:tplc="04150001">
+      <w:start w:val="1"/>
+      <w:numFmt w:val="bullet"/>
+      <w:lvlText w:val=""/>
+      <w:lvlJc w:val="left"/>
+      <w:pPr>
+        <w:ind w:left="720" w:hanging="360"/>
+      </w:pPr>
+      <w:rPr>
+        <w:rFonts w:ascii="Symbol" w:hAnsi="Symbol" w:hint="default"/>
+      </w:rPr>
+    </w:lvl>
+    <w:lvl w:ilvl="1" w:tplc="04150003" w:tentative="1">
+      <w:start w:val="1"/>
+      <w:numFmt w:val="bullet"/>
+      <w:lvlText w:val="o"/>
+      <w:lvlJc w:val="left"/>
+      <w:pPr>
+        <w:ind w:left="1440" w:hanging="360"/>
+      </w:pPr>
+      <w:rPr>
+        <w:rFonts w:ascii="Courier New" w:hAnsi="Courier New" w:cs="Courier New" w:hint="default"/>
+      </w:rPr>
+    </w:lvl>
+    <w:lvl w:ilvl="2" w:tplc="04150005" w:tentative="1">
+      <w:start w:val="1"/>
+      <w:numFmt w:val="bullet"/>
+      <w:lvlText w:val=""/>
+      <w:lvlJc w:val="left"/>
+      <w:pPr>
+        <w:ind w:left="2160" w:hanging="360"/>
+      </w:pPr>
+      <w:rPr>
+        <w:rFonts w:ascii="Wingdings" w:hAnsi="Wingdings" w:hint="default"/>
+      </w:rPr>
+    </w:lvl>
+    <w:lvl w:ilvl="3" w:tplc="04150001" w:tentative="1">
+      <w:start w:val="1"/>
+      <w:numFmt w:val="bullet"/>
+      <w:lvlText w:val=""/>
+      <w:lvlJc w:val="left"/>
+      <w:pPr>
+        <w:ind w:left="2880" w:hanging="360"/>
+      </w:pPr>
+      <w:rPr>
+        <w:rFonts w:ascii="Symbol" w:hAnsi="Symbol" w:hint="default"/>
+      </w:rPr>
+    </w:lvl>
+    <w:lvl w:ilvl="4" w:tplc="04150003" w:tentative="1">
+      <w:start w:val="1"/>
+      <w:numFmt w:val="bullet"/>
+      <w:lvlText w:val="o"/>
+      <w:lvlJc w:val="left"/>
+      <w:pPr>
+        <w:ind w:left="3600" w:hanging="360"/>
+      </w:pPr>
+      <w:rPr>
+        <w:rFonts w:ascii="Courier New" w:hAnsi="Courier New" w:cs="Courier New" w:hint="default"/>
+      </w:rPr>
+    </w:lvl>
+    <w:lvl w:ilvl="5" w:tplc="04150005" w:tentative="1">
+      <w:start w:val="1"/>
+      <w:numFmt w:val="bullet"/>
+      <w:lvlText w:val=""/>
+      <w:lvlJc w:val="left"/>
+      <w:pPr>
+        <w:ind w:left="4320" w:hanging="360"/>
+      </w:pPr>
+      <w:rPr>
+        <w:rFonts w:ascii="Wingdings" w:hAnsi="Wingdings" w:hint="default"/>
+      </w:rPr>
+    </w:lvl>
+    <w:lvl w:ilvl="6" w:tplc="04150001" w:tentative="1">
+      <w:start w:val="1"/>
+      <w:numFmt w:val="bullet"/>
+      <w:lvlText w:val=""/>
+      <w:lvlJc w:val="left"/>
+      <w:pPr>
+        <w:ind w:left="5040" w:hanging="360"/>
+      </w:pPr>
+      <w:rPr>
+        <w:rFonts w:ascii="Symbol" w:hAnsi="Symbol" w:hint="default"/>
+      </w:rPr>
+    </w:lvl>
+    <w:lvl w:ilvl="7" w:tplc="04150003" w:tentative="1">
+      <w:start w:val="1"/>
+      <w:numFmt w:val="bullet"/>
+      <w:lvlText w:val="o"/>
+      <w:lvlJc w:val="left"/>
+      <w:pPr>
+        <w:ind w:left="5760" w:hanging="360"/>
+      </w:pPr>
+      <w:rPr>
+        <w:rFonts w:ascii="Courier New" w:hAnsi="Courier New" w:cs="Courier New" w:hint="default"/>
+      </w:rPr>
+    </w:lvl>
+    <w:lvl w:ilvl="8" w:tplc="04150005" w:tentative="1">
+      <w:start w:val="1"/>
+      <w:numFmt w:val="bullet"/>
+      <w:lvlText w:val=""/>
+      <w:lvlJc w:val="left"/>
+      <w:pPr>
+        <w:ind w:left="6480" w:hanging="360"/>
+      </w:pPr>
+      <w:rPr>
+        <w:rFonts w:ascii="Wingdings" w:hAnsi="Wingdings" w:hint="default"/>
+      </w:rPr>
+    </w:lvl>
+  </w:abstractNum>
   <w:num w:numId="1">
     <w:abstractNumId w:val="0"/>
+  </w:num>
+  <w:num w:numId="2">
+    <w:abstractNumId w:val="1"/>
+  </w:num>
+  <w:num w:numId="3">
+    <w:abstractNumId w:val="2"/>
   </w:num>
 </w:numbering>
 </file>
@@ -1374,6 +3377,29 @@
       <w:szCs w:val="18"/>
     </w:rPr>
   </w:style>
+  <w:style w:type="character" w:styleId="Hipercze">
+    <w:name w:val="Hyperlink"/>
+    <w:basedOn w:val="Domylnaczcionkaakapitu"/>
+    <w:uiPriority w:val="99"/>
+    <w:unhideWhenUsed/>
+    <w:rsid w:val="00577FE6"/>
+    <w:rPr>
+      <w:color w:val="0000FF"/>
+      <w:u w:val="single"/>
+    </w:rPr>
+  </w:style>
+  <w:style w:type="character" w:styleId="Nierozpoznanawzmianka">
+    <w:name w:val="Unresolved Mention"/>
+    <w:basedOn w:val="Domylnaczcionkaakapitu"/>
+    <w:uiPriority w:val="99"/>
+    <w:semiHidden/>
+    <w:unhideWhenUsed/>
+    <w:rsid w:val="00577FE6"/>
+    <w:rPr>
+      <w:color w:val="605E5C"/>
+      <w:shd w:val="clear" w:color="auto" w:fill="E1DFDD"/>
+    </w:rPr>
+  </w:style>
 </w:styles>
 </file>
 

</xml_diff>

<commit_message>
dodano excela i dopisano troszske do sprawka
</commit_message>
<xml_diff>
--- a/SPRAWOZDANIE/sprawko.docx
+++ b/SPRAWOZDANIE/sprawko.docx
@@ -2400,13 +2400,614 @@
       </w:r>
     </w:p>
     <w:p/>
-    <w:p>
-      <w:r>
-        <w:t>//tutaj wyrzeźbić tabelkę</w:t>
-      </w:r>
+    <w:tbl>
+      <w:tblPr>
+        <w:tblStyle w:val="Tabela-Siatka"/>
+        <w:tblW w:w="9777" w:type="dxa"/>
+        <w:jc w:val="center"/>
+        <w:tblLook w:val="04A0" w:firstRow="1" w:lastRow="0" w:firstColumn="1" w:lastColumn="0" w:noHBand="0" w:noVBand="1"/>
+      </w:tblPr>
+      <w:tblGrid>
+        <w:gridCol w:w="1682"/>
+        <w:gridCol w:w="1064"/>
+        <w:gridCol w:w="906"/>
+        <w:gridCol w:w="1133"/>
+        <w:gridCol w:w="944"/>
+        <w:gridCol w:w="1064"/>
+        <w:gridCol w:w="906"/>
+        <w:gridCol w:w="1133"/>
+        <w:gridCol w:w="945"/>
+      </w:tblGrid>
+      <w:tr>
+        <w:trPr>
+          <w:trHeight w:val="288"/>
+          <w:jc w:val="center"/>
+        </w:trPr>
+        <w:tc>
+          <w:tcPr>
+            <w:tcW w:w="1682" w:type="dxa"/>
+            <w:vMerge w:val="restart"/>
+          </w:tcPr>
+          <w:p>
+            <w:r>
+              <w:t>Konfiguracja</w:t>
+            </w:r>
+          </w:p>
+        </w:tc>
+        <w:tc>
+          <w:tcPr>
+            <w:tcW w:w="4047" w:type="dxa"/>
+            <w:gridSpan w:val="4"/>
+          </w:tcPr>
+          <w:p>
+            <w:pPr>
+              <w:jc w:val="center"/>
+            </w:pPr>
+            <w:r>
+              <w:t>A*</w:t>
+            </w:r>
+          </w:p>
+        </w:tc>
+        <w:tc>
+          <w:tcPr>
+            <w:tcW w:w="4048" w:type="dxa"/>
+            <w:gridSpan w:val="4"/>
+          </w:tcPr>
+          <w:p>
+            <w:pPr>
+              <w:jc w:val="center"/>
+            </w:pPr>
+            <w:proofErr w:type="spellStart"/>
+            <w:r>
+              <w:t>Theta</w:t>
+            </w:r>
+            <w:proofErr w:type="spellEnd"/>
+            <w:r>
+              <w:t>*</w:t>
+            </w:r>
+          </w:p>
+        </w:tc>
+      </w:tr>
+      <w:tr>
+        <w:trPr>
+          <w:trHeight w:val="617"/>
+          <w:jc w:val="center"/>
+        </w:trPr>
+        <w:tc>
+          <w:tcPr>
+            <w:tcW w:w="1682" w:type="dxa"/>
+            <w:vMerge/>
+          </w:tcPr>
+          <w:p/>
+        </w:tc>
+        <w:tc>
+          <w:tcPr>
+            <w:tcW w:w="1970" w:type="dxa"/>
+            <w:gridSpan w:val="2"/>
+          </w:tcPr>
+          <w:p>
+            <w:r>
+              <w:t>h. euklidesowa</w:t>
+            </w:r>
+          </w:p>
+        </w:tc>
+        <w:tc>
+          <w:tcPr>
+            <w:tcW w:w="2076" w:type="dxa"/>
+            <w:gridSpan w:val="2"/>
+          </w:tcPr>
+          <w:p>
+            <w:r>
+              <w:t>h. manhattańska</w:t>
+            </w:r>
+          </w:p>
+        </w:tc>
+        <w:tc>
+          <w:tcPr>
+            <w:tcW w:w="1970" w:type="dxa"/>
+            <w:gridSpan w:val="2"/>
+          </w:tcPr>
+          <w:p>
+            <w:r>
+              <w:t>h. euklidesowa</w:t>
+            </w:r>
+          </w:p>
+        </w:tc>
+        <w:tc>
+          <w:tcPr>
+            <w:tcW w:w="2078" w:type="dxa"/>
+            <w:gridSpan w:val="2"/>
+          </w:tcPr>
+          <w:p>
+            <w:r>
+              <w:t>h. manhattańska</w:t>
+            </w:r>
+          </w:p>
+        </w:tc>
+      </w:tr>
+      <w:tr>
+        <w:trPr>
+          <w:trHeight w:val="288"/>
+          <w:jc w:val="center"/>
+        </w:trPr>
+        <w:tc>
+          <w:tcPr>
+            <w:tcW w:w="1682" w:type="dxa"/>
+          </w:tcPr>
+          <w:p>
+            <w:r>
+              <w:t>#0</w:t>
+            </w:r>
+          </w:p>
+        </w:tc>
+        <w:tc>
+          <w:tcPr>
+            <w:tcW w:w="1064" w:type="dxa"/>
+          </w:tcPr>
+          <w:p/>
+        </w:tc>
+        <w:tc>
+          <w:tcPr>
+            <w:tcW w:w="905" w:type="dxa"/>
+          </w:tcPr>
+          <w:p/>
+        </w:tc>
+        <w:tc>
+          <w:tcPr>
+            <w:tcW w:w="1133" w:type="dxa"/>
+          </w:tcPr>
+          <w:p/>
+        </w:tc>
+        <w:tc>
+          <w:tcPr>
+            <w:tcW w:w="943" w:type="dxa"/>
+          </w:tcPr>
+          <w:p/>
+        </w:tc>
+        <w:tc>
+          <w:tcPr>
+            <w:tcW w:w="1064" w:type="dxa"/>
+          </w:tcPr>
+          <w:p/>
+        </w:tc>
+        <w:tc>
+          <w:tcPr>
+            <w:tcW w:w="905" w:type="dxa"/>
+          </w:tcPr>
+          <w:p/>
+        </w:tc>
+        <w:tc>
+          <w:tcPr>
+            <w:tcW w:w="1133" w:type="dxa"/>
+          </w:tcPr>
+          <w:p/>
+        </w:tc>
+        <w:tc>
+          <w:tcPr>
+            <w:tcW w:w="944" w:type="dxa"/>
+          </w:tcPr>
+          <w:p/>
+        </w:tc>
+      </w:tr>
+      <w:tr>
+        <w:trPr>
+          <w:trHeight w:val="308"/>
+          <w:jc w:val="center"/>
+        </w:trPr>
+        <w:tc>
+          <w:tcPr>
+            <w:tcW w:w="1682" w:type="dxa"/>
+          </w:tcPr>
+          <w:p>
+            <w:r>
+              <w:t>#1</w:t>
+            </w:r>
+          </w:p>
+        </w:tc>
+        <w:tc>
+          <w:tcPr>
+            <w:tcW w:w="1064" w:type="dxa"/>
+          </w:tcPr>
+          <w:p/>
+        </w:tc>
+        <w:tc>
+          <w:tcPr>
+            <w:tcW w:w="905" w:type="dxa"/>
+          </w:tcPr>
+          <w:p/>
+        </w:tc>
+        <w:tc>
+          <w:tcPr>
+            <w:tcW w:w="1133" w:type="dxa"/>
+          </w:tcPr>
+          <w:p/>
+        </w:tc>
+        <w:tc>
+          <w:tcPr>
+            <w:tcW w:w="943" w:type="dxa"/>
+          </w:tcPr>
+          <w:p/>
+        </w:tc>
+        <w:tc>
+          <w:tcPr>
+            <w:tcW w:w="1064" w:type="dxa"/>
+          </w:tcPr>
+          <w:p/>
+        </w:tc>
+        <w:tc>
+          <w:tcPr>
+            <w:tcW w:w="905" w:type="dxa"/>
+          </w:tcPr>
+          <w:p/>
+        </w:tc>
+        <w:tc>
+          <w:tcPr>
+            <w:tcW w:w="1133" w:type="dxa"/>
+          </w:tcPr>
+          <w:p/>
+        </w:tc>
+        <w:tc>
+          <w:tcPr>
+            <w:tcW w:w="944" w:type="dxa"/>
+          </w:tcPr>
+          <w:p/>
+        </w:tc>
+      </w:tr>
+      <w:tr>
+        <w:trPr>
+          <w:trHeight w:val="288"/>
+          <w:jc w:val="center"/>
+        </w:trPr>
+        <w:tc>
+          <w:tcPr>
+            <w:tcW w:w="1682" w:type="dxa"/>
+          </w:tcPr>
+          <w:p>
+            <w:r>
+              <w:t>#2</w:t>
+            </w:r>
+          </w:p>
+        </w:tc>
+        <w:tc>
+          <w:tcPr>
+            <w:tcW w:w="1064" w:type="dxa"/>
+          </w:tcPr>
+          <w:p/>
+        </w:tc>
+        <w:tc>
+          <w:tcPr>
+            <w:tcW w:w="905" w:type="dxa"/>
+          </w:tcPr>
+          <w:p/>
+        </w:tc>
+        <w:tc>
+          <w:tcPr>
+            <w:tcW w:w="1133" w:type="dxa"/>
+          </w:tcPr>
+          <w:p/>
+        </w:tc>
+        <w:tc>
+          <w:tcPr>
+            <w:tcW w:w="943" w:type="dxa"/>
+          </w:tcPr>
+          <w:p/>
+        </w:tc>
+        <w:tc>
+          <w:tcPr>
+            <w:tcW w:w="1064" w:type="dxa"/>
+          </w:tcPr>
+          <w:p/>
+        </w:tc>
+        <w:tc>
+          <w:tcPr>
+            <w:tcW w:w="905" w:type="dxa"/>
+          </w:tcPr>
+          <w:p/>
+        </w:tc>
+        <w:tc>
+          <w:tcPr>
+            <w:tcW w:w="1133" w:type="dxa"/>
+          </w:tcPr>
+          <w:p/>
+        </w:tc>
+        <w:tc>
+          <w:tcPr>
+            <w:tcW w:w="944" w:type="dxa"/>
+          </w:tcPr>
+          <w:p/>
+        </w:tc>
+      </w:tr>
+      <w:tr>
+        <w:trPr>
+          <w:trHeight w:val="288"/>
+          <w:jc w:val="center"/>
+        </w:trPr>
+        <w:tc>
+          <w:tcPr>
+            <w:tcW w:w="1682" w:type="dxa"/>
+          </w:tcPr>
+          <w:p>
+            <w:r>
+              <w:t>#3</w:t>
+            </w:r>
+          </w:p>
+        </w:tc>
+        <w:tc>
+          <w:tcPr>
+            <w:tcW w:w="1064" w:type="dxa"/>
+          </w:tcPr>
+          <w:p/>
+        </w:tc>
+        <w:tc>
+          <w:tcPr>
+            <w:tcW w:w="905" w:type="dxa"/>
+          </w:tcPr>
+          <w:p/>
+        </w:tc>
+        <w:tc>
+          <w:tcPr>
+            <w:tcW w:w="1133" w:type="dxa"/>
+          </w:tcPr>
+          <w:p/>
+        </w:tc>
+        <w:tc>
+          <w:tcPr>
+            <w:tcW w:w="943" w:type="dxa"/>
+          </w:tcPr>
+          <w:p/>
+        </w:tc>
+        <w:tc>
+          <w:tcPr>
+            <w:tcW w:w="1064" w:type="dxa"/>
+          </w:tcPr>
+          <w:p/>
+        </w:tc>
+        <w:tc>
+          <w:tcPr>
+            <w:tcW w:w="905" w:type="dxa"/>
+          </w:tcPr>
+          <w:p/>
+        </w:tc>
+        <w:tc>
+          <w:tcPr>
+            <w:tcW w:w="1133" w:type="dxa"/>
+          </w:tcPr>
+          <w:p/>
+        </w:tc>
+        <w:tc>
+          <w:tcPr>
+            <w:tcW w:w="944" w:type="dxa"/>
+          </w:tcPr>
+          <w:p/>
+        </w:tc>
+      </w:tr>
+      <w:tr>
+        <w:trPr>
+          <w:trHeight w:val="288"/>
+          <w:jc w:val="center"/>
+        </w:trPr>
+        <w:tc>
+          <w:tcPr>
+            <w:tcW w:w="1682" w:type="dxa"/>
+          </w:tcPr>
+          <w:p>
+            <w:r>
+              <w:t>#5</w:t>
+            </w:r>
+          </w:p>
+        </w:tc>
+        <w:tc>
+          <w:tcPr>
+            <w:tcW w:w="1064" w:type="dxa"/>
+          </w:tcPr>
+          <w:p/>
+        </w:tc>
+        <w:tc>
+          <w:tcPr>
+            <w:tcW w:w="905" w:type="dxa"/>
+          </w:tcPr>
+          <w:p/>
+        </w:tc>
+        <w:tc>
+          <w:tcPr>
+            <w:tcW w:w="1133" w:type="dxa"/>
+          </w:tcPr>
+          <w:p/>
+        </w:tc>
+        <w:tc>
+          <w:tcPr>
+            <w:tcW w:w="943" w:type="dxa"/>
+          </w:tcPr>
+          <w:p/>
+        </w:tc>
+        <w:tc>
+          <w:tcPr>
+            <w:tcW w:w="1064" w:type="dxa"/>
+          </w:tcPr>
+          <w:p/>
+        </w:tc>
+        <w:tc>
+          <w:tcPr>
+            <w:tcW w:w="905" w:type="dxa"/>
+          </w:tcPr>
+          <w:p/>
+        </w:tc>
+        <w:tc>
+          <w:tcPr>
+            <w:tcW w:w="1133" w:type="dxa"/>
+          </w:tcPr>
+          <w:p/>
+        </w:tc>
+        <w:tc>
+          <w:tcPr>
+            <w:tcW w:w="944" w:type="dxa"/>
+          </w:tcPr>
+          <w:p/>
+        </w:tc>
+      </w:tr>
+      <w:tr>
+        <w:trPr>
+          <w:trHeight w:val="308"/>
+          <w:jc w:val="center"/>
+        </w:trPr>
+        <w:tc>
+          <w:tcPr>
+            <w:tcW w:w="1682" w:type="dxa"/>
+          </w:tcPr>
+          <w:p>
+            <w:r>
+              <w:t>#6</w:t>
+            </w:r>
+          </w:p>
+        </w:tc>
+        <w:tc>
+          <w:tcPr>
+            <w:tcW w:w="1064" w:type="dxa"/>
+          </w:tcPr>
+          <w:p/>
+        </w:tc>
+        <w:tc>
+          <w:tcPr>
+            <w:tcW w:w="905" w:type="dxa"/>
+          </w:tcPr>
+          <w:p/>
+        </w:tc>
+        <w:tc>
+          <w:tcPr>
+            <w:tcW w:w="1133" w:type="dxa"/>
+          </w:tcPr>
+          <w:p/>
+        </w:tc>
+        <w:tc>
+          <w:tcPr>
+            <w:tcW w:w="943" w:type="dxa"/>
+          </w:tcPr>
+          <w:p/>
+        </w:tc>
+        <w:tc>
+          <w:tcPr>
+            <w:tcW w:w="1064" w:type="dxa"/>
+          </w:tcPr>
+          <w:p/>
+        </w:tc>
+        <w:tc>
+          <w:tcPr>
+            <w:tcW w:w="905" w:type="dxa"/>
+          </w:tcPr>
+          <w:p/>
+        </w:tc>
+        <w:tc>
+          <w:tcPr>
+            <w:tcW w:w="1133" w:type="dxa"/>
+          </w:tcPr>
+          <w:p/>
+        </w:tc>
+        <w:tc>
+          <w:tcPr>
+            <w:tcW w:w="944" w:type="dxa"/>
+          </w:tcPr>
+          <w:p/>
+        </w:tc>
+      </w:tr>
+      <w:tr>
+        <w:trPr>
+          <w:trHeight w:val="577"/>
+          <w:jc w:val="center"/>
+        </w:trPr>
+        <w:tc>
+          <w:tcPr>
+            <w:tcW w:w="1682" w:type="dxa"/>
+          </w:tcPr>
+          <w:p/>
+        </w:tc>
+        <w:tc>
+          <w:tcPr>
+            <w:tcW w:w="1064" w:type="dxa"/>
+          </w:tcPr>
+          <w:p>
+            <w:r>
+              <w:t>dł. ścieżki</w:t>
+            </w:r>
+          </w:p>
+        </w:tc>
+        <w:tc>
+          <w:tcPr>
+            <w:tcW w:w="905" w:type="dxa"/>
+          </w:tcPr>
+          <w:p>
+            <w:r>
+              <w:t>Czas (ms)</w:t>
+            </w:r>
+          </w:p>
+        </w:tc>
+        <w:tc>
+          <w:tcPr>
+            <w:tcW w:w="1133" w:type="dxa"/>
+          </w:tcPr>
+          <w:p>
+            <w:r>
+              <w:t>dł. ścieżki</w:t>
+            </w:r>
+          </w:p>
+        </w:tc>
+        <w:tc>
+          <w:tcPr>
+            <w:tcW w:w="943" w:type="dxa"/>
+          </w:tcPr>
+          <w:p>
+            <w:r>
+              <w:t>Czas (ms)</w:t>
+            </w:r>
+          </w:p>
+        </w:tc>
+        <w:tc>
+          <w:tcPr>
+            <w:tcW w:w="1064" w:type="dxa"/>
+          </w:tcPr>
+          <w:p>
+            <w:r>
+              <w:t>dł. ścieżki</w:t>
+            </w:r>
+          </w:p>
+        </w:tc>
+        <w:tc>
+          <w:tcPr>
+            <w:tcW w:w="905" w:type="dxa"/>
+          </w:tcPr>
+          <w:p>
+            <w:r>
+              <w:t>Czas (ms)</w:t>
+            </w:r>
+          </w:p>
+        </w:tc>
+        <w:tc>
+          <w:tcPr>
+            <w:tcW w:w="1133" w:type="dxa"/>
+          </w:tcPr>
+          <w:p>
+            <w:r>
+              <w:t>dł. ścieżki</w:t>
+            </w:r>
+          </w:p>
+        </w:tc>
+        <w:tc>
+          <w:tcPr>
+            <w:tcW w:w="944" w:type="dxa"/>
+          </w:tcPr>
+          <w:p>
+            <w:r>
+              <w:t>Czas (ms)</w:t>
+            </w:r>
+          </w:p>
+        </w:tc>
+      </w:tr>
+    </w:tbl>
+    <w:p>
       <w:r>
         <w:br w:type="page"/>
       </w:r>
+      <w:bookmarkStart w:id="0" w:name="_GoBack"/>
+      <w:bookmarkEnd w:id="0"/>
     </w:p>
     <w:p>
       <w:r>
@@ -2561,8 +3162,6 @@
           <w:t>https://en.wikipedia.org/wiki/Theta*</w:t>
         </w:r>
       </w:hyperlink>
-      <w:bookmarkStart w:id="0" w:name="_GoBack"/>
-      <w:bookmarkEnd w:id="0"/>
     </w:p>
     <w:p>
       <w:pPr>
@@ -3400,6 +3999,25 @@
       <w:shd w:val="clear" w:color="auto" w:fill="E1DFDD"/>
     </w:rPr>
   </w:style>
+  <w:style w:type="table" w:styleId="Tabela-Siatka">
+    <w:name w:val="Table Grid"/>
+    <w:basedOn w:val="Standardowy"/>
+    <w:uiPriority w:val="39"/>
+    <w:rsid w:val="00A37757"/>
+    <w:pPr>
+      <w:spacing w:after="0" w:line="240" w:lineRule="auto"/>
+    </w:pPr>
+    <w:tblPr>
+      <w:tblBorders>
+        <w:top w:val="single" w:sz="4" w:space="0" w:color="auto"/>
+        <w:left w:val="single" w:sz="4" w:space="0" w:color="auto"/>
+        <w:bottom w:val="single" w:sz="4" w:space="0" w:color="auto"/>
+        <w:right w:val="single" w:sz="4" w:space="0" w:color="auto"/>
+        <w:insideH w:val="single" w:sz="4" w:space="0" w:color="auto"/>
+        <w:insideV w:val="single" w:sz="4" w:space="0" w:color="auto"/>
+      </w:tblBorders>
+    </w:tblPr>
+  </w:style>
 </w:styles>
 </file>
 

</xml_diff>

<commit_message>
dodano spis streści i wprowadzenie
</commit_message>
<xml_diff>
--- a/SPRAWOZDANIE/sprawko.docx
+++ b/SPRAWOZDANIE/sprawko.docx
@@ -103,7 +103,7 @@
                     <pic:cNvPicPr/>
                   </pic:nvPicPr>
                   <pic:blipFill>
-                    <a:blip r:embed="rId6">
+                    <a:blip r:embed="rId8">
                       <a:extLst>
                         <a:ext uri="{28A0092B-C50C-407E-A947-70E740481C1C}">
                           <a14:useLocalDpi xmlns:a14="http://schemas.microsoft.com/office/drawing/2010/main" val="0"/>
@@ -204,35 +204,1089 @@
         <w:br w:type="page"/>
       </w:r>
     </w:p>
-    <w:p>
-      <w:pPr>
+    <w:sdt>
+      <w:sdtPr>
+        <w:id w:val="990219802"/>
+        <w:docPartObj>
+          <w:docPartGallery w:val="Table of Contents"/>
+          <w:docPartUnique/>
+        </w:docPartObj>
+      </w:sdtPr>
+      <w:sdtEndPr>
+        <w:rPr>
+          <w:rFonts w:asciiTheme="minorHAnsi" w:eastAsiaTheme="minorHAnsi" w:hAnsiTheme="minorHAnsi" w:cstheme="minorBidi"/>
+          <w:b/>
+          <w:bCs/>
+          <w:color w:val="auto"/>
+          <w:sz w:val="22"/>
+          <w:szCs w:val="22"/>
+          <w:lang w:eastAsia="en-US"/>
+        </w:rPr>
+      </w:sdtEndPr>
+      <w:sdtContent>
+        <w:p>
+          <w:pPr>
+            <w:pStyle w:val="Nagwekspisutreci"/>
+          </w:pPr>
+          <w:r>
+            <w:t>Spis treści</w:t>
+          </w:r>
+        </w:p>
+        <w:p>
+          <w:pPr>
+            <w:pStyle w:val="Spistreci1"/>
+            <w:tabs>
+              <w:tab w:val="right" w:leader="dot" w:pos="9062"/>
+            </w:tabs>
+            <w:rPr>
+              <w:rFonts w:cstheme="minorBidi"/>
+              <w:noProof/>
+            </w:rPr>
+          </w:pPr>
+          <w:r>
+            <w:fldChar w:fldCharType="begin"/>
+          </w:r>
+          <w:r>
+            <w:instrText xml:space="preserve"> TOC \o "1-3" \h \z \u </w:instrText>
+          </w:r>
+          <w:r>
+            <w:fldChar w:fldCharType="separate"/>
+          </w:r>
+          <w:hyperlink w:anchor="_Toc19145169" w:history="1">
+            <w:r>
+              <w:rPr>
+                <w:rStyle w:val="Hipercze"/>
+                <w:noProof/>
+              </w:rPr>
+              <w:t>Wprowadzenie</w:t>
+            </w:r>
+            <w:r>
+              <w:rPr>
+                <w:noProof/>
+                <w:webHidden/>
+              </w:rPr>
+              <w:tab/>
+            </w:r>
+            <w:r>
+              <w:rPr>
+                <w:noProof/>
+                <w:webHidden/>
+              </w:rPr>
+              <w:fldChar w:fldCharType="begin"/>
+            </w:r>
+            <w:r>
+              <w:rPr>
+                <w:noProof/>
+                <w:webHidden/>
+              </w:rPr>
+              <w:instrText xml:space="preserve"> PAGEREF _Toc19145169 \h </w:instrText>
+            </w:r>
+            <w:r>
+              <w:rPr>
+                <w:noProof/>
+                <w:webHidden/>
+              </w:rPr>
+            </w:r>
+            <w:r>
+              <w:rPr>
+                <w:noProof/>
+                <w:webHidden/>
+              </w:rPr>
+              <w:fldChar w:fldCharType="separate"/>
+            </w:r>
+            <w:r>
+              <w:rPr>
+                <w:noProof/>
+                <w:webHidden/>
+              </w:rPr>
+              <w:t>3</w:t>
+            </w:r>
+            <w:r>
+              <w:rPr>
+                <w:noProof/>
+                <w:webHidden/>
+              </w:rPr>
+              <w:fldChar w:fldCharType="end"/>
+            </w:r>
+          </w:hyperlink>
+        </w:p>
+        <w:p>
+          <w:pPr>
+            <w:pStyle w:val="Spistreci2"/>
+            <w:tabs>
+              <w:tab w:val="right" w:leader="dot" w:pos="9062"/>
+            </w:tabs>
+            <w:rPr>
+              <w:rFonts w:cstheme="minorBidi"/>
+              <w:noProof/>
+            </w:rPr>
+          </w:pPr>
+          <w:hyperlink w:anchor="_Toc19145170" w:history="1">
+            <w:r>
+              <w:rPr>
+                <w:rStyle w:val="Hipercze"/>
+                <w:noProof/>
+              </w:rPr>
+              <w:t>A*</w:t>
+            </w:r>
+            <w:r>
+              <w:rPr>
+                <w:noProof/>
+                <w:webHidden/>
+              </w:rPr>
+              <w:tab/>
+            </w:r>
+            <w:r>
+              <w:rPr>
+                <w:noProof/>
+                <w:webHidden/>
+              </w:rPr>
+              <w:fldChar w:fldCharType="begin"/>
+            </w:r>
+            <w:r>
+              <w:rPr>
+                <w:noProof/>
+                <w:webHidden/>
+              </w:rPr>
+              <w:instrText xml:space="preserve"> PAGEREF _Toc19145170 \h </w:instrText>
+            </w:r>
+            <w:r>
+              <w:rPr>
+                <w:noProof/>
+                <w:webHidden/>
+              </w:rPr>
+            </w:r>
+            <w:r>
+              <w:rPr>
+                <w:noProof/>
+                <w:webHidden/>
+              </w:rPr>
+              <w:fldChar w:fldCharType="separate"/>
+            </w:r>
+            <w:r>
+              <w:rPr>
+                <w:noProof/>
+                <w:webHidden/>
+              </w:rPr>
+              <w:t>3</w:t>
+            </w:r>
+            <w:r>
+              <w:rPr>
+                <w:noProof/>
+                <w:webHidden/>
+              </w:rPr>
+              <w:fldChar w:fldCharType="end"/>
+            </w:r>
+          </w:hyperlink>
+        </w:p>
+        <w:p>
+          <w:pPr>
+            <w:pStyle w:val="Spistreci2"/>
+            <w:tabs>
+              <w:tab w:val="right" w:leader="dot" w:pos="9062"/>
+            </w:tabs>
+            <w:rPr>
+              <w:rFonts w:cstheme="minorBidi"/>
+              <w:noProof/>
+            </w:rPr>
+          </w:pPr>
+          <w:hyperlink w:anchor="_Toc19145171" w:history="1">
+            <w:r>
+              <w:rPr>
+                <w:rStyle w:val="Hipercze"/>
+                <w:noProof/>
+              </w:rPr>
+              <w:t>Theta*</w:t>
+            </w:r>
+            <w:r>
+              <w:rPr>
+                <w:noProof/>
+                <w:webHidden/>
+              </w:rPr>
+              <w:tab/>
+            </w:r>
+            <w:r>
+              <w:rPr>
+                <w:noProof/>
+                <w:webHidden/>
+              </w:rPr>
+              <w:fldChar w:fldCharType="begin"/>
+            </w:r>
+            <w:r>
+              <w:rPr>
+                <w:noProof/>
+                <w:webHidden/>
+              </w:rPr>
+              <w:instrText xml:space="preserve"> PAGEREF _Toc19145171 \h </w:instrText>
+            </w:r>
+            <w:r>
+              <w:rPr>
+                <w:noProof/>
+                <w:webHidden/>
+              </w:rPr>
+            </w:r>
+            <w:r>
+              <w:rPr>
+                <w:noProof/>
+                <w:webHidden/>
+              </w:rPr>
+              <w:fldChar w:fldCharType="separate"/>
+            </w:r>
+            <w:r>
+              <w:rPr>
+                <w:noProof/>
+                <w:webHidden/>
+              </w:rPr>
+              <w:t>3</w:t>
+            </w:r>
+            <w:r>
+              <w:rPr>
+                <w:noProof/>
+                <w:webHidden/>
+              </w:rPr>
+              <w:fldChar w:fldCharType="end"/>
+            </w:r>
+          </w:hyperlink>
+        </w:p>
+        <w:p>
+          <w:pPr>
+            <w:pStyle w:val="Spistreci2"/>
+            <w:tabs>
+              <w:tab w:val="right" w:leader="dot" w:pos="9062"/>
+            </w:tabs>
+            <w:rPr>
+              <w:rFonts w:cstheme="minorBidi"/>
+              <w:noProof/>
+            </w:rPr>
+          </w:pPr>
+          <w:hyperlink w:anchor="_Toc19145172" w:history="1">
+            <w:r>
+              <w:rPr>
+                <w:rStyle w:val="Hipercze"/>
+                <w:noProof/>
+                <w:shd w:val="clear" w:color="auto" w:fill="FFFFFF"/>
+              </w:rPr>
+              <w:t>Narzędzie programistyczne</w:t>
+            </w:r>
+            <w:r>
+              <w:rPr>
+                <w:noProof/>
+                <w:webHidden/>
+              </w:rPr>
+              <w:tab/>
+            </w:r>
+            <w:r>
+              <w:rPr>
+                <w:noProof/>
+                <w:webHidden/>
+              </w:rPr>
+              <w:fldChar w:fldCharType="begin"/>
+            </w:r>
+            <w:r>
+              <w:rPr>
+                <w:noProof/>
+                <w:webHidden/>
+              </w:rPr>
+              <w:instrText xml:space="preserve"> PAGEREF _Toc19145172 \h </w:instrText>
+            </w:r>
+            <w:r>
+              <w:rPr>
+                <w:noProof/>
+                <w:webHidden/>
+              </w:rPr>
+            </w:r>
+            <w:r>
+              <w:rPr>
+                <w:noProof/>
+                <w:webHidden/>
+              </w:rPr>
+              <w:fldChar w:fldCharType="separate"/>
+            </w:r>
+            <w:r>
+              <w:rPr>
+                <w:noProof/>
+                <w:webHidden/>
+              </w:rPr>
+              <w:t>3</w:t>
+            </w:r>
+            <w:r>
+              <w:rPr>
+                <w:noProof/>
+                <w:webHidden/>
+              </w:rPr>
+              <w:fldChar w:fldCharType="end"/>
+            </w:r>
+          </w:hyperlink>
+        </w:p>
+        <w:p>
+          <w:pPr>
+            <w:pStyle w:val="Spistreci1"/>
+            <w:tabs>
+              <w:tab w:val="right" w:leader="dot" w:pos="9062"/>
+            </w:tabs>
+            <w:rPr>
+              <w:rFonts w:cstheme="minorBidi"/>
+              <w:noProof/>
+            </w:rPr>
+          </w:pPr>
+          <w:hyperlink w:anchor="_Toc19145173" w:history="1">
+            <w:r>
+              <w:rPr>
+                <w:rStyle w:val="Hipercze"/>
+                <w:noProof/>
+              </w:rPr>
+              <w:t>Modele UML</w:t>
+            </w:r>
+            <w:r>
+              <w:rPr>
+                <w:noProof/>
+                <w:webHidden/>
+              </w:rPr>
+              <w:tab/>
+            </w:r>
+            <w:r>
+              <w:rPr>
+                <w:noProof/>
+                <w:webHidden/>
+              </w:rPr>
+              <w:fldChar w:fldCharType="begin"/>
+            </w:r>
+            <w:r>
+              <w:rPr>
+                <w:noProof/>
+                <w:webHidden/>
+              </w:rPr>
+              <w:instrText xml:space="preserve"> PAGEREF _Toc19145173 \h </w:instrText>
+            </w:r>
+            <w:r>
+              <w:rPr>
+                <w:noProof/>
+                <w:webHidden/>
+              </w:rPr>
+            </w:r>
+            <w:r>
+              <w:rPr>
+                <w:noProof/>
+                <w:webHidden/>
+              </w:rPr>
+              <w:fldChar w:fldCharType="separate"/>
+            </w:r>
+            <w:r>
+              <w:rPr>
+                <w:noProof/>
+                <w:webHidden/>
+              </w:rPr>
+              <w:t>5</w:t>
+            </w:r>
+            <w:r>
+              <w:rPr>
+                <w:noProof/>
+                <w:webHidden/>
+              </w:rPr>
+              <w:fldChar w:fldCharType="end"/>
+            </w:r>
+          </w:hyperlink>
+        </w:p>
+        <w:p>
+          <w:pPr>
+            <w:pStyle w:val="Spistreci1"/>
+            <w:tabs>
+              <w:tab w:val="right" w:leader="dot" w:pos="9062"/>
+            </w:tabs>
+            <w:rPr>
+              <w:rFonts w:cstheme="minorBidi"/>
+              <w:noProof/>
+            </w:rPr>
+          </w:pPr>
+          <w:hyperlink w:anchor="_Toc19145174" w:history="1">
+            <w:r>
+              <w:rPr>
+                <w:rStyle w:val="Hipercze"/>
+                <w:noProof/>
+              </w:rPr>
+              <w:t>Porównanie długości wyznaczonych ścieżek</w:t>
+            </w:r>
+            <w:r>
+              <w:rPr>
+                <w:noProof/>
+                <w:webHidden/>
+              </w:rPr>
+              <w:tab/>
+            </w:r>
+            <w:r>
+              <w:rPr>
+                <w:noProof/>
+                <w:webHidden/>
+              </w:rPr>
+              <w:fldChar w:fldCharType="begin"/>
+            </w:r>
+            <w:r>
+              <w:rPr>
+                <w:noProof/>
+                <w:webHidden/>
+              </w:rPr>
+              <w:instrText xml:space="preserve"> PAGEREF _Toc19145174 \h </w:instrText>
+            </w:r>
+            <w:r>
+              <w:rPr>
+                <w:noProof/>
+                <w:webHidden/>
+              </w:rPr>
+            </w:r>
+            <w:r>
+              <w:rPr>
+                <w:noProof/>
+                <w:webHidden/>
+              </w:rPr>
+              <w:fldChar w:fldCharType="separate"/>
+            </w:r>
+            <w:r>
+              <w:rPr>
+                <w:noProof/>
+                <w:webHidden/>
+              </w:rPr>
+              <w:t>6</w:t>
+            </w:r>
+            <w:r>
+              <w:rPr>
+                <w:noProof/>
+                <w:webHidden/>
+              </w:rPr>
+              <w:fldChar w:fldCharType="end"/>
+            </w:r>
+          </w:hyperlink>
+        </w:p>
+        <w:p>
+          <w:pPr>
+            <w:pStyle w:val="Spistreci2"/>
+            <w:tabs>
+              <w:tab w:val="right" w:leader="dot" w:pos="9062"/>
+            </w:tabs>
+            <w:rPr>
+              <w:rFonts w:cstheme="minorBidi"/>
+              <w:noProof/>
+            </w:rPr>
+          </w:pPr>
+          <w:hyperlink w:anchor="_Toc19145175" w:history="1">
+            <w:r>
+              <w:rPr>
+                <w:rStyle w:val="Hipercze"/>
+                <w:noProof/>
+              </w:rPr>
+              <w:t>Konfiguracja #0</w:t>
+            </w:r>
+            <w:r>
+              <w:rPr>
+                <w:noProof/>
+                <w:webHidden/>
+              </w:rPr>
+              <w:tab/>
+            </w:r>
+            <w:r>
+              <w:rPr>
+                <w:noProof/>
+                <w:webHidden/>
+              </w:rPr>
+              <w:fldChar w:fldCharType="begin"/>
+            </w:r>
+            <w:r>
+              <w:rPr>
+                <w:noProof/>
+                <w:webHidden/>
+              </w:rPr>
+              <w:instrText xml:space="preserve"> PAGEREF _Toc19145175 \h </w:instrText>
+            </w:r>
+            <w:r>
+              <w:rPr>
+                <w:noProof/>
+                <w:webHidden/>
+              </w:rPr>
+            </w:r>
+            <w:r>
+              <w:rPr>
+                <w:noProof/>
+                <w:webHidden/>
+              </w:rPr>
+              <w:fldChar w:fldCharType="separate"/>
+            </w:r>
+            <w:r>
+              <w:rPr>
+                <w:noProof/>
+                <w:webHidden/>
+              </w:rPr>
+              <w:t>6</w:t>
+            </w:r>
+            <w:r>
+              <w:rPr>
+                <w:noProof/>
+                <w:webHidden/>
+              </w:rPr>
+              <w:fldChar w:fldCharType="end"/>
+            </w:r>
+          </w:hyperlink>
+        </w:p>
+        <w:p>
+          <w:pPr>
+            <w:pStyle w:val="Spistreci2"/>
+            <w:tabs>
+              <w:tab w:val="right" w:leader="dot" w:pos="9062"/>
+            </w:tabs>
+            <w:rPr>
+              <w:rFonts w:cstheme="minorBidi"/>
+              <w:noProof/>
+            </w:rPr>
+          </w:pPr>
+          <w:hyperlink w:anchor="_Toc19145176" w:history="1">
+            <w:r>
+              <w:rPr>
+                <w:rStyle w:val="Hipercze"/>
+                <w:noProof/>
+              </w:rPr>
+              <w:t>Konfiguracja #1</w:t>
+            </w:r>
+            <w:r>
+              <w:rPr>
+                <w:noProof/>
+                <w:webHidden/>
+              </w:rPr>
+              <w:tab/>
+            </w:r>
+            <w:r>
+              <w:rPr>
+                <w:noProof/>
+                <w:webHidden/>
+              </w:rPr>
+              <w:fldChar w:fldCharType="begin"/>
+            </w:r>
+            <w:r>
+              <w:rPr>
+                <w:noProof/>
+                <w:webHidden/>
+              </w:rPr>
+              <w:instrText xml:space="preserve"> PAGEREF _Toc19145176 \h </w:instrText>
+            </w:r>
+            <w:r>
+              <w:rPr>
+                <w:noProof/>
+                <w:webHidden/>
+              </w:rPr>
+            </w:r>
+            <w:r>
+              <w:rPr>
+                <w:noProof/>
+                <w:webHidden/>
+              </w:rPr>
+              <w:fldChar w:fldCharType="separate"/>
+            </w:r>
+            <w:r>
+              <w:rPr>
+                <w:noProof/>
+                <w:webHidden/>
+              </w:rPr>
+              <w:t>8</w:t>
+            </w:r>
+            <w:r>
+              <w:rPr>
+                <w:noProof/>
+                <w:webHidden/>
+              </w:rPr>
+              <w:fldChar w:fldCharType="end"/>
+            </w:r>
+          </w:hyperlink>
+        </w:p>
+        <w:p>
+          <w:pPr>
+            <w:pStyle w:val="Spistreci2"/>
+            <w:tabs>
+              <w:tab w:val="right" w:leader="dot" w:pos="9062"/>
+            </w:tabs>
+            <w:rPr>
+              <w:rFonts w:cstheme="minorBidi"/>
+              <w:noProof/>
+            </w:rPr>
+          </w:pPr>
+          <w:hyperlink w:anchor="_Toc19145177" w:history="1">
+            <w:r>
+              <w:rPr>
+                <w:rStyle w:val="Hipercze"/>
+                <w:noProof/>
+              </w:rPr>
+              <w:t>Konfiguracja #2</w:t>
+            </w:r>
+            <w:r>
+              <w:rPr>
+                <w:noProof/>
+                <w:webHidden/>
+              </w:rPr>
+              <w:tab/>
+            </w:r>
+            <w:r>
+              <w:rPr>
+                <w:noProof/>
+                <w:webHidden/>
+              </w:rPr>
+              <w:fldChar w:fldCharType="begin"/>
+            </w:r>
+            <w:r>
+              <w:rPr>
+                <w:noProof/>
+                <w:webHidden/>
+              </w:rPr>
+              <w:instrText xml:space="preserve"> PAGEREF _Toc19145177 \h </w:instrText>
+            </w:r>
+            <w:r>
+              <w:rPr>
+                <w:noProof/>
+                <w:webHidden/>
+              </w:rPr>
+            </w:r>
+            <w:r>
+              <w:rPr>
+                <w:noProof/>
+                <w:webHidden/>
+              </w:rPr>
+              <w:fldChar w:fldCharType="separate"/>
+            </w:r>
+            <w:r>
+              <w:rPr>
+                <w:noProof/>
+                <w:webHidden/>
+              </w:rPr>
+              <w:t>10</w:t>
+            </w:r>
+            <w:r>
+              <w:rPr>
+                <w:noProof/>
+                <w:webHidden/>
+              </w:rPr>
+              <w:fldChar w:fldCharType="end"/>
+            </w:r>
+          </w:hyperlink>
+        </w:p>
+        <w:p>
+          <w:pPr>
+            <w:pStyle w:val="Spistreci2"/>
+            <w:tabs>
+              <w:tab w:val="right" w:leader="dot" w:pos="9062"/>
+            </w:tabs>
+            <w:rPr>
+              <w:rFonts w:cstheme="minorBidi"/>
+              <w:noProof/>
+            </w:rPr>
+          </w:pPr>
+          <w:hyperlink w:anchor="_Toc19145178" w:history="1">
+            <w:r>
+              <w:rPr>
+                <w:rStyle w:val="Hipercze"/>
+                <w:noProof/>
+              </w:rPr>
+              <w:t>Konfiguracja #3</w:t>
+            </w:r>
+            <w:r>
+              <w:rPr>
+                <w:noProof/>
+                <w:webHidden/>
+              </w:rPr>
+              <w:tab/>
+            </w:r>
+            <w:r>
+              <w:rPr>
+                <w:noProof/>
+                <w:webHidden/>
+              </w:rPr>
+              <w:fldChar w:fldCharType="begin"/>
+            </w:r>
+            <w:r>
+              <w:rPr>
+                <w:noProof/>
+                <w:webHidden/>
+              </w:rPr>
+              <w:instrText xml:space="preserve"> PAGEREF _Toc19145178 \h </w:instrText>
+            </w:r>
+            <w:r>
+              <w:rPr>
+                <w:noProof/>
+                <w:webHidden/>
+              </w:rPr>
+            </w:r>
+            <w:r>
+              <w:rPr>
+                <w:noProof/>
+                <w:webHidden/>
+              </w:rPr>
+              <w:fldChar w:fldCharType="separate"/>
+            </w:r>
+            <w:r>
+              <w:rPr>
+                <w:noProof/>
+                <w:webHidden/>
+              </w:rPr>
+              <w:t>12</w:t>
+            </w:r>
+            <w:r>
+              <w:rPr>
+                <w:noProof/>
+                <w:webHidden/>
+              </w:rPr>
+              <w:fldChar w:fldCharType="end"/>
+            </w:r>
+          </w:hyperlink>
+        </w:p>
+        <w:p>
+          <w:pPr>
+            <w:pStyle w:val="Spistreci2"/>
+            <w:tabs>
+              <w:tab w:val="right" w:leader="dot" w:pos="9062"/>
+            </w:tabs>
+            <w:rPr>
+              <w:rFonts w:cstheme="minorBidi"/>
+              <w:noProof/>
+            </w:rPr>
+          </w:pPr>
+          <w:hyperlink w:anchor="_Toc19145179" w:history="1">
+            <w:r>
+              <w:rPr>
+                <w:rStyle w:val="Hipercze"/>
+                <w:noProof/>
+              </w:rPr>
+              <w:t>Konfiguracja #5</w:t>
+            </w:r>
+            <w:r>
+              <w:rPr>
+                <w:noProof/>
+                <w:webHidden/>
+              </w:rPr>
+              <w:tab/>
+            </w:r>
+            <w:r>
+              <w:rPr>
+                <w:noProof/>
+                <w:webHidden/>
+              </w:rPr>
+              <w:fldChar w:fldCharType="begin"/>
+            </w:r>
+            <w:r>
+              <w:rPr>
+                <w:noProof/>
+                <w:webHidden/>
+              </w:rPr>
+              <w:instrText xml:space="preserve"> PAGEREF _Toc19145179 \h </w:instrText>
+            </w:r>
+            <w:r>
+              <w:rPr>
+                <w:noProof/>
+                <w:webHidden/>
+              </w:rPr>
+            </w:r>
+            <w:r>
+              <w:rPr>
+                <w:noProof/>
+                <w:webHidden/>
+              </w:rPr>
+              <w:fldChar w:fldCharType="separate"/>
+            </w:r>
+            <w:r>
+              <w:rPr>
+                <w:noProof/>
+                <w:webHidden/>
+              </w:rPr>
+              <w:t>14</w:t>
+            </w:r>
+            <w:r>
+              <w:rPr>
+                <w:noProof/>
+                <w:webHidden/>
+              </w:rPr>
+              <w:fldChar w:fldCharType="end"/>
+            </w:r>
+          </w:hyperlink>
+        </w:p>
+        <w:p>
+          <w:pPr>
+            <w:pStyle w:val="Spistreci2"/>
+            <w:tabs>
+              <w:tab w:val="right" w:leader="dot" w:pos="9062"/>
+            </w:tabs>
+            <w:rPr>
+              <w:rFonts w:cstheme="minorBidi"/>
+              <w:noProof/>
+            </w:rPr>
+          </w:pPr>
+          <w:hyperlink w:anchor="_Toc19145180" w:history="1">
+            <w:r>
+              <w:rPr>
+                <w:rStyle w:val="Hipercze"/>
+                <w:noProof/>
+              </w:rPr>
+              <w:t>Konfiguracja #6</w:t>
+            </w:r>
+            <w:r>
+              <w:rPr>
+                <w:noProof/>
+                <w:webHidden/>
+              </w:rPr>
+              <w:tab/>
+            </w:r>
+            <w:r>
+              <w:rPr>
+                <w:noProof/>
+                <w:webHidden/>
+              </w:rPr>
+              <w:fldChar w:fldCharType="begin"/>
+            </w:r>
+            <w:r>
+              <w:rPr>
+                <w:noProof/>
+                <w:webHidden/>
+              </w:rPr>
+              <w:instrText xml:space="preserve"> PAGEREF _Toc19145180 \h </w:instrText>
+            </w:r>
+            <w:r>
+              <w:rPr>
+                <w:noProof/>
+                <w:webHidden/>
+              </w:rPr>
+            </w:r>
+            <w:r>
+              <w:rPr>
+                <w:noProof/>
+                <w:webHidden/>
+              </w:rPr>
+              <w:fldChar w:fldCharType="separate"/>
+            </w:r>
+            <w:r>
+              <w:rPr>
+                <w:noProof/>
+                <w:webHidden/>
+              </w:rPr>
+              <w:t>16</w:t>
+            </w:r>
+            <w:r>
+              <w:rPr>
+                <w:noProof/>
+                <w:webHidden/>
+              </w:rPr>
+              <w:fldChar w:fldCharType="end"/>
+            </w:r>
+          </w:hyperlink>
+        </w:p>
+        <w:p>
+          <w:pPr>
+            <w:pStyle w:val="Spistreci1"/>
+            <w:tabs>
+              <w:tab w:val="right" w:leader="dot" w:pos="9062"/>
+            </w:tabs>
+            <w:rPr>
+              <w:rFonts w:cstheme="minorBidi"/>
+              <w:noProof/>
+            </w:rPr>
+          </w:pPr>
+          <w:hyperlink w:anchor="_Toc19145181" w:history="1">
+            <w:r>
+              <w:rPr>
+                <w:rStyle w:val="Hipercze"/>
+                <w:noProof/>
+              </w:rPr>
+              <w:t>Zestawienie przybliżonych wyników</w:t>
+            </w:r>
+            <w:r>
+              <w:rPr>
+                <w:noProof/>
+                <w:webHidden/>
+              </w:rPr>
+              <w:tab/>
+            </w:r>
+            <w:r>
+              <w:rPr>
+                <w:noProof/>
+                <w:webHidden/>
+              </w:rPr>
+              <w:fldChar w:fldCharType="begin"/>
+            </w:r>
+            <w:r>
+              <w:rPr>
+                <w:noProof/>
+                <w:webHidden/>
+              </w:rPr>
+              <w:instrText xml:space="preserve"> PAGEREF _Toc19145181 \h </w:instrText>
+            </w:r>
+            <w:r>
+              <w:rPr>
+                <w:noProof/>
+                <w:webHidden/>
+              </w:rPr>
+            </w:r>
+            <w:r>
+              <w:rPr>
+                <w:noProof/>
+                <w:webHidden/>
+              </w:rPr>
+              <w:fldChar w:fldCharType="separate"/>
+            </w:r>
+            <w:r>
+              <w:rPr>
+                <w:noProof/>
+                <w:webHidden/>
+              </w:rPr>
+              <w:t>18</w:t>
+            </w:r>
+            <w:r>
+              <w:rPr>
+                <w:noProof/>
+                <w:webHidden/>
+              </w:rPr>
+              <w:fldChar w:fldCharType="end"/>
+            </w:r>
+          </w:hyperlink>
+        </w:p>
+        <w:p>
+          <w:pPr>
+            <w:pStyle w:val="Spistreci1"/>
+            <w:tabs>
+              <w:tab w:val="right" w:leader="dot" w:pos="9062"/>
+            </w:tabs>
+            <w:rPr>
+              <w:rFonts w:cstheme="minorBidi"/>
+              <w:noProof/>
+            </w:rPr>
+          </w:pPr>
+          <w:hyperlink w:anchor="_Toc19145182" w:history="1">
+            <w:r>
+              <w:rPr>
+                <w:rStyle w:val="Hipercze"/>
+                <w:noProof/>
+              </w:rPr>
+              <w:t>Wnioski</w:t>
+            </w:r>
+            <w:r>
+              <w:rPr>
+                <w:noProof/>
+                <w:webHidden/>
+              </w:rPr>
+              <w:tab/>
+            </w:r>
+            <w:r>
+              <w:rPr>
+                <w:noProof/>
+                <w:webHidden/>
+              </w:rPr>
+              <w:fldChar w:fldCharType="begin"/>
+            </w:r>
+            <w:r>
+              <w:rPr>
+                <w:noProof/>
+                <w:webHidden/>
+              </w:rPr>
+              <w:instrText xml:space="preserve"> PAGEREF _Toc19145182 \h </w:instrText>
+            </w:r>
+            <w:r>
+              <w:rPr>
+                <w:noProof/>
+                <w:webHidden/>
+              </w:rPr>
+            </w:r>
+            <w:r>
+              <w:rPr>
+                <w:noProof/>
+                <w:webHidden/>
+              </w:rPr>
+              <w:fldChar w:fldCharType="separate"/>
+            </w:r>
+            <w:r>
+              <w:rPr>
+                <w:noProof/>
+                <w:webHidden/>
+              </w:rPr>
+              <w:t>19</w:t>
+            </w:r>
+            <w:r>
+              <w:rPr>
+                <w:noProof/>
+                <w:webHidden/>
+              </w:rPr>
+              <w:fldChar w:fldCharType="end"/>
+            </w:r>
+          </w:hyperlink>
+        </w:p>
+        <w:p>
+          <w:pPr>
+            <w:rPr>
+              <w:b/>
+              <w:bCs/>
+            </w:rPr>
+          </w:pPr>
+          <w:r>
+            <w:rPr>
+              <w:b/>
+              <w:bCs/>
+            </w:rPr>
+            <w:fldChar w:fldCharType="end"/>
+          </w:r>
+        </w:p>
+      </w:sdtContent>
+    </w:sdt>
+    <w:p>
+      <w:r>
         <w:rPr>
           <w:sz w:val="28"/>
           <w:szCs w:val="28"/>
         </w:rPr>
-      </w:pPr>
-      <w:r>
+        <w:br w:type="page"/>
+      </w:r>
+      <w:bookmarkStart w:id="0" w:name="_GoBack"/>
+      <w:bookmarkEnd w:id="0"/>
+    </w:p>
+    <w:p>
+      <w:pPr>
+        <w:pStyle w:val="Nagwek1"/>
+        <w:rPr>
+          <w:sz w:val="52"/>
+          <w:szCs w:val="52"/>
+        </w:rPr>
+      </w:pPr>
+      <w:bookmarkStart w:id="1" w:name="_Toc19145169"/>
+      <w:r>
+        <w:rPr>
+          <w:sz w:val="52"/>
+          <w:szCs w:val="52"/>
+        </w:rPr>
+        <w:lastRenderedPageBreak/>
+        <w:t>Wprowadzenie</w:t>
+      </w:r>
+      <w:bookmarkEnd w:id="1"/>
+    </w:p>
+    <w:p/>
+    <w:p>
+      <w:pPr>
+        <w:pStyle w:val="Nagwek2"/>
+      </w:pPr>
+      <w:bookmarkStart w:id="2" w:name="_Toc19145170"/>
+      <w:r>
+        <w:t>A*</w:t>
+      </w:r>
+      <w:bookmarkEnd w:id="2"/>
+    </w:p>
+    <w:p/>
+    <w:p>
+      <w:pPr>
         <w:rPr>
           <w:sz w:val="28"/>
           <w:szCs w:val="28"/>
         </w:rPr>
-        <w:lastRenderedPageBreak/>
-        <w:t xml:space="preserve">Spis treści </w:t>
-      </w:r>
-    </w:p>
-    <w:p>
-      <w:pPr>
+      </w:pPr>
+      <w:r>
         <w:rPr>
           <w:sz w:val="28"/>
           <w:szCs w:val="28"/>
         </w:rPr>
-      </w:pPr>
+        <w:t>Algorytm wyznaczający najkrótszą ścieżkę między 2 węzłami w grafie</w:t>
+      </w:r>
       <w:r>
         <w:rPr>
           <w:sz w:val="28"/>
           <w:szCs w:val="28"/>
         </w:rPr>
-        <w:br w:type="page"/>
+        <w:t xml:space="preserve"> pod warunkiem, że taka ścieżka istnieje. Kształt ścieżki jest zależny od wybranej heurystyki. </w:t>
       </w:r>
     </w:p>
     <w:p>
@@ -247,56 +1301,666 @@
           <w:sz w:val="28"/>
           <w:szCs w:val="28"/>
         </w:rPr>
-        <w:lastRenderedPageBreak/>
-        <w:t>Wprowadzenie</w:t>
-      </w:r>
-    </w:p>
-    <w:p>
-      <w:pPr>
-        <w:rPr>
+        <w:t>Algorytm realizuje minimalizację funkcji:</w:t>
+      </w:r>
+    </w:p>
+    <w:p>
+      <w:pPr>
+        <w:rPr>
+          <w:rFonts w:eastAsiaTheme="minorEastAsia"/>
           <w:sz w:val="28"/>
           <w:szCs w:val="28"/>
         </w:rPr>
       </w:pPr>
-    </w:p>
-    <w:p>
-      <w:pPr>
-        <w:rPr>
+      <m:oMath>
+        <m:sSub>
+          <m:sSubPr>
+            <m:ctrlPr>
+              <w:rPr>
+                <w:rFonts w:ascii="Cambria Math" w:hAnsi="Cambria Math"/>
+                <w:i/>
+                <w:sz w:val="28"/>
+                <w:szCs w:val="28"/>
+              </w:rPr>
+            </m:ctrlPr>
+          </m:sSubPr>
+          <m:e>
+            <m:r>
+              <w:rPr>
+                <w:rFonts w:ascii="Cambria Math" w:hAnsi="Cambria Math"/>
+                <w:sz w:val="28"/>
+                <w:szCs w:val="28"/>
+              </w:rPr>
+              <m:t>f</m:t>
+            </m:r>
+          </m:e>
+          <m:sub>
+            <m:r>
+              <w:rPr>
+                <w:rFonts w:ascii="Cambria Math" w:hAnsi="Cambria Math"/>
+                <w:sz w:val="28"/>
+                <w:szCs w:val="28"/>
+              </w:rPr>
+              <m:t>cost</m:t>
+            </m:r>
+          </m:sub>
+        </m:sSub>
+        <m:d>
+          <m:dPr>
+            <m:ctrlPr>
+              <w:rPr>
+                <w:rFonts w:ascii="Cambria Math" w:hAnsi="Cambria Math"/>
+                <w:i/>
+                <w:sz w:val="28"/>
+                <w:szCs w:val="28"/>
+              </w:rPr>
+            </m:ctrlPr>
+          </m:dPr>
+          <m:e>
+            <m:r>
+              <w:rPr>
+                <w:rFonts w:ascii="Cambria Math" w:hAnsi="Cambria Math"/>
+                <w:sz w:val="28"/>
+                <w:szCs w:val="28"/>
+              </w:rPr>
+              <m:t>x</m:t>
+            </m:r>
+          </m:e>
+        </m:d>
+        <m:r>
+          <w:rPr>
+            <w:rFonts w:ascii="Cambria Math" w:hAnsi="Cambria Math"/>
+            <w:sz w:val="28"/>
+            <w:szCs w:val="28"/>
+          </w:rPr>
+          <m:t>=</m:t>
+        </m:r>
+        <m:sSub>
+          <m:sSubPr>
+            <m:ctrlPr>
+              <w:rPr>
+                <w:rFonts w:ascii="Cambria Math" w:hAnsi="Cambria Math"/>
+                <w:i/>
+                <w:sz w:val="28"/>
+                <w:szCs w:val="28"/>
+              </w:rPr>
+            </m:ctrlPr>
+          </m:sSubPr>
+          <m:e>
+            <m:r>
+              <w:rPr>
+                <w:rFonts w:ascii="Cambria Math" w:hAnsi="Cambria Math"/>
+                <w:sz w:val="28"/>
+                <w:szCs w:val="28"/>
+              </w:rPr>
+              <m:t>g</m:t>
+            </m:r>
+          </m:e>
+          <m:sub>
+            <m:r>
+              <w:rPr>
+                <w:rFonts w:ascii="Cambria Math" w:hAnsi="Cambria Math"/>
+                <w:sz w:val="28"/>
+                <w:szCs w:val="28"/>
+              </w:rPr>
+              <m:t>cost</m:t>
+            </m:r>
+          </m:sub>
+        </m:sSub>
+        <m:d>
+          <m:dPr>
+            <m:ctrlPr>
+              <w:rPr>
+                <w:rFonts w:ascii="Cambria Math" w:hAnsi="Cambria Math"/>
+                <w:i/>
+                <w:sz w:val="28"/>
+                <w:szCs w:val="28"/>
+              </w:rPr>
+            </m:ctrlPr>
+          </m:dPr>
+          <m:e>
+            <m:r>
+              <w:rPr>
+                <w:rFonts w:ascii="Cambria Math" w:hAnsi="Cambria Math"/>
+                <w:sz w:val="28"/>
+                <w:szCs w:val="28"/>
+              </w:rPr>
+              <m:t>x</m:t>
+            </m:r>
+          </m:e>
+        </m:d>
+        <m:r>
+          <w:rPr>
+            <w:rFonts w:ascii="Cambria Math" w:hAnsi="Cambria Math"/>
+            <w:sz w:val="28"/>
+            <w:szCs w:val="28"/>
+          </w:rPr>
+          <m:t xml:space="preserve">+ </m:t>
+        </m:r>
+        <m:sSub>
+          <m:sSubPr>
+            <m:ctrlPr>
+              <w:rPr>
+                <w:rFonts w:ascii="Cambria Math" w:hAnsi="Cambria Math"/>
+                <w:i/>
+                <w:sz w:val="28"/>
+                <w:szCs w:val="28"/>
+              </w:rPr>
+            </m:ctrlPr>
+          </m:sSubPr>
+          <m:e>
+            <m:r>
+              <w:rPr>
+                <w:rFonts w:ascii="Cambria Math" w:hAnsi="Cambria Math"/>
+                <w:sz w:val="28"/>
+                <w:szCs w:val="28"/>
+              </w:rPr>
+              <m:t>h</m:t>
+            </m:r>
+          </m:e>
+          <m:sub>
+            <m:r>
+              <w:rPr>
+                <w:rFonts w:ascii="Cambria Math" w:hAnsi="Cambria Math"/>
+                <w:sz w:val="28"/>
+                <w:szCs w:val="28"/>
+              </w:rPr>
+              <m:t>cost</m:t>
+            </m:r>
+          </m:sub>
+        </m:sSub>
+        <m:d>
+          <m:dPr>
+            <m:ctrlPr>
+              <w:rPr>
+                <w:rFonts w:ascii="Cambria Math" w:hAnsi="Cambria Math"/>
+                <w:i/>
+                <w:sz w:val="28"/>
+                <w:szCs w:val="28"/>
+              </w:rPr>
+            </m:ctrlPr>
+          </m:dPr>
+          <m:e>
+            <m:r>
+              <w:rPr>
+                <w:rFonts w:ascii="Cambria Math" w:hAnsi="Cambria Math"/>
+                <w:sz w:val="28"/>
+                <w:szCs w:val="28"/>
+              </w:rPr>
+              <m:t>x</m:t>
+            </m:r>
+          </m:e>
+        </m:d>
+      </m:oMath>
+      <w:r>
+        <w:rPr>
+          <w:rFonts w:eastAsiaTheme="minorEastAsia"/>
           <w:sz w:val="28"/>
           <w:szCs w:val="28"/>
         </w:rPr>
-      </w:pPr>
-    </w:p>
-    <w:p>
-      <w:pPr>
-        <w:rPr>
+        <w:t xml:space="preserve">, gdzie </w:t>
+      </w:r>
+      <m:oMath>
+        <m:sSub>
+          <m:sSubPr>
+            <m:ctrlPr>
+              <w:rPr>
+                <w:rFonts w:ascii="Cambria Math" w:hAnsi="Cambria Math"/>
+                <w:i/>
+                <w:sz w:val="28"/>
+                <w:szCs w:val="28"/>
+              </w:rPr>
+            </m:ctrlPr>
+          </m:sSubPr>
+          <m:e>
+            <m:r>
+              <w:rPr>
+                <w:rFonts w:ascii="Cambria Math" w:hAnsi="Cambria Math"/>
+                <w:sz w:val="28"/>
+                <w:szCs w:val="28"/>
+              </w:rPr>
+              <m:t>g</m:t>
+            </m:r>
+          </m:e>
+          <m:sub>
+            <m:r>
+              <w:rPr>
+                <w:rFonts w:ascii="Cambria Math" w:hAnsi="Cambria Math"/>
+                <w:sz w:val="28"/>
+                <w:szCs w:val="28"/>
+              </w:rPr>
+              <m:t>cost</m:t>
+            </m:r>
+          </m:sub>
+        </m:sSub>
+      </m:oMath>
+      <w:r>
+        <w:rPr>
+          <w:rFonts w:eastAsiaTheme="minorEastAsia"/>
           <w:sz w:val="28"/>
           <w:szCs w:val="28"/>
         </w:rPr>
-      </w:pPr>
-      <w:r>
-        <w:rPr>
+        <w:t xml:space="preserve"> oznacza odległość po przebytej ścieżce od węzła początkowego do danego miejsca – jest zmienna, a </w:t>
+      </w:r>
+      <m:oMath>
+        <m:sSub>
+          <m:sSubPr>
+            <m:ctrlPr>
+              <w:rPr>
+                <w:rFonts w:ascii="Cambria Math" w:hAnsi="Cambria Math"/>
+                <w:i/>
+                <w:sz w:val="28"/>
+                <w:szCs w:val="28"/>
+              </w:rPr>
+            </m:ctrlPr>
+          </m:sSubPr>
+          <m:e>
+            <m:r>
+              <w:rPr>
+                <w:rFonts w:ascii="Cambria Math" w:hAnsi="Cambria Math"/>
+                <w:sz w:val="28"/>
+                <w:szCs w:val="28"/>
+              </w:rPr>
+              <m:t>h</m:t>
+            </m:r>
+          </m:e>
+          <m:sub>
+            <m:r>
+              <w:rPr>
+                <w:rFonts w:ascii="Cambria Math" w:hAnsi="Cambria Math"/>
+                <w:sz w:val="28"/>
+                <w:szCs w:val="28"/>
+              </w:rPr>
+              <m:t>cost</m:t>
+            </m:r>
+          </m:sub>
+        </m:sSub>
+      </m:oMath>
+      <w:r>
+        <w:rPr>
+          <w:rFonts w:eastAsiaTheme="minorEastAsia"/>
           <w:sz w:val="28"/>
           <w:szCs w:val="28"/>
         </w:rPr>
-        <w:br w:type="page"/>
-      </w:r>
-    </w:p>
-    <w:p>
-      <w:pPr>
-        <w:rPr>
+        <w:t xml:space="preserve"> oznacza niezmienną </w:t>
+      </w:r>
+      <w:r>
+        <w:rPr>
+          <w:rFonts w:eastAsiaTheme="minorEastAsia"/>
           <w:sz w:val="28"/>
           <w:szCs w:val="28"/>
         </w:rPr>
-      </w:pPr>
-      <w:r>
-        <w:rPr>
+        <w:t xml:space="preserve">odległość obliczoną przez </w:t>
+      </w:r>
+      <w:r>
+        <w:rPr>
+          <w:rFonts w:eastAsiaTheme="minorEastAsia"/>
           <w:sz w:val="28"/>
           <w:szCs w:val="28"/>
         </w:rPr>
+        <w:t xml:space="preserve">heurystykę </w:t>
+      </w:r>
+      <w:r>
+        <w:rPr>
+          <w:rFonts w:eastAsiaTheme="minorEastAsia"/>
+          <w:sz w:val="28"/>
+          <w:szCs w:val="28"/>
+        </w:rPr>
+        <w:t xml:space="preserve">między </w:t>
+      </w:r>
+      <w:r>
+        <w:rPr>
+          <w:rFonts w:eastAsiaTheme="minorEastAsia"/>
+          <w:sz w:val="28"/>
+          <w:szCs w:val="28"/>
+        </w:rPr>
+        <w:t>dan</w:t>
+      </w:r>
+      <w:r>
+        <w:rPr>
+          <w:rFonts w:eastAsiaTheme="minorEastAsia"/>
+          <w:sz w:val="28"/>
+          <w:szCs w:val="28"/>
+        </w:rPr>
+        <w:t>ym</w:t>
+      </w:r>
+      <w:r>
+        <w:rPr>
+          <w:rFonts w:eastAsiaTheme="minorEastAsia"/>
+          <w:sz w:val="28"/>
+          <w:szCs w:val="28"/>
+        </w:rPr>
+        <w:t xml:space="preserve"> węzł</w:t>
+      </w:r>
+      <w:r>
+        <w:rPr>
+          <w:rFonts w:eastAsiaTheme="minorEastAsia"/>
+          <w:sz w:val="28"/>
+          <w:szCs w:val="28"/>
+        </w:rPr>
+        <w:t>em a węzłem</w:t>
+      </w:r>
+      <w:r>
+        <w:rPr>
+          <w:rFonts w:eastAsiaTheme="minorEastAsia"/>
+          <w:sz w:val="28"/>
+          <w:szCs w:val="28"/>
+        </w:rPr>
+        <w:t xml:space="preserve"> będącego celem.</w:t>
+      </w:r>
+    </w:p>
+    <w:p>
+      <w:pPr>
+        <w:rPr>
+          <w:rFonts w:eastAsiaTheme="minorEastAsia"/>
+          <w:sz w:val="28"/>
+          <w:szCs w:val="28"/>
+        </w:rPr>
+      </w:pPr>
+      <w:r>
+        <w:rPr>
+          <w:rFonts w:eastAsiaTheme="minorEastAsia"/>
+          <w:sz w:val="28"/>
+          <w:szCs w:val="28"/>
+        </w:rPr>
+        <w:t>W swojej symulacji wykorzystałem 2 heurystyki: euklidesową i manhattańską.</w:t>
+      </w:r>
+    </w:p>
+    <w:p>
+      <w:pPr>
+        <w:rPr>
+          <w:sz w:val="28"/>
+          <w:szCs w:val="28"/>
+        </w:rPr>
+      </w:pPr>
+      <w:r>
+        <w:rPr>
+          <w:sz w:val="28"/>
+          <w:szCs w:val="28"/>
+        </w:rPr>
+        <w:t>Ścieżka powstaje w następujący sposób: każdy sprawdzony węzeł przez A* ma informacje o poprzednim węźle, z którego algorytm dotarł do niego. I na tej podstawie można odtworzyć najlepszą ścieżkę od węzła będącego celem do węzła będącego początkiem. Warto tu zaznaczyć, że w A* poprzednikiem węzła może być tylko węzeł leżący w sąsiedztwie danego węzła.</w:t>
+      </w:r>
+    </w:p>
+    <w:p>
+      <w:pPr>
+        <w:rPr>
+          <w:sz w:val="28"/>
+          <w:szCs w:val="28"/>
+        </w:rPr>
+      </w:pPr>
+    </w:p>
+    <w:p>
+      <w:pPr>
+        <w:pStyle w:val="Nagwek2"/>
+      </w:pPr>
+      <w:bookmarkStart w:id="3" w:name="_Toc19145171"/>
+      <w:proofErr w:type="spellStart"/>
+      <w:r>
+        <w:t>Theta</w:t>
+      </w:r>
+      <w:proofErr w:type="spellEnd"/>
+      <w:r>
+        <w:t>*</w:t>
+      </w:r>
+      <w:bookmarkEnd w:id="3"/>
+      <w:r>
+        <w:t xml:space="preserve"> </w:t>
+      </w:r>
+    </w:p>
+    <w:p/>
+    <w:p>
+      <w:pPr>
+        <w:rPr>
+          <w:rFonts w:ascii="Arial" w:hAnsi="Arial" w:cs="Arial"/>
+          <w:color w:val="222222"/>
+          <w:sz w:val="21"/>
+          <w:szCs w:val="21"/>
+          <w:shd w:val="clear" w:color="auto" w:fill="FFFFFF"/>
+        </w:rPr>
+      </w:pPr>
+      <w:proofErr w:type="spellStart"/>
+      <w:r>
+        <w:rPr>
+          <w:sz w:val="28"/>
+          <w:szCs w:val="28"/>
+        </w:rPr>
+        <w:t>Theta</w:t>
+      </w:r>
+      <w:proofErr w:type="spellEnd"/>
+      <w:r>
+        <w:rPr>
+          <w:sz w:val="28"/>
+          <w:szCs w:val="28"/>
+        </w:rPr>
+        <w:t xml:space="preserve">* jest algorytmem bardzo zbliżonym do A*. Jedyna różnica polega na tym, że poprzednikiem danego węzła może być </w:t>
+      </w:r>
+      <w:r>
+        <w:rPr>
+          <w:sz w:val="28"/>
+          <w:szCs w:val="28"/>
+        </w:rPr>
+        <w:t xml:space="preserve">węzeł niebędący w najbliższym sąsiedztwie danego węzła. Dzieje się tak jeśli korzystniejsza jest droga od poprzednika </w:t>
+      </w:r>
+      <w:proofErr w:type="spellStart"/>
+      <w:r>
+        <w:rPr>
+          <w:sz w:val="28"/>
+          <w:szCs w:val="28"/>
+        </w:rPr>
+        <w:t>poprzednika</w:t>
+      </w:r>
+      <w:proofErr w:type="spellEnd"/>
+      <w:r>
+        <w:rPr>
+          <w:sz w:val="28"/>
+          <w:szCs w:val="28"/>
+        </w:rPr>
+        <w:t xml:space="preserve"> do danego węzła</w:t>
+      </w:r>
+      <w:r>
+        <w:rPr>
+          <w:sz w:val="28"/>
+          <w:szCs w:val="28"/>
+        </w:rPr>
+        <w:t>,</w:t>
+      </w:r>
+      <w:r>
+        <w:rPr>
+          <w:sz w:val="28"/>
+          <w:szCs w:val="28"/>
+        </w:rPr>
+        <w:t xml:space="preserve"> z pominięciem poprzednika</w:t>
+      </w:r>
+      <w:r>
+        <w:rPr>
+          <w:sz w:val="28"/>
+          <w:szCs w:val="28"/>
+        </w:rPr>
+        <w:t>,</w:t>
+      </w:r>
+      <w:r>
+        <w:rPr>
+          <w:sz w:val="28"/>
+          <w:szCs w:val="28"/>
+        </w:rPr>
+        <w:t xml:space="preserve"> niż droga przez każdy z tych węzłów po kolei. Przy analizowaniu </w:t>
+      </w:r>
+      <w:proofErr w:type="spellStart"/>
+      <w:r>
+        <w:rPr>
+          <w:sz w:val="28"/>
+          <w:szCs w:val="28"/>
+        </w:rPr>
+        <w:t>Theta</w:t>
+      </w:r>
+      <w:proofErr w:type="spellEnd"/>
+      <w:r>
+        <w:rPr>
+          <w:sz w:val="28"/>
+          <w:szCs w:val="28"/>
+        </w:rPr>
+        <w:t>* na równomiernej siatce 2D można zauważyć jest to algorytm poruszający się po mapie po</w:t>
+      </w:r>
+      <w:r>
+        <w:rPr>
+          <w:sz w:val="28"/>
+          <w:szCs w:val="28"/>
+        </w:rPr>
+        <w:t>d</w:t>
+      </w:r>
+      <w:r>
+        <w:rPr>
+          <w:sz w:val="28"/>
+          <w:szCs w:val="28"/>
+        </w:rPr>
+        <w:t xml:space="preserve"> dowolnym </w:t>
+      </w:r>
+      <w:r>
+        <w:rPr>
+          <w:sz w:val="28"/>
+          <w:szCs w:val="28"/>
+        </w:rPr>
+        <w:t>kątem.</w:t>
+      </w:r>
+      <w:r>
+        <w:rPr>
+          <w:sz w:val="28"/>
+          <w:szCs w:val="28"/>
+        </w:rPr>
+        <w:t xml:space="preserve"> A*</w:t>
+      </w:r>
+      <w:r>
+        <w:rPr>
+          <w:sz w:val="28"/>
+          <w:szCs w:val="28"/>
+        </w:rPr>
+        <w:t xml:space="preserve"> natomiast</w:t>
+      </w:r>
+      <w:r>
+        <w:rPr>
+          <w:sz w:val="28"/>
+          <w:szCs w:val="28"/>
+        </w:rPr>
+        <w:t xml:space="preserve"> porusza się tylko w kierunkach będącymi wielokrotnościami kąta 45</w:t>
+      </w:r>
+      <w:r>
+        <w:rPr>
+          <w:rFonts w:ascii="Arial" w:hAnsi="Arial" w:cs="Arial"/>
+          <w:color w:val="222222"/>
+          <w:sz w:val="21"/>
+          <w:szCs w:val="21"/>
+          <w:shd w:val="clear" w:color="auto" w:fill="FFFFFF"/>
+        </w:rPr>
+        <w:t>°</w:t>
+      </w:r>
+      <w:r>
+        <w:rPr>
+          <w:rFonts w:ascii="Arial" w:hAnsi="Arial" w:cs="Arial"/>
+          <w:color w:val="222222"/>
+          <w:sz w:val="21"/>
+          <w:szCs w:val="21"/>
+          <w:shd w:val="clear" w:color="auto" w:fill="FFFFFF"/>
+        </w:rPr>
+        <w:t>.</w:t>
+      </w:r>
+    </w:p>
+    <w:p>
+      <w:pPr>
+        <w:rPr>
+          <w:rFonts w:ascii="Arial" w:hAnsi="Arial" w:cs="Arial"/>
+          <w:color w:val="222222"/>
+          <w:sz w:val="21"/>
+          <w:szCs w:val="21"/>
+          <w:shd w:val="clear" w:color="auto" w:fill="FFFFFF"/>
+        </w:rPr>
+      </w:pPr>
+    </w:p>
+    <w:p>
+      <w:pPr>
+        <w:pStyle w:val="Nagwek2"/>
+        <w:rPr>
+          <w:shd w:val="clear" w:color="auto" w:fill="FFFFFF"/>
+        </w:rPr>
+      </w:pPr>
+      <w:bookmarkStart w:id="4" w:name="_Toc19145172"/>
+      <w:r>
+        <w:rPr>
+          <w:shd w:val="clear" w:color="auto" w:fill="FFFFFF"/>
+        </w:rPr>
+        <w:t>Narzędzie programistyczne</w:t>
+      </w:r>
+      <w:bookmarkEnd w:id="4"/>
+    </w:p>
+    <w:p/>
+    <w:p>
+      <w:pPr>
+        <w:rPr>
+          <w:rFonts w:cstheme="minorHAnsi"/>
+          <w:color w:val="222222"/>
+          <w:sz w:val="28"/>
+          <w:szCs w:val="28"/>
+          <w:shd w:val="clear" w:color="auto" w:fill="FFFFFF"/>
+        </w:rPr>
+      </w:pPr>
+      <w:r>
+        <w:rPr>
+          <w:rFonts w:cstheme="minorHAnsi"/>
+          <w:color w:val="222222"/>
+          <w:sz w:val="28"/>
+          <w:szCs w:val="28"/>
+          <w:shd w:val="clear" w:color="auto" w:fill="FFFFFF"/>
+        </w:rPr>
+        <w:lastRenderedPageBreak/>
+        <w:t>Projekt napisałem w języku C++ w środowisku Visual Studio.</w:t>
+      </w:r>
+      <w:r>
+        <w:rPr>
+          <w:rFonts w:cstheme="minorHAnsi"/>
+          <w:color w:val="222222"/>
+          <w:sz w:val="28"/>
+          <w:szCs w:val="28"/>
+          <w:shd w:val="clear" w:color="auto" w:fill="FFFFFF"/>
+        </w:rPr>
+        <w:t xml:space="preserve"> Do pokazania zachowania się algorytmu wykorzystałem bibliotekę SFML (Simple and Fast Multimedia Library). </w:t>
+      </w:r>
+      <w:hyperlink r:id="rId9" w:history="1">
+        <w:r>
+          <w:rPr>
+            <w:rStyle w:val="Hipercze"/>
+            <w:rFonts w:cstheme="minorHAnsi"/>
+            <w:sz w:val="28"/>
+            <w:szCs w:val="28"/>
+            <w:shd w:val="clear" w:color="auto" w:fill="FFFFFF"/>
+          </w:rPr>
+          <w:t>Link do repozytorium</w:t>
+        </w:r>
+      </w:hyperlink>
+      <w:r>
+        <w:rPr>
+          <w:sz w:val="28"/>
+          <w:szCs w:val="28"/>
+        </w:rPr>
+        <w:br w:type="page"/>
+      </w:r>
+    </w:p>
+    <w:p>
+      <w:pPr>
+        <w:pStyle w:val="Nagwek1"/>
+        <w:rPr>
+          <w:sz w:val="52"/>
+          <w:szCs w:val="52"/>
+        </w:rPr>
+      </w:pPr>
+      <w:bookmarkStart w:id="5" w:name="_Toc19145173"/>
+      <w:r>
+        <w:rPr>
+          <w:sz w:val="52"/>
+          <w:szCs w:val="52"/>
+        </w:rPr>
         <w:lastRenderedPageBreak/>
         <w:t>Modele UML</w:t>
       </w:r>
+      <w:bookmarkEnd w:id="5"/>
     </w:p>
     <w:p>
       <w:pPr>
@@ -372,35 +2036,49 @@
     </w:p>
     <w:p>
       <w:pPr>
-        <w:rPr>
-          <w:sz w:val="28"/>
-          <w:szCs w:val="28"/>
-        </w:rPr>
-      </w:pPr>
-      <w:r>
-        <w:rPr>
-          <w:sz w:val="28"/>
-          <w:szCs w:val="28"/>
+        <w:pStyle w:val="Nagwek1"/>
+        <w:rPr>
+          <w:sz w:val="52"/>
+          <w:szCs w:val="52"/>
+        </w:rPr>
+      </w:pPr>
+      <w:bookmarkStart w:id="6" w:name="_Toc19145174"/>
+      <w:r>
+        <w:rPr>
+          <w:sz w:val="52"/>
+          <w:szCs w:val="52"/>
         </w:rPr>
         <w:lastRenderedPageBreak/>
-        <w:t>Porównanie długości ścieżek i czasu wykonania algorytmów</w:t>
-      </w:r>
-    </w:p>
-    <w:p>
-      <w:pPr>
-        <w:rPr>
-          <w:sz w:val="28"/>
-          <w:szCs w:val="28"/>
-        </w:rPr>
-      </w:pPr>
-      <w:r>
-        <w:rPr>
-          <w:sz w:val="28"/>
-          <w:szCs w:val="28"/>
-        </w:rPr>
+        <w:t>Porównanie długości</w:t>
+      </w:r>
+      <w:r>
+        <w:rPr>
+          <w:sz w:val="52"/>
+          <w:szCs w:val="52"/>
+        </w:rPr>
+        <w:t xml:space="preserve"> wyznaczonych</w:t>
+      </w:r>
+      <w:r>
+        <w:rPr>
+          <w:sz w:val="52"/>
+          <w:szCs w:val="52"/>
+        </w:rPr>
+        <w:t xml:space="preserve"> ścieżek</w:t>
+      </w:r>
+      <w:bookmarkEnd w:id="6"/>
+    </w:p>
+    <w:p/>
+    <w:p>
+      <w:pPr>
+        <w:pStyle w:val="Nagwek2"/>
+      </w:pPr>
+      <w:bookmarkStart w:id="7" w:name="_Toc19145175"/>
+      <w:r>
         <w:t>Konfiguracja #0</w:t>
       </w:r>
-    </w:p>
+      <w:bookmarkEnd w:id="7"/>
+    </w:p>
+    <w:p/>
     <w:p>
       <w:pPr>
         <w:keepNext/>
@@ -427,7 +2105,7 @@
                     </pic:cNvPicPr>
                   </pic:nvPicPr>
                   <pic:blipFill>
-                    <a:blip r:embed="rId7">
+                    <a:blip r:embed="rId10">
                       <a:extLst>
                         <a:ext uri="{28A0092B-C50C-407E-A947-70E740481C1C}">
                           <a14:useLocalDpi xmlns:a14="http://schemas.microsoft.com/office/drawing/2010/main" val="0"/>
@@ -530,7 +2208,7 @@
                     </pic:cNvPicPr>
                   </pic:nvPicPr>
                   <pic:blipFill>
-                    <a:blip r:embed="rId8">
+                    <a:blip r:embed="rId11">
                       <a:extLst>
                         <a:ext uri="{28A0092B-C50C-407E-A947-70E740481C1C}">
                           <a14:useLocalDpi xmlns:a14="http://schemas.microsoft.com/office/drawing/2010/main" val="0"/>
@@ -625,7 +2303,7 @@
                     </pic:cNvPicPr>
                   </pic:nvPicPr>
                   <pic:blipFill>
-                    <a:blip r:embed="rId9">
+                    <a:blip r:embed="rId12">
                       <a:extLst>
                         <a:ext uri="{28A0092B-C50C-407E-A947-70E740481C1C}">
                           <a14:useLocalDpi xmlns:a14="http://schemas.microsoft.com/office/drawing/2010/main" val="0"/>
@@ -709,7 +2387,7 @@
                     </pic:cNvPicPr>
                   </pic:nvPicPr>
                   <pic:blipFill>
-                    <a:blip r:embed="rId10">
+                    <a:blip r:embed="rId13">
                       <a:extLst>
                         <a:ext uri="{28A0092B-C50C-407E-A947-70E740481C1C}">
                           <a14:useLocalDpi xmlns:a14="http://schemas.microsoft.com/office/drawing/2010/main" val="0"/>
@@ -784,19 +2462,14 @@
     </w:p>
     <w:p>
       <w:pPr>
-        <w:rPr>
-          <w:sz w:val="28"/>
-          <w:szCs w:val="28"/>
-        </w:rPr>
-      </w:pPr>
-      <w:r>
-        <w:rPr>
-          <w:sz w:val="28"/>
-          <w:szCs w:val="28"/>
-        </w:rPr>
+        <w:pStyle w:val="Nagwek2"/>
+      </w:pPr>
+      <w:bookmarkStart w:id="8" w:name="_Toc19145176"/>
+      <w:r>
         <w:lastRenderedPageBreak/>
         <w:t>Konfiguracja #1</w:t>
       </w:r>
+      <w:bookmarkEnd w:id="8"/>
     </w:p>
     <w:p>
       <w:pPr>
@@ -832,7 +2505,7 @@
                     </pic:cNvPicPr>
                   </pic:nvPicPr>
                   <pic:blipFill>
-                    <a:blip r:embed="rId11">
+                    <a:blip r:embed="rId14">
                       <a:extLst>
                         <a:ext uri="{28A0092B-C50C-407E-A947-70E740481C1C}">
                           <a14:useLocalDpi xmlns:a14="http://schemas.microsoft.com/office/drawing/2010/main" val="0"/>
@@ -907,7 +2580,7 @@
                     </pic:cNvPicPr>
                   </pic:nvPicPr>
                   <pic:blipFill>
-                    <a:blip r:embed="rId12">
+                    <a:blip r:embed="rId15">
                       <a:extLst>
                         <a:ext uri="{28A0092B-C50C-407E-A947-70E740481C1C}">
                           <a14:useLocalDpi xmlns:a14="http://schemas.microsoft.com/office/drawing/2010/main" val="0"/>
@@ -988,7 +2661,7 @@
                     </pic:cNvPicPr>
                   </pic:nvPicPr>
                   <pic:blipFill>
-                    <a:blip r:embed="rId13">
+                    <a:blip r:embed="rId16">
                       <a:extLst>
                         <a:ext uri="{28A0092B-C50C-407E-A947-70E740481C1C}">
                           <a14:useLocalDpi xmlns:a14="http://schemas.microsoft.com/office/drawing/2010/main" val="0"/>
@@ -1072,7 +2745,7 @@
                     </pic:cNvPicPr>
                   </pic:nvPicPr>
                   <pic:blipFill>
-                    <a:blip r:embed="rId14">
+                    <a:blip r:embed="rId17">
                       <a:extLst>
                         <a:ext uri="{28A0092B-C50C-407E-A947-70E740481C1C}">
                           <a14:useLocalDpi xmlns:a14="http://schemas.microsoft.com/office/drawing/2010/main" val="0"/>
@@ -1127,11 +2800,17 @@
       </w:r>
     </w:p>
     <w:p>
+      <w:pPr>
+        <w:pStyle w:val="Nagwek2"/>
+      </w:pPr>
+      <w:bookmarkStart w:id="9" w:name="_Toc19145177"/>
       <w:r>
         <w:lastRenderedPageBreak/>
         <w:t>Konfiguracja #2</w:t>
       </w:r>
-    </w:p>
+      <w:bookmarkEnd w:id="9"/>
+    </w:p>
+    <w:p/>
     <w:p>
       <w:pPr>
         <w:keepNext/>
@@ -1158,7 +2837,7 @@
                     </pic:cNvPicPr>
                   </pic:nvPicPr>
                   <pic:blipFill>
-                    <a:blip r:embed="rId15">
+                    <a:blip r:embed="rId18">
                       <a:extLst>
                         <a:ext uri="{28A0092B-C50C-407E-A947-70E740481C1C}">
                           <a14:useLocalDpi xmlns:a14="http://schemas.microsoft.com/office/drawing/2010/main" val="0"/>
@@ -1229,7 +2908,7 @@
                     </pic:cNvPicPr>
                   </pic:nvPicPr>
                   <pic:blipFill>
-                    <a:blip r:embed="rId16">
+                    <a:blip r:embed="rId19">
                       <a:extLst>
                         <a:ext uri="{28A0092B-C50C-407E-A947-70E740481C1C}">
                           <a14:useLocalDpi xmlns:a14="http://schemas.microsoft.com/office/drawing/2010/main" val="0"/>
@@ -1306,7 +2985,7 @@
                     </pic:cNvPicPr>
                   </pic:nvPicPr>
                   <pic:blipFill>
-                    <a:blip r:embed="rId17">
+                    <a:blip r:embed="rId20">
                       <a:extLst>
                         <a:ext uri="{28A0092B-C50C-407E-A947-70E740481C1C}">
                           <a14:useLocalDpi xmlns:a14="http://schemas.microsoft.com/office/drawing/2010/main" val="0"/>
@@ -1386,7 +3065,7 @@
                     </pic:cNvPicPr>
                   </pic:nvPicPr>
                   <pic:blipFill>
-                    <a:blip r:embed="rId18">
+                    <a:blip r:embed="rId21">
                       <a:extLst>
                         <a:ext uri="{28A0092B-C50C-407E-A947-70E740481C1C}">
                           <a14:useLocalDpi xmlns:a14="http://schemas.microsoft.com/office/drawing/2010/main" val="0"/>
@@ -1447,13 +3126,16 @@
     </w:p>
     <w:p>
       <w:pPr>
-        <w:keepNext/>
-      </w:pPr>
+        <w:pStyle w:val="Nagwek2"/>
+      </w:pPr>
+      <w:bookmarkStart w:id="10" w:name="_Toc19145178"/>
       <w:r>
         <w:lastRenderedPageBreak/>
         <w:t>Konfiguracja #3</w:t>
       </w:r>
-    </w:p>
+      <w:bookmarkEnd w:id="10"/>
+    </w:p>
+    <w:p/>
     <w:p>
       <w:pPr>
         <w:keepNext/>
@@ -1475,229 +3157,6 @@
                 <pic:pic xmlns:pic="http://schemas.openxmlformats.org/drawingml/2006/picture">
                   <pic:nvPicPr>
                     <pic:cNvPr id="0" name="Picture 17"/>
-                    <pic:cNvPicPr>
-                      <a:picLocks noChangeAspect="1" noChangeArrowheads="1"/>
-                    </pic:cNvPicPr>
-                  </pic:nvPicPr>
-                  <pic:blipFill>
-                    <a:blip r:embed="rId19">
-                      <a:extLst>
-                        <a:ext uri="{28A0092B-C50C-407E-A947-70E740481C1C}">
-                          <a14:useLocalDpi xmlns:a14="http://schemas.microsoft.com/office/drawing/2010/main" val="0"/>
-                        </a:ext>
-                      </a:extLst>
-                    </a:blip>
-                    <a:srcRect/>
-                    <a:stretch>
-                      <a:fillRect/>
-                    </a:stretch>
-                  </pic:blipFill>
-                  <pic:spPr bwMode="auto">
-                    <a:xfrm>
-                      <a:off x="0" y="0"/>
-                      <a:ext cx="5760720" cy="2884170"/>
-                    </a:xfrm>
-                    <a:prstGeom prst="rect">
-                      <a:avLst/>
-                    </a:prstGeom>
-                    <a:noFill/>
-                    <a:ln>
-                      <a:noFill/>
-                    </a:ln>
-                  </pic:spPr>
-                </pic:pic>
-              </a:graphicData>
-            </a:graphic>
-          </wp:inline>
-        </w:drawing>
-      </w:r>
-    </w:p>
-    <w:p>
-      <w:pPr>
-        <w:pStyle w:val="Legenda"/>
-        <w:jc w:val="center"/>
-        <w:rPr>
-          <w:sz w:val="36"/>
-          <w:szCs w:val="36"/>
-        </w:rPr>
-      </w:pPr>
-      <w:r>
-        <w:rPr>
-          <w:sz w:val="36"/>
-          <w:szCs w:val="36"/>
-        </w:rPr>
-        <w:t>A* h. euklidesowa, dł. ścieżki 101.042</w:t>
-      </w:r>
-    </w:p>
-    <w:p>
-      <w:pPr>
-        <w:keepNext/>
-      </w:pPr>
-      <w:r>
-        <w:rPr>
-          <w:noProof/>
-        </w:rPr>
-        <w:drawing>
-          <wp:inline distT="0" distB="0" distL="0" distR="0">
-            <wp:extent cx="5760720" cy="2905125"/>
-            <wp:effectExtent l="0" t="0" r="0" b="9525"/>
-            <wp:docPr id="15" name="Obraz 15"/>
-            <wp:cNvGraphicFramePr>
-              <a:graphicFrameLocks xmlns:a="http://schemas.openxmlformats.org/drawingml/2006/main" noChangeAspect="1"/>
-            </wp:cNvGraphicFramePr>
-            <a:graphic xmlns:a="http://schemas.openxmlformats.org/drawingml/2006/main">
-              <a:graphicData uri="http://schemas.openxmlformats.org/drawingml/2006/picture">
-                <pic:pic xmlns:pic="http://schemas.openxmlformats.org/drawingml/2006/picture">
-                  <pic:nvPicPr>
-                    <pic:cNvPr id="0" name="Picture 19"/>
-                    <pic:cNvPicPr>
-                      <a:picLocks noChangeAspect="1" noChangeArrowheads="1"/>
-                    </pic:cNvPicPr>
-                  </pic:nvPicPr>
-                  <pic:blipFill>
-                    <a:blip r:embed="rId20">
-                      <a:extLst>
-                        <a:ext uri="{28A0092B-C50C-407E-A947-70E740481C1C}">
-                          <a14:useLocalDpi xmlns:a14="http://schemas.microsoft.com/office/drawing/2010/main" val="0"/>
-                        </a:ext>
-                      </a:extLst>
-                    </a:blip>
-                    <a:srcRect/>
-                    <a:stretch>
-                      <a:fillRect/>
-                    </a:stretch>
-                  </pic:blipFill>
-                  <pic:spPr bwMode="auto">
-                    <a:xfrm>
-                      <a:off x="0" y="0"/>
-                      <a:ext cx="5760720" cy="2905125"/>
-                    </a:xfrm>
-                    <a:prstGeom prst="rect">
-                      <a:avLst/>
-                    </a:prstGeom>
-                    <a:noFill/>
-                    <a:ln>
-                      <a:noFill/>
-                    </a:ln>
-                  </pic:spPr>
-                </pic:pic>
-              </a:graphicData>
-            </a:graphic>
-          </wp:inline>
-        </w:drawing>
-      </w:r>
-    </w:p>
-    <w:p>
-      <w:pPr>
-        <w:pStyle w:val="Legenda"/>
-        <w:jc w:val="center"/>
-      </w:pPr>
-      <w:r>
-        <w:rPr>
-          <w:sz w:val="36"/>
-          <w:szCs w:val="36"/>
-        </w:rPr>
-        <w:t>A* h. manhattańska, dł. ścieżki 100.456</w:t>
-      </w:r>
-    </w:p>
-    <w:p>
-      <w:r>
-        <w:br w:type="page"/>
-      </w:r>
-    </w:p>
-    <w:p>
-      <w:pPr>
-        <w:keepNext/>
-      </w:pPr>
-      <w:r>
-        <w:rPr>
-          <w:noProof/>
-        </w:rPr>
-        <w:lastRenderedPageBreak/>
-        <w:drawing>
-          <wp:inline distT="0" distB="0" distL="0" distR="0">
-            <wp:extent cx="5760720" cy="2900680"/>
-            <wp:effectExtent l="0" t="0" r="0" b="0"/>
-            <wp:docPr id="16" name="Obraz 16"/>
-            <wp:cNvGraphicFramePr>
-              <a:graphicFrameLocks xmlns:a="http://schemas.openxmlformats.org/drawingml/2006/main" noChangeAspect="1"/>
-            </wp:cNvGraphicFramePr>
-            <a:graphic xmlns:a="http://schemas.openxmlformats.org/drawingml/2006/main">
-              <a:graphicData uri="http://schemas.openxmlformats.org/drawingml/2006/picture">
-                <pic:pic xmlns:pic="http://schemas.openxmlformats.org/drawingml/2006/picture">
-                  <pic:nvPicPr>
-                    <pic:cNvPr id="0" name="Picture 21"/>
-                    <pic:cNvPicPr>
-                      <a:picLocks noChangeAspect="1" noChangeArrowheads="1"/>
-                    </pic:cNvPicPr>
-                  </pic:nvPicPr>
-                  <pic:blipFill>
-                    <a:blip r:embed="rId21">
-                      <a:extLst>
-                        <a:ext uri="{28A0092B-C50C-407E-A947-70E740481C1C}">
-                          <a14:useLocalDpi xmlns:a14="http://schemas.microsoft.com/office/drawing/2010/main" val="0"/>
-                        </a:ext>
-                      </a:extLst>
-                    </a:blip>
-                    <a:srcRect/>
-                    <a:stretch>
-                      <a:fillRect/>
-                    </a:stretch>
-                  </pic:blipFill>
-                  <pic:spPr bwMode="auto">
-                    <a:xfrm>
-                      <a:off x="0" y="0"/>
-                      <a:ext cx="5760720" cy="2900680"/>
-                    </a:xfrm>
-                    <a:prstGeom prst="rect">
-                      <a:avLst/>
-                    </a:prstGeom>
-                    <a:noFill/>
-                    <a:ln>
-                      <a:noFill/>
-                    </a:ln>
-                  </pic:spPr>
-                </pic:pic>
-              </a:graphicData>
-            </a:graphic>
-          </wp:inline>
-        </w:drawing>
-      </w:r>
-    </w:p>
-    <w:p>
-      <w:pPr>
-        <w:pStyle w:val="Legenda"/>
-        <w:jc w:val="center"/>
-      </w:pPr>
-      <w:r>
-        <w:rPr>
-          <w:sz w:val="36"/>
-          <w:szCs w:val="36"/>
-        </w:rPr>
-        <w:t>Theta* h. euklidesowa, dł. ścieżki 97.8938</w:t>
-      </w:r>
-    </w:p>
-    <w:p>
-      <w:pPr>
-        <w:keepNext/>
-      </w:pPr>
-      <w:r>
-        <w:rPr>
-          <w:noProof/>
-        </w:rPr>
-        <w:drawing>
-          <wp:inline distT="0" distB="0" distL="0" distR="0">
-            <wp:extent cx="5760720" cy="2884170"/>
-            <wp:effectExtent l="0" t="0" r="0" b="0"/>
-            <wp:docPr id="17" name="Obraz 17"/>
-            <wp:cNvGraphicFramePr>
-              <a:graphicFrameLocks xmlns:a="http://schemas.openxmlformats.org/drawingml/2006/main" noChangeAspect="1"/>
-            </wp:cNvGraphicFramePr>
-            <a:graphic xmlns:a="http://schemas.openxmlformats.org/drawingml/2006/main">
-              <a:graphicData uri="http://schemas.openxmlformats.org/drawingml/2006/picture">
-                <pic:pic xmlns:pic="http://schemas.openxmlformats.org/drawingml/2006/picture">
-                  <pic:nvPicPr>
-                    <pic:cNvPr id="0" name="Picture 23"/>
                     <pic:cNvPicPr>
                       <a:picLocks noChangeAspect="1" noChangeArrowheads="1"/>
                     </pic:cNvPicPr>
@@ -1739,21 +3198,244 @@
       <w:pPr>
         <w:pStyle w:val="Legenda"/>
         <w:jc w:val="center"/>
-      </w:pPr>
-      <w:proofErr w:type="spellStart"/>
-      <w:r>
         <w:rPr>
           <w:sz w:val="36"/>
           <w:szCs w:val="36"/>
         </w:rPr>
-        <w:t>Theta</w:t>
-      </w:r>
-      <w:proofErr w:type="spellEnd"/>
+      </w:pPr>
       <w:r>
         <w:rPr>
           <w:sz w:val="36"/>
           <w:szCs w:val="36"/>
         </w:rPr>
+        <w:t>A* h. euklidesowa, dł. ścieżki 101.042</w:t>
+      </w:r>
+    </w:p>
+    <w:p>
+      <w:pPr>
+        <w:keepNext/>
+      </w:pPr>
+      <w:r>
+        <w:rPr>
+          <w:noProof/>
+        </w:rPr>
+        <w:drawing>
+          <wp:inline distT="0" distB="0" distL="0" distR="0">
+            <wp:extent cx="5760720" cy="2905125"/>
+            <wp:effectExtent l="0" t="0" r="0" b="9525"/>
+            <wp:docPr id="15" name="Obraz 15"/>
+            <wp:cNvGraphicFramePr>
+              <a:graphicFrameLocks xmlns:a="http://schemas.openxmlformats.org/drawingml/2006/main" noChangeAspect="1"/>
+            </wp:cNvGraphicFramePr>
+            <a:graphic xmlns:a="http://schemas.openxmlformats.org/drawingml/2006/main">
+              <a:graphicData uri="http://schemas.openxmlformats.org/drawingml/2006/picture">
+                <pic:pic xmlns:pic="http://schemas.openxmlformats.org/drawingml/2006/picture">
+                  <pic:nvPicPr>
+                    <pic:cNvPr id="0" name="Picture 19"/>
+                    <pic:cNvPicPr>
+                      <a:picLocks noChangeAspect="1" noChangeArrowheads="1"/>
+                    </pic:cNvPicPr>
+                  </pic:nvPicPr>
+                  <pic:blipFill>
+                    <a:blip r:embed="rId23">
+                      <a:extLst>
+                        <a:ext uri="{28A0092B-C50C-407E-A947-70E740481C1C}">
+                          <a14:useLocalDpi xmlns:a14="http://schemas.microsoft.com/office/drawing/2010/main" val="0"/>
+                        </a:ext>
+                      </a:extLst>
+                    </a:blip>
+                    <a:srcRect/>
+                    <a:stretch>
+                      <a:fillRect/>
+                    </a:stretch>
+                  </pic:blipFill>
+                  <pic:spPr bwMode="auto">
+                    <a:xfrm>
+                      <a:off x="0" y="0"/>
+                      <a:ext cx="5760720" cy="2905125"/>
+                    </a:xfrm>
+                    <a:prstGeom prst="rect">
+                      <a:avLst/>
+                    </a:prstGeom>
+                    <a:noFill/>
+                    <a:ln>
+                      <a:noFill/>
+                    </a:ln>
+                  </pic:spPr>
+                </pic:pic>
+              </a:graphicData>
+            </a:graphic>
+          </wp:inline>
+        </w:drawing>
+      </w:r>
+    </w:p>
+    <w:p>
+      <w:pPr>
+        <w:pStyle w:val="Legenda"/>
+        <w:jc w:val="center"/>
+      </w:pPr>
+      <w:r>
+        <w:rPr>
+          <w:sz w:val="36"/>
+          <w:szCs w:val="36"/>
+        </w:rPr>
+        <w:t>A* h. manhattańska, dł. ścieżki 100.456</w:t>
+      </w:r>
+    </w:p>
+    <w:p>
+      <w:r>
+        <w:br w:type="page"/>
+      </w:r>
+    </w:p>
+    <w:p>
+      <w:pPr>
+        <w:keepNext/>
+      </w:pPr>
+      <w:r>
+        <w:rPr>
+          <w:noProof/>
+        </w:rPr>
+        <w:lastRenderedPageBreak/>
+        <w:drawing>
+          <wp:inline distT="0" distB="0" distL="0" distR="0">
+            <wp:extent cx="5760720" cy="2900680"/>
+            <wp:effectExtent l="0" t="0" r="0" b="0"/>
+            <wp:docPr id="16" name="Obraz 16"/>
+            <wp:cNvGraphicFramePr>
+              <a:graphicFrameLocks xmlns:a="http://schemas.openxmlformats.org/drawingml/2006/main" noChangeAspect="1"/>
+            </wp:cNvGraphicFramePr>
+            <a:graphic xmlns:a="http://schemas.openxmlformats.org/drawingml/2006/main">
+              <a:graphicData uri="http://schemas.openxmlformats.org/drawingml/2006/picture">
+                <pic:pic xmlns:pic="http://schemas.openxmlformats.org/drawingml/2006/picture">
+                  <pic:nvPicPr>
+                    <pic:cNvPr id="0" name="Picture 21"/>
+                    <pic:cNvPicPr>
+                      <a:picLocks noChangeAspect="1" noChangeArrowheads="1"/>
+                    </pic:cNvPicPr>
+                  </pic:nvPicPr>
+                  <pic:blipFill>
+                    <a:blip r:embed="rId24">
+                      <a:extLst>
+                        <a:ext uri="{28A0092B-C50C-407E-A947-70E740481C1C}">
+                          <a14:useLocalDpi xmlns:a14="http://schemas.microsoft.com/office/drawing/2010/main" val="0"/>
+                        </a:ext>
+                      </a:extLst>
+                    </a:blip>
+                    <a:srcRect/>
+                    <a:stretch>
+                      <a:fillRect/>
+                    </a:stretch>
+                  </pic:blipFill>
+                  <pic:spPr bwMode="auto">
+                    <a:xfrm>
+                      <a:off x="0" y="0"/>
+                      <a:ext cx="5760720" cy="2900680"/>
+                    </a:xfrm>
+                    <a:prstGeom prst="rect">
+                      <a:avLst/>
+                    </a:prstGeom>
+                    <a:noFill/>
+                    <a:ln>
+                      <a:noFill/>
+                    </a:ln>
+                  </pic:spPr>
+                </pic:pic>
+              </a:graphicData>
+            </a:graphic>
+          </wp:inline>
+        </w:drawing>
+      </w:r>
+    </w:p>
+    <w:p>
+      <w:pPr>
+        <w:pStyle w:val="Legenda"/>
+        <w:jc w:val="center"/>
+      </w:pPr>
+      <w:r>
+        <w:rPr>
+          <w:sz w:val="36"/>
+          <w:szCs w:val="36"/>
+        </w:rPr>
+        <w:t>Theta* h. euklidesowa, dł. ścieżki 97.8938</w:t>
+      </w:r>
+    </w:p>
+    <w:p>
+      <w:pPr>
+        <w:keepNext/>
+      </w:pPr>
+      <w:r>
+        <w:rPr>
+          <w:noProof/>
+        </w:rPr>
+        <w:drawing>
+          <wp:inline distT="0" distB="0" distL="0" distR="0">
+            <wp:extent cx="5760720" cy="2884170"/>
+            <wp:effectExtent l="0" t="0" r="0" b="0"/>
+            <wp:docPr id="17" name="Obraz 17"/>
+            <wp:cNvGraphicFramePr>
+              <a:graphicFrameLocks xmlns:a="http://schemas.openxmlformats.org/drawingml/2006/main" noChangeAspect="1"/>
+            </wp:cNvGraphicFramePr>
+            <a:graphic xmlns:a="http://schemas.openxmlformats.org/drawingml/2006/main">
+              <a:graphicData uri="http://schemas.openxmlformats.org/drawingml/2006/picture">
+                <pic:pic xmlns:pic="http://schemas.openxmlformats.org/drawingml/2006/picture">
+                  <pic:nvPicPr>
+                    <pic:cNvPr id="0" name="Picture 23"/>
+                    <pic:cNvPicPr>
+                      <a:picLocks noChangeAspect="1" noChangeArrowheads="1"/>
+                    </pic:cNvPicPr>
+                  </pic:nvPicPr>
+                  <pic:blipFill>
+                    <a:blip r:embed="rId25">
+                      <a:extLst>
+                        <a:ext uri="{28A0092B-C50C-407E-A947-70E740481C1C}">
+                          <a14:useLocalDpi xmlns:a14="http://schemas.microsoft.com/office/drawing/2010/main" val="0"/>
+                        </a:ext>
+                      </a:extLst>
+                    </a:blip>
+                    <a:srcRect/>
+                    <a:stretch>
+                      <a:fillRect/>
+                    </a:stretch>
+                  </pic:blipFill>
+                  <pic:spPr bwMode="auto">
+                    <a:xfrm>
+                      <a:off x="0" y="0"/>
+                      <a:ext cx="5760720" cy="2884170"/>
+                    </a:xfrm>
+                    <a:prstGeom prst="rect">
+                      <a:avLst/>
+                    </a:prstGeom>
+                    <a:noFill/>
+                    <a:ln>
+                      <a:noFill/>
+                    </a:ln>
+                  </pic:spPr>
+                </pic:pic>
+              </a:graphicData>
+            </a:graphic>
+          </wp:inline>
+        </w:drawing>
+      </w:r>
+    </w:p>
+    <w:p>
+      <w:pPr>
+        <w:pStyle w:val="Legenda"/>
+        <w:jc w:val="center"/>
+      </w:pPr>
+      <w:proofErr w:type="spellStart"/>
+      <w:r>
+        <w:rPr>
+          <w:sz w:val="36"/>
+          <w:szCs w:val="36"/>
+        </w:rPr>
+        <w:t>Theta</w:t>
+      </w:r>
+      <w:proofErr w:type="spellEnd"/>
+      <w:r>
+        <w:rPr>
+          <w:sz w:val="36"/>
+          <w:szCs w:val="36"/>
+        </w:rPr>
         <w:t>* h. manhattańska, dł. ścieżki 97.474</w:t>
       </w:r>
     </w:p>
@@ -1763,11 +3445,17 @@
       </w:r>
     </w:p>
     <w:p>
+      <w:pPr>
+        <w:pStyle w:val="Nagwek2"/>
+      </w:pPr>
+      <w:bookmarkStart w:id="11" w:name="_Toc19145179"/>
       <w:r>
         <w:lastRenderedPageBreak/>
         <w:t>Konfiguracja #5</w:t>
       </w:r>
-    </w:p>
+      <w:bookmarkEnd w:id="11"/>
+    </w:p>
+    <w:p/>
     <w:p>
       <w:pPr>
         <w:keepNext/>
@@ -1794,7 +3482,7 @@
                     </pic:cNvPicPr>
                   </pic:nvPicPr>
                   <pic:blipFill>
-                    <a:blip r:embed="rId23">
+                    <a:blip r:embed="rId26">
                       <a:extLst>
                         <a:ext uri="{28A0092B-C50C-407E-A947-70E740481C1C}">
                           <a14:useLocalDpi xmlns:a14="http://schemas.microsoft.com/office/drawing/2010/main" val="0"/>
@@ -1863,240 +3551,6 @@
                 <pic:pic xmlns:pic="http://schemas.openxmlformats.org/drawingml/2006/picture">
                   <pic:nvPicPr>
                     <pic:cNvPr id="0" name="Picture 27"/>
-                    <pic:cNvPicPr>
-                      <a:picLocks noChangeAspect="1" noChangeArrowheads="1"/>
-                    </pic:cNvPicPr>
-                  </pic:nvPicPr>
-                  <pic:blipFill>
-                    <a:blip r:embed="rId24">
-                      <a:extLst>
-                        <a:ext uri="{28A0092B-C50C-407E-A947-70E740481C1C}">
-                          <a14:useLocalDpi xmlns:a14="http://schemas.microsoft.com/office/drawing/2010/main" val="0"/>
-                        </a:ext>
-                      </a:extLst>
-                    </a:blip>
-                    <a:srcRect/>
-                    <a:stretch>
-                      <a:fillRect/>
-                    </a:stretch>
-                  </pic:blipFill>
-                  <pic:spPr bwMode="auto">
-                    <a:xfrm>
-                      <a:off x="0" y="0"/>
-                      <a:ext cx="5760720" cy="2892425"/>
-                    </a:xfrm>
-                    <a:prstGeom prst="rect">
-                      <a:avLst/>
-                    </a:prstGeom>
-                    <a:noFill/>
-                    <a:ln>
-                      <a:noFill/>
-                    </a:ln>
-                  </pic:spPr>
-                </pic:pic>
-              </a:graphicData>
-            </a:graphic>
-          </wp:inline>
-        </w:drawing>
-      </w:r>
-    </w:p>
-    <w:p>
-      <w:pPr>
-        <w:pStyle w:val="Legenda"/>
-        <w:jc w:val="center"/>
-      </w:pPr>
-      <w:r>
-        <w:rPr>
-          <w:sz w:val="36"/>
-          <w:szCs w:val="36"/>
-        </w:rPr>
-        <w:t>A* h. manhattańska, dł. ścieżki 134.498</w:t>
-      </w:r>
-    </w:p>
-    <w:p>
-      <w:r>
-        <w:br w:type="page"/>
-      </w:r>
-    </w:p>
-    <w:p>
-      <w:pPr>
-        <w:keepNext/>
-      </w:pPr>
-      <w:r>
-        <w:rPr>
-          <w:noProof/>
-        </w:rPr>
-        <w:lastRenderedPageBreak/>
-        <w:drawing>
-          <wp:inline distT="0" distB="0" distL="0" distR="0">
-            <wp:extent cx="5760720" cy="2892425"/>
-            <wp:effectExtent l="0" t="0" r="0" b="3175"/>
-            <wp:docPr id="20" name="Obraz 20"/>
-            <wp:cNvGraphicFramePr>
-              <a:graphicFrameLocks xmlns:a="http://schemas.openxmlformats.org/drawingml/2006/main" noChangeAspect="1"/>
-            </wp:cNvGraphicFramePr>
-            <a:graphic xmlns:a="http://schemas.openxmlformats.org/drawingml/2006/main">
-              <a:graphicData uri="http://schemas.openxmlformats.org/drawingml/2006/picture">
-                <pic:pic xmlns:pic="http://schemas.openxmlformats.org/drawingml/2006/picture">
-                  <pic:nvPicPr>
-                    <pic:cNvPr id="0" name="Picture 29"/>
-                    <pic:cNvPicPr>
-                      <a:picLocks noChangeAspect="1" noChangeArrowheads="1"/>
-                    </pic:cNvPicPr>
-                  </pic:nvPicPr>
-                  <pic:blipFill>
-                    <a:blip r:embed="rId25">
-                      <a:extLst>
-                        <a:ext uri="{28A0092B-C50C-407E-A947-70E740481C1C}">
-                          <a14:useLocalDpi xmlns:a14="http://schemas.microsoft.com/office/drawing/2010/main" val="0"/>
-                        </a:ext>
-                      </a:extLst>
-                    </a:blip>
-                    <a:srcRect/>
-                    <a:stretch>
-                      <a:fillRect/>
-                    </a:stretch>
-                  </pic:blipFill>
-                  <pic:spPr bwMode="auto">
-                    <a:xfrm>
-                      <a:off x="0" y="0"/>
-                      <a:ext cx="5760720" cy="2892425"/>
-                    </a:xfrm>
-                    <a:prstGeom prst="rect">
-                      <a:avLst/>
-                    </a:prstGeom>
-                    <a:noFill/>
-                    <a:ln>
-                      <a:noFill/>
-                    </a:ln>
-                  </pic:spPr>
-                </pic:pic>
-              </a:graphicData>
-            </a:graphic>
-          </wp:inline>
-        </w:drawing>
-      </w:r>
-    </w:p>
-    <w:p>
-      <w:pPr>
-        <w:pStyle w:val="Legenda"/>
-        <w:jc w:val="center"/>
-      </w:pPr>
-      <w:r>
-        <w:rPr>
-          <w:sz w:val="36"/>
-          <w:szCs w:val="36"/>
-        </w:rPr>
-        <w:t>Theta* h. euklidesowa, dł. ścieżki 129.067</w:t>
-      </w:r>
-    </w:p>
-    <w:p>
-      <w:pPr>
-        <w:keepNext/>
-      </w:pPr>
-      <w:r>
-        <w:rPr>
-          <w:noProof/>
-        </w:rPr>
-        <w:drawing>
-          <wp:inline distT="0" distB="0" distL="0" distR="0">
-            <wp:extent cx="5760720" cy="2884170"/>
-            <wp:effectExtent l="0" t="0" r="0" b="0"/>
-            <wp:docPr id="21" name="Obraz 21"/>
-            <wp:cNvGraphicFramePr>
-              <a:graphicFrameLocks xmlns:a="http://schemas.openxmlformats.org/drawingml/2006/main" noChangeAspect="1"/>
-            </wp:cNvGraphicFramePr>
-            <a:graphic xmlns:a="http://schemas.openxmlformats.org/drawingml/2006/main">
-              <a:graphicData uri="http://schemas.openxmlformats.org/drawingml/2006/picture">
-                <pic:pic xmlns:pic="http://schemas.openxmlformats.org/drawingml/2006/picture">
-                  <pic:nvPicPr>
-                    <pic:cNvPr id="0" name="Picture 31"/>
-                    <pic:cNvPicPr>
-                      <a:picLocks noChangeAspect="1" noChangeArrowheads="1"/>
-                    </pic:cNvPicPr>
-                  </pic:nvPicPr>
-                  <pic:blipFill>
-                    <a:blip r:embed="rId26">
-                      <a:extLst>
-                        <a:ext uri="{28A0092B-C50C-407E-A947-70E740481C1C}">
-                          <a14:useLocalDpi xmlns:a14="http://schemas.microsoft.com/office/drawing/2010/main" val="0"/>
-                        </a:ext>
-                      </a:extLst>
-                    </a:blip>
-                    <a:srcRect/>
-                    <a:stretch>
-                      <a:fillRect/>
-                    </a:stretch>
-                  </pic:blipFill>
-                  <pic:spPr bwMode="auto">
-                    <a:xfrm>
-                      <a:off x="0" y="0"/>
-                      <a:ext cx="5760720" cy="2884170"/>
-                    </a:xfrm>
-                    <a:prstGeom prst="rect">
-                      <a:avLst/>
-                    </a:prstGeom>
-                    <a:noFill/>
-                    <a:ln>
-                      <a:noFill/>
-                    </a:ln>
-                  </pic:spPr>
-                </pic:pic>
-              </a:graphicData>
-            </a:graphic>
-          </wp:inline>
-        </w:drawing>
-      </w:r>
-    </w:p>
-    <w:p>
-      <w:pPr>
-        <w:pStyle w:val="Legenda"/>
-        <w:jc w:val="center"/>
-        <w:rPr>
-          <w:sz w:val="36"/>
-          <w:szCs w:val="36"/>
-        </w:rPr>
-      </w:pPr>
-      <w:r>
-        <w:rPr>
-          <w:sz w:val="36"/>
-          <w:szCs w:val="36"/>
-        </w:rPr>
-        <w:t>Theta* h. manhattańska, dł. ścieżki 129.389</w:t>
-      </w:r>
-    </w:p>
-    <w:p>
-      <w:r>
-        <w:br w:type="page"/>
-      </w:r>
-    </w:p>
-    <w:p>
-      <w:r>
-        <w:lastRenderedPageBreak/>
-        <w:t>Konfiguracja #6</w:t>
-      </w:r>
-    </w:p>
-    <w:p>
-      <w:pPr>
-        <w:keepNext/>
-      </w:pPr>
-      <w:r>
-        <w:rPr>
-          <w:noProof/>
-        </w:rPr>
-        <w:drawing>
-          <wp:inline distT="0" distB="0" distL="0" distR="0">
-            <wp:extent cx="5760720" cy="2892425"/>
-            <wp:effectExtent l="0" t="0" r="0" b="3175"/>
-            <wp:docPr id="22" name="Obraz 22"/>
-            <wp:cNvGraphicFramePr>
-              <a:graphicFrameLocks xmlns:a="http://schemas.openxmlformats.org/drawingml/2006/main" noChangeAspect="1"/>
-            </wp:cNvGraphicFramePr>
-            <a:graphic xmlns:a="http://schemas.openxmlformats.org/drawingml/2006/main">
-              <a:graphicData uri="http://schemas.openxmlformats.org/drawingml/2006/picture">
-                <pic:pic xmlns:pic="http://schemas.openxmlformats.org/drawingml/2006/picture">
-                  <pic:nvPicPr>
-                    <pic:cNvPr id="0" name="Picture 33"/>
                     <pic:cNvPicPr>
                       <a:picLocks noChangeAspect="1" noChangeArrowheads="1"/>
                     </pic:cNvPicPr>
@@ -2138,17 +3592,18 @@
       <w:pPr>
         <w:pStyle w:val="Legenda"/>
         <w:jc w:val="center"/>
+      </w:pPr>
+      <w:r>
         <w:rPr>
           <w:sz w:val="36"/>
           <w:szCs w:val="36"/>
         </w:rPr>
-      </w:pPr>
-      <w:r>
-        <w:rPr>
-          <w:sz w:val="36"/>
-          <w:szCs w:val="36"/>
-        </w:rPr>
-        <w:t>A* h. euklidesowa, dł. ścieżki 92.2549</w:t>
+        <w:t>A* h. manhattańska, dł. ścieżki 134.498</w:t>
+      </w:r>
+    </w:p>
+    <w:p>
+      <w:r>
+        <w:br w:type="page"/>
       </w:r>
     </w:p>
     <w:p>
@@ -2159,11 +3614,12 @@
         <w:rPr>
           <w:noProof/>
         </w:rPr>
+        <w:lastRenderedPageBreak/>
         <w:drawing>
           <wp:inline distT="0" distB="0" distL="0" distR="0">
             <wp:extent cx="5760720" cy="2892425"/>
             <wp:effectExtent l="0" t="0" r="0" b="3175"/>
-            <wp:docPr id="23" name="Obraz 23"/>
+            <wp:docPr id="20" name="Obraz 20"/>
             <wp:cNvGraphicFramePr>
               <a:graphicFrameLocks xmlns:a="http://schemas.openxmlformats.org/drawingml/2006/main" noChangeAspect="1"/>
             </wp:cNvGraphicFramePr>
@@ -2171,7 +3627,7 @@
               <a:graphicData uri="http://schemas.openxmlformats.org/drawingml/2006/picture">
                 <pic:pic xmlns:pic="http://schemas.openxmlformats.org/drawingml/2006/picture">
                   <pic:nvPicPr>
-                    <pic:cNvPr id="0" name="Picture 35"/>
+                    <pic:cNvPr id="0" name="Picture 29"/>
                     <pic:cNvPicPr>
                       <a:picLocks noChangeAspect="1" noChangeArrowheads="1"/>
                     </pic:cNvPicPr>
@@ -2213,6 +3669,244 @@
       <w:pPr>
         <w:pStyle w:val="Legenda"/>
         <w:jc w:val="center"/>
+      </w:pPr>
+      <w:r>
+        <w:rPr>
+          <w:sz w:val="36"/>
+          <w:szCs w:val="36"/>
+        </w:rPr>
+        <w:t>Theta* h. euklidesowa, dł. ścieżki 129.067</w:t>
+      </w:r>
+    </w:p>
+    <w:p>
+      <w:pPr>
+        <w:keepNext/>
+      </w:pPr>
+      <w:r>
+        <w:rPr>
+          <w:noProof/>
+        </w:rPr>
+        <w:drawing>
+          <wp:inline distT="0" distB="0" distL="0" distR="0">
+            <wp:extent cx="5760720" cy="2884170"/>
+            <wp:effectExtent l="0" t="0" r="0" b="0"/>
+            <wp:docPr id="21" name="Obraz 21"/>
+            <wp:cNvGraphicFramePr>
+              <a:graphicFrameLocks xmlns:a="http://schemas.openxmlformats.org/drawingml/2006/main" noChangeAspect="1"/>
+            </wp:cNvGraphicFramePr>
+            <a:graphic xmlns:a="http://schemas.openxmlformats.org/drawingml/2006/main">
+              <a:graphicData uri="http://schemas.openxmlformats.org/drawingml/2006/picture">
+                <pic:pic xmlns:pic="http://schemas.openxmlformats.org/drawingml/2006/picture">
+                  <pic:nvPicPr>
+                    <pic:cNvPr id="0" name="Picture 31"/>
+                    <pic:cNvPicPr>
+                      <a:picLocks noChangeAspect="1" noChangeArrowheads="1"/>
+                    </pic:cNvPicPr>
+                  </pic:nvPicPr>
+                  <pic:blipFill>
+                    <a:blip r:embed="rId29">
+                      <a:extLst>
+                        <a:ext uri="{28A0092B-C50C-407E-A947-70E740481C1C}">
+                          <a14:useLocalDpi xmlns:a14="http://schemas.microsoft.com/office/drawing/2010/main" val="0"/>
+                        </a:ext>
+                      </a:extLst>
+                    </a:blip>
+                    <a:srcRect/>
+                    <a:stretch>
+                      <a:fillRect/>
+                    </a:stretch>
+                  </pic:blipFill>
+                  <pic:spPr bwMode="auto">
+                    <a:xfrm>
+                      <a:off x="0" y="0"/>
+                      <a:ext cx="5760720" cy="2884170"/>
+                    </a:xfrm>
+                    <a:prstGeom prst="rect">
+                      <a:avLst/>
+                    </a:prstGeom>
+                    <a:noFill/>
+                    <a:ln>
+                      <a:noFill/>
+                    </a:ln>
+                  </pic:spPr>
+                </pic:pic>
+              </a:graphicData>
+            </a:graphic>
+          </wp:inline>
+        </w:drawing>
+      </w:r>
+    </w:p>
+    <w:p>
+      <w:pPr>
+        <w:pStyle w:val="Legenda"/>
+        <w:jc w:val="center"/>
+        <w:rPr>
+          <w:sz w:val="36"/>
+          <w:szCs w:val="36"/>
+        </w:rPr>
+      </w:pPr>
+      <w:r>
+        <w:rPr>
+          <w:sz w:val="36"/>
+          <w:szCs w:val="36"/>
+        </w:rPr>
+        <w:t>Theta* h. manhattańska, dł. ścieżki 129.389</w:t>
+      </w:r>
+    </w:p>
+    <w:p>
+      <w:r>
+        <w:br w:type="page"/>
+      </w:r>
+    </w:p>
+    <w:p>
+      <w:pPr>
+        <w:pStyle w:val="Nagwek2"/>
+      </w:pPr>
+      <w:bookmarkStart w:id="12" w:name="_Toc19145180"/>
+      <w:r>
+        <w:lastRenderedPageBreak/>
+        <w:t>Konfiguracja #6</w:t>
+      </w:r>
+      <w:bookmarkEnd w:id="12"/>
+    </w:p>
+    <w:p/>
+    <w:p>
+      <w:pPr>
+        <w:keepNext/>
+      </w:pPr>
+      <w:r>
+        <w:rPr>
+          <w:noProof/>
+        </w:rPr>
+        <w:drawing>
+          <wp:inline distT="0" distB="0" distL="0" distR="0">
+            <wp:extent cx="5760720" cy="2892425"/>
+            <wp:effectExtent l="0" t="0" r="0" b="3175"/>
+            <wp:docPr id="22" name="Obraz 22"/>
+            <wp:cNvGraphicFramePr>
+              <a:graphicFrameLocks xmlns:a="http://schemas.openxmlformats.org/drawingml/2006/main" noChangeAspect="1"/>
+            </wp:cNvGraphicFramePr>
+            <a:graphic xmlns:a="http://schemas.openxmlformats.org/drawingml/2006/main">
+              <a:graphicData uri="http://schemas.openxmlformats.org/drawingml/2006/picture">
+                <pic:pic xmlns:pic="http://schemas.openxmlformats.org/drawingml/2006/picture">
+                  <pic:nvPicPr>
+                    <pic:cNvPr id="0" name="Picture 33"/>
+                    <pic:cNvPicPr>
+                      <a:picLocks noChangeAspect="1" noChangeArrowheads="1"/>
+                    </pic:cNvPicPr>
+                  </pic:nvPicPr>
+                  <pic:blipFill>
+                    <a:blip r:embed="rId30">
+                      <a:extLst>
+                        <a:ext uri="{28A0092B-C50C-407E-A947-70E740481C1C}">
+                          <a14:useLocalDpi xmlns:a14="http://schemas.microsoft.com/office/drawing/2010/main" val="0"/>
+                        </a:ext>
+                      </a:extLst>
+                    </a:blip>
+                    <a:srcRect/>
+                    <a:stretch>
+                      <a:fillRect/>
+                    </a:stretch>
+                  </pic:blipFill>
+                  <pic:spPr bwMode="auto">
+                    <a:xfrm>
+                      <a:off x="0" y="0"/>
+                      <a:ext cx="5760720" cy="2892425"/>
+                    </a:xfrm>
+                    <a:prstGeom prst="rect">
+                      <a:avLst/>
+                    </a:prstGeom>
+                    <a:noFill/>
+                    <a:ln>
+                      <a:noFill/>
+                    </a:ln>
+                  </pic:spPr>
+                </pic:pic>
+              </a:graphicData>
+            </a:graphic>
+          </wp:inline>
+        </w:drawing>
+      </w:r>
+    </w:p>
+    <w:p>
+      <w:pPr>
+        <w:pStyle w:val="Legenda"/>
+        <w:jc w:val="center"/>
+        <w:rPr>
+          <w:sz w:val="36"/>
+          <w:szCs w:val="36"/>
+        </w:rPr>
+      </w:pPr>
+      <w:r>
+        <w:rPr>
+          <w:sz w:val="36"/>
+          <w:szCs w:val="36"/>
+        </w:rPr>
+        <w:t>A* h. euklidesowa, dł. ścieżki 92.2549</w:t>
+      </w:r>
+    </w:p>
+    <w:p>
+      <w:pPr>
+        <w:keepNext/>
+      </w:pPr>
+      <w:r>
+        <w:rPr>
+          <w:noProof/>
+        </w:rPr>
+        <w:drawing>
+          <wp:inline distT="0" distB="0" distL="0" distR="0">
+            <wp:extent cx="5760720" cy="2892425"/>
+            <wp:effectExtent l="0" t="0" r="0" b="3175"/>
+            <wp:docPr id="23" name="Obraz 23"/>
+            <wp:cNvGraphicFramePr>
+              <a:graphicFrameLocks xmlns:a="http://schemas.openxmlformats.org/drawingml/2006/main" noChangeAspect="1"/>
+            </wp:cNvGraphicFramePr>
+            <a:graphic xmlns:a="http://schemas.openxmlformats.org/drawingml/2006/main">
+              <a:graphicData uri="http://schemas.openxmlformats.org/drawingml/2006/picture">
+                <pic:pic xmlns:pic="http://schemas.openxmlformats.org/drawingml/2006/picture">
+                  <pic:nvPicPr>
+                    <pic:cNvPr id="0" name="Picture 35"/>
+                    <pic:cNvPicPr>
+                      <a:picLocks noChangeAspect="1" noChangeArrowheads="1"/>
+                    </pic:cNvPicPr>
+                  </pic:nvPicPr>
+                  <pic:blipFill>
+                    <a:blip r:embed="rId31">
+                      <a:extLst>
+                        <a:ext uri="{28A0092B-C50C-407E-A947-70E740481C1C}">
+                          <a14:useLocalDpi xmlns:a14="http://schemas.microsoft.com/office/drawing/2010/main" val="0"/>
+                        </a:ext>
+                      </a:extLst>
+                    </a:blip>
+                    <a:srcRect/>
+                    <a:stretch>
+                      <a:fillRect/>
+                    </a:stretch>
+                  </pic:blipFill>
+                  <pic:spPr bwMode="auto">
+                    <a:xfrm>
+                      <a:off x="0" y="0"/>
+                      <a:ext cx="5760720" cy="2892425"/>
+                    </a:xfrm>
+                    <a:prstGeom prst="rect">
+                      <a:avLst/>
+                    </a:prstGeom>
+                    <a:noFill/>
+                    <a:ln>
+                      <a:noFill/>
+                    </a:ln>
+                  </pic:spPr>
+                </pic:pic>
+              </a:graphicData>
+            </a:graphic>
+          </wp:inline>
+        </w:drawing>
+      </w:r>
+    </w:p>
+    <w:p>
+      <w:pPr>
+        <w:pStyle w:val="Legenda"/>
+        <w:jc w:val="center"/>
         <w:rPr>
           <w:sz w:val="36"/>
           <w:szCs w:val="36"/>
@@ -2258,7 +3952,7 @@
                     </pic:cNvPicPr>
                   </pic:nvPicPr>
                   <pic:blipFill>
-                    <a:blip r:embed="rId29">
+                    <a:blip r:embed="rId32">
                       <a:extLst>
                         <a:ext uri="{28A0092B-C50C-407E-A947-70E740481C1C}">
                           <a14:useLocalDpi xmlns:a14="http://schemas.microsoft.com/office/drawing/2010/main" val="0"/>
@@ -2338,7 +4032,7 @@
                     </pic:cNvPicPr>
                   </pic:nvPicPr>
                   <pic:blipFill>
-                    <a:blip r:embed="rId6">
+                    <a:blip r:embed="rId8">
                       <a:extLst>
                         <a:ext uri="{28A0092B-C50C-407E-A947-70E740481C1C}">
                           <a14:useLocalDpi xmlns:a14="http://schemas.microsoft.com/office/drawing/2010/main" val="0"/>
@@ -2394,17 +4088,42 @@
       </w:r>
     </w:p>
     <w:p>
-      <w:r>
+      <w:pPr>
+        <w:pStyle w:val="Nagwek1"/>
+        <w:rPr>
+          <w:sz w:val="52"/>
+          <w:szCs w:val="52"/>
+        </w:rPr>
+      </w:pPr>
+      <w:bookmarkStart w:id="13" w:name="_Toc19145181"/>
+      <w:r>
+        <w:rPr>
+          <w:sz w:val="52"/>
+          <w:szCs w:val="52"/>
+        </w:rPr>
         <w:lastRenderedPageBreak/>
         <w:t xml:space="preserve">Zestawienie </w:t>
       </w:r>
       <w:r>
+        <w:rPr>
+          <w:sz w:val="52"/>
+          <w:szCs w:val="52"/>
+        </w:rPr>
         <w:t xml:space="preserve">przybliżonych </w:t>
       </w:r>
       <w:r>
+        <w:rPr>
+          <w:sz w:val="52"/>
+          <w:szCs w:val="52"/>
+        </w:rPr>
         <w:t>wyników</w:t>
       </w:r>
-      <w:r>
+      <w:bookmarkEnd w:id="13"/>
+      <w:r>
+        <w:rPr>
+          <w:sz w:val="52"/>
+          <w:szCs w:val="52"/>
+        </w:rPr>
         <w:t xml:space="preserve"> </w:t>
       </w:r>
     </w:p>
@@ -2418,7 +4137,7 @@
       <w:r>
         <w:t xml:space="preserve"> wyniki w </w:t>
       </w:r>
-      <w:hyperlink r:id="rId30" w:history="1">
+      <w:hyperlink r:id="rId33" w:history="1">
         <w:r>
           <w:rPr>
             <w:rStyle w:val="Hipercze"/>
@@ -2438,35 +4157,7 @@
             <w:rStyle w:val="Hipercze"/>
             <w:i/>
           </w:rPr>
-          <w:t>e</w:t>
-        </w:r>
-        <w:r>
-          <w:rPr>
-            <w:rStyle w:val="Hipercze"/>
-            <w:i/>
-          </w:rPr>
-          <w:t>_</w:t>
-        </w:r>
-        <w:r>
-          <w:rPr>
-            <w:rStyle w:val="Hipercze"/>
-            <w:i/>
-          </w:rPr>
-          <w:t>podsumow</w:t>
-        </w:r>
-        <w:r>
-          <w:rPr>
-            <w:rStyle w:val="Hipercze"/>
-            <w:i/>
-          </w:rPr>
-          <w:t>a</w:t>
-        </w:r>
-        <w:r>
-          <w:rPr>
-            <w:rStyle w:val="Hipercze"/>
-            <w:i/>
-          </w:rPr>
-          <w:t>nie.xlsx</w:t>
+          <w:t>e_podsumowanie.xlsx</w:t>
         </w:r>
       </w:hyperlink>
       <w:r>
@@ -3877,10 +5568,7 @@
               <w:jc w:val="center"/>
             </w:pPr>
             <w:r>
-              <w:t>c</w:t>
-            </w:r>
-            <w:r>
-              <w:t>zas</w:t>
+              <w:t>czas</w:t>
             </w:r>
           </w:p>
           <w:p>
@@ -4114,13 +5802,7 @@
         <w:t xml:space="preserve"> </w:t>
       </w:r>
       <w:r>
-        <w:t>wykorzystanie heurystyki manhattańskiej zamiast euklidesowej przyśpiesza algorytm 1.</w:t>
-      </w:r>
-      <w:r>
-        <w:t>4</w:t>
-      </w:r>
-      <w:r>
-        <w:t xml:space="preserve"> razy</w:t>
+        <w:t>wykorzystanie heurystyki manhattańskiej zamiast euklidesowej przyśpiesza algorytm 1.4 razy</w:t>
       </w:r>
     </w:p>
     <w:p>
@@ -4181,15 +5863,38 @@
       </w:r>
     </w:p>
     <w:p>
+      <w:pPr>
+        <w:pStyle w:val="Akapitzlist"/>
+        <w:numPr>
+          <w:ilvl w:val="0"/>
+          <w:numId w:val="5"/>
+        </w:numPr>
+      </w:pPr>
+      <w:r>
+        <w:t>Ustawienie najwyższego priorytetu na aplikację i zabicie nieistotnych procesów przyśpiesza algorytm</w:t>
+      </w:r>
+      <w:r>
+        <w:t xml:space="preserve"> </w:t>
+      </w:r>
+      <w:r>
+        <w:t xml:space="preserve"> o 1,76%</w:t>
+      </w:r>
+    </w:p>
+    <w:p>
       <w:r>
         <w:br w:type="page"/>
       </w:r>
     </w:p>
     <w:p/>
     <w:p>
+      <w:pPr>
+        <w:pStyle w:val="Nagwek1"/>
+      </w:pPr>
+      <w:bookmarkStart w:id="14" w:name="_Toc19145182"/>
       <w:r>
         <w:t>Wnioski</w:t>
       </w:r>
+      <w:bookmarkEnd w:id="14"/>
     </w:p>
     <w:p>
       <w:pPr>
@@ -4314,7 +6019,13 @@
         </w:numPr>
       </w:pPr>
       <w:r>
-        <w:t xml:space="preserve">Do zadań, gdzie istotna jest precyzja, wybrałbym </w:t>
+        <w:t>Do zadań, gdzie istotna jest precyzja</w:t>
+      </w:r>
+      <w:r>
+        <w:t xml:space="preserve"> i szybkość</w:t>
+      </w:r>
+      <w:r>
+        <w:t xml:space="preserve">, wybrałbym </w:t>
       </w:r>
       <w:proofErr w:type="spellStart"/>
       <w:r>
@@ -4340,7 +6051,7 @@
           <w:numId w:val="3"/>
         </w:numPr>
       </w:pPr>
-      <w:hyperlink r:id="rId31" w:history="1">
+      <w:hyperlink r:id="rId34" w:history="1">
         <w:r>
           <w:rPr>
             <w:rStyle w:val="Hipercze"/>
@@ -4364,7 +6075,7 @@
           <w:numId w:val="3"/>
         </w:numPr>
       </w:pPr>
-      <w:hyperlink r:id="rId32" w:history="1">
+      <w:hyperlink r:id="rId35" w:history="1">
         <w:r>
           <w:rPr>
             <w:rStyle w:val="Hipercze"/>
@@ -4372,8 +6083,6 @@
           <w:t>https://arxiv.org/ftp/arxiv/papers/1401/1401.3843.pdf</w:t>
         </w:r>
       </w:hyperlink>
-      <w:bookmarkStart w:id="0" w:name="_GoBack"/>
-      <w:bookmarkEnd w:id="0"/>
     </w:p>
     <w:p>
       <w:pPr>
@@ -4383,7 +6092,7 @@
           <w:numId w:val="3"/>
         </w:numPr>
       </w:pPr>
-      <w:hyperlink r:id="rId33" w:history="1">
+      <w:hyperlink r:id="rId36" w:history="1">
         <w:r>
           <w:rPr>
             <w:rStyle w:val="Hipercze"/>
@@ -4400,7 +6109,7 @@
           <w:numId w:val="3"/>
         </w:numPr>
       </w:pPr>
-      <w:hyperlink r:id="rId34" w:history="1">
+      <w:hyperlink r:id="rId37" w:history="1">
         <w:r>
           <w:rPr>
             <w:rStyle w:val="Hipercze"/>
@@ -4417,7 +6126,7 @@
           <w:numId w:val="3"/>
         </w:numPr>
       </w:pPr>
-      <w:hyperlink r:id="rId35" w:history="1">
+      <w:hyperlink r:id="rId38" w:history="1">
         <w:r>
           <w:rPr>
             <w:rStyle w:val="Hipercze"/>
@@ -4434,6 +6143,56 @@
     </w:sectPr>
   </w:body>
 </w:document>
+</file>
+
+<file path=word/endnotes.xml><?xml version="1.0" encoding="utf-8"?>
+<w:endnotes xmlns:wpc="http://schemas.microsoft.com/office/word/2010/wordprocessingCanvas" xmlns:cx="http://schemas.microsoft.com/office/drawing/2014/chartex" xmlns:cx1="http://schemas.microsoft.com/office/drawing/2015/9/8/chartex" xmlns:cx2="http://schemas.microsoft.com/office/drawing/2015/10/21/chartex" xmlns:cx3="http://schemas.microsoft.com/office/drawing/2016/5/9/chartex" xmlns:cx4="http://schemas.microsoft.com/office/drawing/2016/5/10/chartex" xmlns:cx5="http://schemas.microsoft.com/office/drawing/2016/5/11/chartex" xmlns:cx6="http://schemas.microsoft.com/office/drawing/2016/5/12/chartex" xmlns:cx7="http://schemas.microsoft.com/office/drawing/2016/5/13/chartex" xmlns:cx8="http://schemas.microsoft.com/office/drawing/2016/5/14/chartex" xmlns:mc="http://schemas.openxmlformats.org/markup-compatibility/2006" xmlns:aink="http://schemas.microsoft.com/office/drawing/2016/ink" xmlns:am3d="http://schemas.microsoft.com/office/drawing/2017/model3d" xmlns:o="urn:schemas-microsoft-com:office:office" xmlns:r="http://schemas.openxmlformats.org/officeDocument/2006/relationships" xmlns:m="http://schemas.openxmlformats.org/officeDocument/2006/math" xmlns:v="urn:schemas-microsoft-com:vml" xmlns:wp14="http://schemas.microsoft.com/office/word/2010/wordprocessingDrawing" xmlns:wp="http://schemas.openxmlformats.org/drawingml/2006/wordprocessingDrawing" xmlns:w10="urn:schemas-microsoft-com:office:word" xmlns:w="http://schemas.openxmlformats.org/wordprocessingml/2006/main" xmlns:w14="http://schemas.microsoft.com/office/word/2010/wordml" xmlns:w15="http://schemas.microsoft.com/office/word/2012/wordml" xmlns:w16cid="http://schemas.microsoft.com/office/word/2016/wordml/cid" xmlns:w16se="http://schemas.microsoft.com/office/word/2015/wordml/symex" xmlns:wpg="http://schemas.microsoft.com/office/word/2010/wordprocessingGroup" xmlns:wpi="http://schemas.microsoft.com/office/word/2010/wordprocessingInk" xmlns:wne="http://schemas.microsoft.com/office/word/2006/wordml" xmlns:wps="http://schemas.microsoft.com/office/word/2010/wordprocessingShape" mc:Ignorable="w14 w15 w16se w16cid wp14">
+  <w:endnote w:type="separator" w:id="-1">
+    <w:p>
+      <w:pPr>
+        <w:spacing w:after="0" w:line="240" w:lineRule="auto"/>
+      </w:pPr>
+      <w:r>
+        <w:separator/>
+      </w:r>
+    </w:p>
+  </w:endnote>
+  <w:endnote w:type="continuationSeparator" w:id="0">
+    <w:p>
+      <w:pPr>
+        <w:spacing w:after="0" w:line="240" w:lineRule="auto"/>
+      </w:pPr>
+      <w:r>
+        <w:continuationSeparator/>
+      </w:r>
+    </w:p>
+  </w:endnote>
+</w:endnotes>
+</file>
+
+<file path=word/footnotes.xml><?xml version="1.0" encoding="utf-8"?>
+<w:footnotes xmlns:wpc="http://schemas.microsoft.com/office/word/2010/wordprocessingCanvas" xmlns:cx="http://schemas.microsoft.com/office/drawing/2014/chartex" xmlns:cx1="http://schemas.microsoft.com/office/drawing/2015/9/8/chartex" xmlns:cx2="http://schemas.microsoft.com/office/drawing/2015/10/21/chartex" xmlns:cx3="http://schemas.microsoft.com/office/drawing/2016/5/9/chartex" xmlns:cx4="http://schemas.microsoft.com/office/drawing/2016/5/10/chartex" xmlns:cx5="http://schemas.microsoft.com/office/drawing/2016/5/11/chartex" xmlns:cx6="http://schemas.microsoft.com/office/drawing/2016/5/12/chartex" xmlns:cx7="http://schemas.microsoft.com/office/drawing/2016/5/13/chartex" xmlns:cx8="http://schemas.microsoft.com/office/drawing/2016/5/14/chartex" xmlns:mc="http://schemas.openxmlformats.org/markup-compatibility/2006" xmlns:aink="http://schemas.microsoft.com/office/drawing/2016/ink" xmlns:am3d="http://schemas.microsoft.com/office/drawing/2017/model3d" xmlns:o="urn:schemas-microsoft-com:office:office" xmlns:r="http://schemas.openxmlformats.org/officeDocument/2006/relationships" xmlns:m="http://schemas.openxmlformats.org/officeDocument/2006/math" xmlns:v="urn:schemas-microsoft-com:vml" xmlns:wp14="http://schemas.microsoft.com/office/word/2010/wordprocessingDrawing" xmlns:wp="http://schemas.openxmlformats.org/drawingml/2006/wordprocessingDrawing" xmlns:w10="urn:schemas-microsoft-com:office:word" xmlns:w="http://schemas.openxmlformats.org/wordprocessingml/2006/main" xmlns:w14="http://schemas.microsoft.com/office/word/2010/wordml" xmlns:w15="http://schemas.microsoft.com/office/word/2012/wordml" xmlns:w16cid="http://schemas.microsoft.com/office/word/2016/wordml/cid" xmlns:w16se="http://schemas.microsoft.com/office/word/2015/wordml/symex" xmlns:wpg="http://schemas.microsoft.com/office/word/2010/wordprocessingGroup" xmlns:wpi="http://schemas.microsoft.com/office/word/2010/wordprocessingInk" xmlns:wne="http://schemas.microsoft.com/office/word/2006/wordml" xmlns:wps="http://schemas.microsoft.com/office/word/2010/wordprocessingShape" mc:Ignorable="w14 w15 w16se w16cid wp14">
+  <w:footnote w:type="separator" w:id="-1">
+    <w:p>
+      <w:pPr>
+        <w:spacing w:after="0" w:line="240" w:lineRule="auto"/>
+      </w:pPr>
+      <w:r>
+        <w:separator/>
+      </w:r>
+    </w:p>
+  </w:footnote>
+  <w:footnote w:type="continuationSeparator" w:id="0">
+    <w:p>
+      <w:pPr>
+        <w:spacing w:after="0" w:line="240" w:lineRule="auto"/>
+      </w:pPr>
+      <w:r>
+        <w:continuationSeparator/>
+      </w:r>
+    </w:p>
+  </w:footnote>
+</w:footnotes>
 </file>
 
 <file path=word/numbering.xml><?xml version="1.0" encoding="utf-8"?>
@@ -5365,6 +7124,49 @@
     <w:name w:val="Normal"/>
     <w:qFormat/>
   </w:style>
+  <w:style w:type="paragraph" w:styleId="Nagwek1">
+    <w:name w:val="heading 1"/>
+    <w:basedOn w:val="Normalny"/>
+    <w:next w:val="Normalny"/>
+    <w:link w:val="Nagwek1Znak"/>
+    <w:uiPriority w:val="9"/>
+    <w:qFormat/>
+    <w:rsid w:val="00A7010B"/>
+    <w:pPr>
+      <w:keepNext/>
+      <w:keepLines/>
+      <w:spacing w:before="240" w:after="0"/>
+      <w:outlineLvl w:val="0"/>
+    </w:pPr>
+    <w:rPr>
+      <w:rFonts w:asciiTheme="majorHAnsi" w:eastAsiaTheme="majorEastAsia" w:hAnsiTheme="majorHAnsi" w:cstheme="majorBidi"/>
+      <w:color w:val="2F5496" w:themeColor="accent1" w:themeShade="BF"/>
+      <w:sz w:val="32"/>
+      <w:szCs w:val="32"/>
+    </w:rPr>
+  </w:style>
+  <w:style w:type="paragraph" w:styleId="Nagwek2">
+    <w:name w:val="heading 2"/>
+    <w:basedOn w:val="Normalny"/>
+    <w:next w:val="Normalny"/>
+    <w:link w:val="Nagwek2Znak"/>
+    <w:uiPriority w:val="9"/>
+    <w:unhideWhenUsed/>
+    <w:qFormat/>
+    <w:rsid w:val="00A7010B"/>
+    <w:pPr>
+      <w:keepNext/>
+      <w:keepLines/>
+      <w:spacing w:before="40" w:after="0"/>
+      <w:outlineLvl w:val="1"/>
+    </w:pPr>
+    <w:rPr>
+      <w:rFonts w:asciiTheme="majorHAnsi" w:eastAsiaTheme="majorEastAsia" w:hAnsiTheme="majorHAnsi" w:cstheme="majorBidi"/>
+      <w:color w:val="2F5496" w:themeColor="accent1" w:themeShade="BF"/>
+      <w:sz w:val="26"/>
+      <w:szCs w:val="26"/>
+    </w:rPr>
+  </w:style>
   <w:style w:type="character" w:default="1" w:styleId="Domylnaczcionkaakapitu">
     <w:name w:val="Default Paragraph Font"/>
     <w:uiPriority w:val="1"/>
@@ -5504,6 +7306,146 @@
     <w:rPr>
       <w:color w:val="954F72" w:themeColor="followedHyperlink"/>
       <w:u w:val="single"/>
+    </w:rPr>
+  </w:style>
+  <w:style w:type="character" w:styleId="Tekstzastpczy">
+    <w:name w:val="Placeholder Text"/>
+    <w:basedOn w:val="Domylnaczcionkaakapitu"/>
+    <w:uiPriority w:val="99"/>
+    <w:semiHidden/>
+    <w:rsid w:val="004377C6"/>
+    <w:rPr>
+      <w:color w:val="808080"/>
+    </w:rPr>
+  </w:style>
+  <w:style w:type="paragraph" w:styleId="Tekstprzypisukocowego">
+    <w:name w:val="endnote text"/>
+    <w:basedOn w:val="Normalny"/>
+    <w:link w:val="TekstprzypisukocowegoZnak"/>
+    <w:uiPriority w:val="99"/>
+    <w:semiHidden/>
+    <w:unhideWhenUsed/>
+    <w:rsid w:val="008F26FF"/>
+    <w:pPr>
+      <w:spacing w:after="0" w:line="240" w:lineRule="auto"/>
+    </w:pPr>
+    <w:rPr>
+      <w:sz w:val="20"/>
+      <w:szCs w:val="20"/>
+    </w:rPr>
+  </w:style>
+  <w:style w:type="character" w:customStyle="1" w:styleId="TekstprzypisukocowegoZnak">
+    <w:name w:val="Tekst przypisu końcowego Znak"/>
+    <w:basedOn w:val="Domylnaczcionkaakapitu"/>
+    <w:link w:val="Tekstprzypisukocowego"/>
+    <w:uiPriority w:val="99"/>
+    <w:semiHidden/>
+    <w:rsid w:val="008F26FF"/>
+    <w:rPr>
+      <w:sz w:val="20"/>
+      <w:szCs w:val="20"/>
+    </w:rPr>
+  </w:style>
+  <w:style w:type="character" w:styleId="Odwoanieprzypisukocowego">
+    <w:name w:val="endnote reference"/>
+    <w:basedOn w:val="Domylnaczcionkaakapitu"/>
+    <w:uiPriority w:val="99"/>
+    <w:semiHidden/>
+    <w:unhideWhenUsed/>
+    <w:rsid w:val="008F26FF"/>
+    <w:rPr>
+      <w:vertAlign w:val="superscript"/>
+    </w:rPr>
+  </w:style>
+  <w:style w:type="character" w:customStyle="1" w:styleId="Nagwek1Znak">
+    <w:name w:val="Nagłówek 1 Znak"/>
+    <w:basedOn w:val="Domylnaczcionkaakapitu"/>
+    <w:link w:val="Nagwek1"/>
+    <w:uiPriority w:val="9"/>
+    <w:rsid w:val="00A7010B"/>
+    <w:rPr>
+      <w:rFonts w:asciiTheme="majorHAnsi" w:eastAsiaTheme="majorEastAsia" w:hAnsiTheme="majorHAnsi" w:cstheme="majorBidi"/>
+      <w:color w:val="2F5496" w:themeColor="accent1" w:themeShade="BF"/>
+      <w:sz w:val="32"/>
+      <w:szCs w:val="32"/>
+    </w:rPr>
+  </w:style>
+  <w:style w:type="character" w:customStyle="1" w:styleId="Nagwek2Znak">
+    <w:name w:val="Nagłówek 2 Znak"/>
+    <w:basedOn w:val="Domylnaczcionkaakapitu"/>
+    <w:link w:val="Nagwek2"/>
+    <w:uiPriority w:val="9"/>
+    <w:rsid w:val="00A7010B"/>
+    <w:rPr>
+      <w:rFonts w:asciiTheme="majorHAnsi" w:eastAsiaTheme="majorEastAsia" w:hAnsiTheme="majorHAnsi" w:cstheme="majorBidi"/>
+      <w:color w:val="2F5496" w:themeColor="accent1" w:themeShade="BF"/>
+      <w:sz w:val="26"/>
+      <w:szCs w:val="26"/>
+    </w:rPr>
+  </w:style>
+  <w:style w:type="paragraph" w:styleId="Nagwekspisutreci">
+    <w:name w:val="TOC Heading"/>
+    <w:basedOn w:val="Nagwek1"/>
+    <w:next w:val="Normalny"/>
+    <w:uiPriority w:val="39"/>
+    <w:unhideWhenUsed/>
+    <w:qFormat/>
+    <w:rsid w:val="00894BFD"/>
+    <w:pPr>
+      <w:outlineLvl w:val="9"/>
+    </w:pPr>
+    <w:rPr>
+      <w:lang w:eastAsia="pl-PL"/>
+    </w:rPr>
+  </w:style>
+  <w:style w:type="paragraph" w:styleId="Spistreci2">
+    <w:name w:val="toc 2"/>
+    <w:basedOn w:val="Normalny"/>
+    <w:next w:val="Normalny"/>
+    <w:autoRedefine/>
+    <w:uiPriority w:val="39"/>
+    <w:unhideWhenUsed/>
+    <w:rsid w:val="00894BFD"/>
+    <w:pPr>
+      <w:spacing w:after="100"/>
+      <w:ind w:left="220"/>
+    </w:pPr>
+    <w:rPr>
+      <w:rFonts w:eastAsiaTheme="minorEastAsia" w:cs="Times New Roman"/>
+      <w:lang w:eastAsia="pl-PL"/>
+    </w:rPr>
+  </w:style>
+  <w:style w:type="paragraph" w:styleId="Spistreci1">
+    <w:name w:val="toc 1"/>
+    <w:basedOn w:val="Normalny"/>
+    <w:next w:val="Normalny"/>
+    <w:autoRedefine/>
+    <w:uiPriority w:val="39"/>
+    <w:unhideWhenUsed/>
+    <w:rsid w:val="00894BFD"/>
+    <w:pPr>
+      <w:spacing w:after="100"/>
+    </w:pPr>
+    <w:rPr>
+      <w:rFonts w:eastAsiaTheme="minorEastAsia" w:cs="Times New Roman"/>
+      <w:lang w:eastAsia="pl-PL"/>
+    </w:rPr>
+  </w:style>
+  <w:style w:type="paragraph" w:styleId="Spistreci3">
+    <w:name w:val="toc 3"/>
+    <w:basedOn w:val="Normalny"/>
+    <w:next w:val="Normalny"/>
+    <w:autoRedefine/>
+    <w:uiPriority w:val="39"/>
+    <w:unhideWhenUsed/>
+    <w:rsid w:val="00894BFD"/>
+    <w:pPr>
+      <w:spacing w:after="100"/>
+      <w:ind w:left="440"/>
+    </w:pPr>
+    <w:rPr>
+      <w:rFonts w:eastAsiaTheme="minorEastAsia" w:cs="Times New Roman"/>
+      <w:lang w:eastAsia="pl-PL"/>
     </w:rPr>
   </w:style>
 </w:styles>
@@ -5809,7 +7751,7 @@
 </file>
 
 <file path=customXml/itemProps1.xml><?xml version="1.0" encoding="utf-8"?>
-<ds:datastoreItem xmlns:ds="http://schemas.openxmlformats.org/officeDocument/2006/customXml" ds:itemID="{7CAEA952-4ABD-4C7D-B755-C0A0A756CFB3}">
+<ds:datastoreItem xmlns:ds="http://schemas.openxmlformats.org/officeDocument/2006/customXml" ds:itemID="{82A1AAA5-F147-4DE4-83C3-C2C8CC2FCDDE}">
   <ds:schemaRefs>
     <ds:schemaRef ds:uri="http://schemas.openxmlformats.org/officeDocument/2006/bibliography"/>
   </ds:schemaRefs>

</xml_diff>